<commit_message>
task report revision 0.2
cleaned footer, added version history, moved contributors to separate subsection
</commit_message>
<xml_diff>
--- a/Documentation/Task Report.docx
+++ b/Documentation/Task Report.docx
@@ -83,6 +83,12 @@
     <w:bookmarkStart w:id="0" w:name="_Toc101716635" w:displacedByCustomXml="next"/>
     <w:sdt>
       <w:sdtPr>
+        <w:rPr>
+          <w:rFonts w:asciiTheme="minorHAnsi" w:eastAsiaTheme="minorHAnsi" w:hAnsiTheme="minorHAnsi" w:cstheme="minorBidi"/>
+          <w:color w:val="auto"/>
+          <w:sz w:val="22"/>
+          <w:szCs w:val="22"/>
+        </w:rPr>
         <w:id w:val="-499116817"/>
         <w:docPartObj>
           <w:docPartGallery w:val="Table of Contents"/>
@@ -91,13 +97,9 @@
       </w:sdtPr>
       <w:sdtEndPr>
         <w:rPr>
-          <w:rFonts w:asciiTheme="minorHAnsi" w:eastAsiaTheme="minorHAnsi" w:hAnsiTheme="minorHAnsi" w:cstheme="minorBidi"/>
           <w:b/>
           <w:bCs/>
           <w:noProof/>
-          <w:color w:val="auto"/>
-          <w:sz w:val="22"/>
-          <w:szCs w:val="22"/>
         </w:rPr>
       </w:sdtEndPr>
       <w:sdtContent>
@@ -130,7 +132,7 @@
           <w:r>
             <w:fldChar w:fldCharType="separate"/>
           </w:r>
-          <w:hyperlink w:anchor="_Toc101718874" w:history="1">
+          <w:hyperlink w:anchor="_Toc101720817" w:history="1">
             <w:r>
               <w:rPr>
                 <w:rStyle w:val="Hyperlink"/>
@@ -154,6 +156,94 @@
                 <w:bCs/>
                 <w:noProof/>
               </w:rPr>
+              <w:t>Version history</w:t>
+            </w:r>
+            <w:r>
+              <w:rPr>
+                <w:noProof/>
+                <w:webHidden/>
+              </w:rPr>
+              <w:tab/>
+            </w:r>
+            <w:r>
+              <w:rPr>
+                <w:noProof/>
+                <w:webHidden/>
+              </w:rPr>
+              <w:fldChar w:fldCharType="begin"/>
+            </w:r>
+            <w:r>
+              <w:rPr>
+                <w:noProof/>
+                <w:webHidden/>
+              </w:rPr>
+              <w:instrText xml:space="preserve"> PAGEREF _Toc101720817 \h </w:instrText>
+            </w:r>
+            <w:r>
+              <w:rPr>
+                <w:noProof/>
+                <w:webHidden/>
+              </w:rPr>
+            </w:r>
+            <w:r>
+              <w:rPr>
+                <w:noProof/>
+                <w:webHidden/>
+              </w:rPr>
+              <w:fldChar w:fldCharType="separate"/>
+            </w:r>
+            <w:r>
+              <w:rPr>
+                <w:noProof/>
+                <w:webHidden/>
+              </w:rPr>
+              <w:t>3</w:t>
+            </w:r>
+            <w:r>
+              <w:rPr>
+                <w:noProof/>
+                <w:webHidden/>
+              </w:rPr>
+              <w:fldChar w:fldCharType="end"/>
+            </w:r>
+          </w:hyperlink>
+        </w:p>
+        <w:p>
+          <w:pPr>
+            <w:pStyle w:val="TOC3"/>
+            <w:tabs>
+              <w:tab w:val="left" w:pos="880"/>
+              <w:tab w:val="right" w:leader="dot" w:pos="9350"/>
+            </w:tabs>
+            <w:rPr>
+              <w:rFonts w:eastAsiaTheme="minorEastAsia"/>
+              <w:noProof/>
+            </w:rPr>
+          </w:pPr>
+          <w:hyperlink w:anchor="_Toc101720818" w:history="1">
+            <w:r>
+              <w:rPr>
+                <w:rStyle w:val="Hyperlink"/>
+                <w:b/>
+                <w:bCs/>
+                <w:noProof/>
+              </w:rPr>
+              <w:t>2.</w:t>
+            </w:r>
+            <w:r>
+              <w:rPr>
+                <w:rFonts w:eastAsiaTheme="minorEastAsia"/>
+                <w:noProof/>
+              </w:rPr>
+              <w:tab/>
+            </w:r>
+            <w:r>
+              <w:rPr>
+                <w:rStyle w:val="Hyperlink"/>
+                <w:b/>
+                <w:bCs/>
+                <w:noProof/>
+              </w:rPr>
               <w:t>Introduction</w:t>
             </w:r>
             <w:r>
@@ -175,7 +265,7 @@
                 <w:noProof/>
                 <w:webHidden/>
               </w:rPr>
-              <w:instrText xml:space="preserve"> PAGEREF _Toc101718874 \h </w:instrText>
+              <w:instrText xml:space="preserve"> PAGEREF _Toc101720818 \h </w:instrText>
             </w:r>
             <w:r>
               <w:rPr>
@@ -218,13 +308,13 @@
               <w:noProof/>
             </w:rPr>
           </w:pPr>
-          <w:hyperlink w:anchor="_Toc101718875" w:history="1">
+          <w:hyperlink w:anchor="_Toc101720819" w:history="1">
             <w:r>
               <w:rPr>
                 <w:rStyle w:val="Hyperlink"/>
                 <w:noProof/>
               </w:rPr>
-              <w:t>1.1.</w:t>
+              <w:t>2.1.</w:t>
             </w:r>
             <w:r>
               <w:rPr>
@@ -259,7 +349,7 @@
                 <w:noProof/>
                 <w:webHidden/>
               </w:rPr>
-              <w:instrText xml:space="preserve"> PAGEREF _Toc101718875 \h </w:instrText>
+              <w:instrText xml:space="preserve"> PAGEREF _Toc101720819 \h </w:instrText>
             </w:r>
             <w:r>
               <w:rPr>
@@ -302,13 +392,13 @@
               <w:noProof/>
             </w:rPr>
           </w:pPr>
-          <w:hyperlink w:anchor="_Toc101718876" w:history="1">
+          <w:hyperlink w:anchor="_Toc101720820" w:history="1">
             <w:r>
               <w:rPr>
                 <w:rStyle w:val="Hyperlink"/>
                 <w:noProof/>
               </w:rPr>
-              <w:t>1.2.</w:t>
+              <w:t>2.2.</w:t>
             </w:r>
             <w:r>
               <w:rPr>
@@ -343,7 +433,7 @@
                 <w:noProof/>
                 <w:webHidden/>
               </w:rPr>
-              <w:instrText xml:space="preserve"> PAGEREF _Toc101718876 \h </w:instrText>
+              <w:instrText xml:space="preserve"> PAGEREF _Toc101720820 \h </w:instrText>
             </w:r>
             <w:r>
               <w:rPr>
@@ -386,7 +476,7 @@
               <w:noProof/>
             </w:rPr>
           </w:pPr>
-          <w:hyperlink w:anchor="_Toc101718877" w:history="1">
+          <w:hyperlink w:anchor="_Toc101720821" w:history="1">
             <w:r>
               <w:rPr>
                 <w:rStyle w:val="Hyperlink"/>
@@ -394,7 +484,7 @@
                 <w:bCs/>
                 <w:noProof/>
               </w:rPr>
-              <w:t>2.</w:t>
+              <w:t>3.</w:t>
             </w:r>
             <w:r>
               <w:rPr>
@@ -431,7 +521,7 @@
                 <w:noProof/>
                 <w:webHidden/>
               </w:rPr>
-              <w:instrText xml:space="preserve"> PAGEREF _Toc101718877 \h </w:instrText>
+              <w:instrText xml:space="preserve"> PAGEREF _Toc101720821 \h </w:instrText>
             </w:r>
             <w:r>
               <w:rPr>
@@ -474,13 +564,13 @@
               <w:noProof/>
             </w:rPr>
           </w:pPr>
-          <w:hyperlink w:anchor="_Toc101718878" w:history="1">
+          <w:hyperlink w:anchor="_Toc101720822" w:history="1">
             <w:r>
               <w:rPr>
                 <w:rStyle w:val="Hyperlink"/>
                 <w:noProof/>
               </w:rPr>
-              <w:t>2.1.</w:t>
+              <w:t>3.1.</w:t>
             </w:r>
             <w:r>
               <w:rPr>
@@ -494,6 +584,90 @@
                 <w:rStyle w:val="Hyperlink"/>
                 <w:noProof/>
               </w:rPr>
+              <w:t>List of contributors</w:t>
+            </w:r>
+            <w:r>
+              <w:rPr>
+                <w:noProof/>
+                <w:webHidden/>
+              </w:rPr>
+              <w:tab/>
+            </w:r>
+            <w:r>
+              <w:rPr>
+                <w:noProof/>
+                <w:webHidden/>
+              </w:rPr>
+              <w:fldChar w:fldCharType="begin"/>
+            </w:r>
+            <w:r>
+              <w:rPr>
+                <w:noProof/>
+                <w:webHidden/>
+              </w:rPr>
+              <w:instrText xml:space="preserve"> PAGEREF _Toc101720822 \h </w:instrText>
+            </w:r>
+            <w:r>
+              <w:rPr>
+                <w:noProof/>
+                <w:webHidden/>
+              </w:rPr>
+            </w:r>
+            <w:r>
+              <w:rPr>
+                <w:noProof/>
+                <w:webHidden/>
+              </w:rPr>
+              <w:fldChar w:fldCharType="separate"/>
+            </w:r>
+            <w:r>
+              <w:rPr>
+                <w:noProof/>
+                <w:webHidden/>
+              </w:rPr>
+              <w:t>3</w:t>
+            </w:r>
+            <w:r>
+              <w:rPr>
+                <w:noProof/>
+                <w:webHidden/>
+              </w:rPr>
+              <w:fldChar w:fldCharType="end"/>
+            </w:r>
+          </w:hyperlink>
+        </w:p>
+        <w:p>
+          <w:pPr>
+            <w:pStyle w:val="TOC3"/>
+            <w:tabs>
+              <w:tab w:val="left" w:pos="1100"/>
+              <w:tab w:val="right" w:leader="dot" w:pos="9350"/>
+            </w:tabs>
+            <w:rPr>
+              <w:rFonts w:eastAsiaTheme="minorEastAsia"/>
+              <w:noProof/>
+            </w:rPr>
+          </w:pPr>
+          <w:hyperlink w:anchor="_Toc101720823" w:history="1">
+            <w:r>
+              <w:rPr>
+                <w:rStyle w:val="Hyperlink"/>
+                <w:noProof/>
+              </w:rPr>
+              <w:t>3.2.</w:t>
+            </w:r>
+            <w:r>
+              <w:rPr>
+                <w:rFonts w:eastAsiaTheme="minorEastAsia"/>
+                <w:noProof/>
+              </w:rPr>
+              <w:tab/>
+            </w:r>
+            <w:r>
+              <w:rPr>
+                <w:rStyle w:val="Hyperlink"/>
+                <w:noProof/>
+              </w:rPr>
               <w:t>Initial task division</w:t>
             </w:r>
             <w:r>
@@ -515,7 +689,7 @@
                 <w:noProof/>
                 <w:webHidden/>
               </w:rPr>
-              <w:instrText xml:space="preserve"> PAGEREF _Toc101718878 \h </w:instrText>
+              <w:instrText xml:space="preserve"> PAGEREF _Toc101720823 \h </w:instrText>
             </w:r>
             <w:r>
               <w:rPr>
@@ -558,7 +732,7 @@
               <w:noProof/>
             </w:rPr>
           </w:pPr>
-          <w:hyperlink w:anchor="_Toc101718879" w:history="1">
+          <w:hyperlink w:anchor="_Toc101720824" w:history="1">
             <w:r>
               <w:rPr>
                 <w:rStyle w:val="Hyperlink"/>
@@ -566,7 +740,7 @@
                 <w:bCs/>
                 <w:noProof/>
               </w:rPr>
-              <w:t>3.</w:t>
+              <w:t>4.</w:t>
             </w:r>
             <w:r>
               <w:rPr>
@@ -603,7 +777,7 @@
                 <w:noProof/>
                 <w:webHidden/>
               </w:rPr>
-              <w:instrText xml:space="preserve"> PAGEREF _Toc101718879 \h </w:instrText>
+              <w:instrText xml:space="preserve"> PAGEREF _Toc101720824 \h </w:instrText>
             </w:r>
             <w:r>
               <w:rPr>
@@ -646,13 +820,13 @@
               <w:noProof/>
             </w:rPr>
           </w:pPr>
-          <w:hyperlink w:anchor="_Toc101718880" w:history="1">
+          <w:hyperlink w:anchor="_Toc101720825" w:history="1">
             <w:r>
               <w:rPr>
                 <w:rStyle w:val="Hyperlink"/>
                 <w:noProof/>
               </w:rPr>
-              <w:t>3.1.</w:t>
+              <w:t>4.1.</w:t>
             </w:r>
             <w:r>
               <w:rPr>
@@ -687,7 +861,7 @@
                 <w:noProof/>
                 <w:webHidden/>
               </w:rPr>
-              <w:instrText xml:space="preserve"> PAGEREF _Toc101718880 \h </w:instrText>
+              <w:instrText xml:space="preserve"> PAGEREF _Toc101720825 \h </w:instrText>
             </w:r>
             <w:r>
               <w:rPr>
@@ -730,13 +904,13 @@
               <w:noProof/>
             </w:rPr>
           </w:pPr>
-          <w:hyperlink w:anchor="_Toc101718881" w:history="1">
+          <w:hyperlink w:anchor="_Toc101720826" w:history="1">
             <w:r>
               <w:rPr>
                 <w:rStyle w:val="Hyperlink"/>
                 <w:noProof/>
               </w:rPr>
-              <w:t>3.1.1.</w:t>
+              <w:t>4.1.1.</w:t>
             </w:r>
             <w:r>
               <w:rPr>
@@ -771,7 +945,7 @@
                 <w:noProof/>
                 <w:webHidden/>
               </w:rPr>
-              <w:instrText xml:space="preserve"> PAGEREF _Toc101718881 \h </w:instrText>
+              <w:instrText xml:space="preserve"> PAGEREF _Toc101720826 \h </w:instrText>
             </w:r>
             <w:r>
               <w:rPr>
@@ -814,13 +988,13 @@
               <w:noProof/>
             </w:rPr>
           </w:pPr>
-          <w:hyperlink w:anchor="_Toc101718882" w:history="1">
+          <w:hyperlink w:anchor="_Toc101720827" w:history="1">
             <w:r>
               <w:rPr>
                 <w:rStyle w:val="Hyperlink"/>
                 <w:noProof/>
               </w:rPr>
-              <w:t>3.1.2.</w:t>
+              <w:t>4.1.2.</w:t>
             </w:r>
             <w:r>
               <w:rPr>
@@ -855,7 +1029,7 @@
                 <w:noProof/>
                 <w:webHidden/>
               </w:rPr>
-              <w:instrText xml:space="preserve"> PAGEREF _Toc101718882 \h </w:instrText>
+              <w:instrText xml:space="preserve"> PAGEREF _Toc101720827 \h </w:instrText>
             </w:r>
             <w:r>
               <w:rPr>
@@ -875,7 +1049,7 @@
                 <w:noProof/>
                 <w:webHidden/>
               </w:rPr>
-              <w:t>3</w:t>
+              <w:t>4</w:t>
             </w:r>
             <w:r>
               <w:rPr>
@@ -898,13 +1072,13 @@
               <w:noProof/>
             </w:rPr>
           </w:pPr>
-          <w:hyperlink w:anchor="_Toc101718883" w:history="1">
+          <w:hyperlink w:anchor="_Toc101720828" w:history="1">
             <w:r>
               <w:rPr>
                 <w:rStyle w:val="Hyperlink"/>
                 <w:noProof/>
               </w:rPr>
-              <w:t>3.1.3.</w:t>
+              <w:t>4.1.3.</w:t>
             </w:r>
             <w:r>
               <w:rPr>
@@ -939,7 +1113,7 @@
                 <w:noProof/>
                 <w:webHidden/>
               </w:rPr>
-              <w:instrText xml:space="preserve"> PAGEREF _Toc101718883 \h </w:instrText>
+              <w:instrText xml:space="preserve"> PAGEREF _Toc101720828 \h </w:instrText>
             </w:r>
             <w:r>
               <w:rPr>
@@ -982,13 +1156,13 @@
               <w:noProof/>
             </w:rPr>
           </w:pPr>
-          <w:hyperlink w:anchor="_Toc101718884" w:history="1">
+          <w:hyperlink w:anchor="_Toc101720829" w:history="1">
             <w:r>
               <w:rPr>
                 <w:rStyle w:val="Hyperlink"/>
                 <w:noProof/>
               </w:rPr>
-              <w:t>3.2.</w:t>
+              <w:t>4.2.</w:t>
             </w:r>
             <w:r>
               <w:rPr>
@@ -1023,7 +1197,7 @@
                 <w:noProof/>
                 <w:webHidden/>
               </w:rPr>
-              <w:instrText xml:space="preserve"> PAGEREF _Toc101718884 \h </w:instrText>
+              <w:instrText xml:space="preserve"> PAGEREF _Toc101720829 \h </w:instrText>
             </w:r>
             <w:r>
               <w:rPr>
@@ -1066,13 +1240,13 @@
               <w:noProof/>
             </w:rPr>
           </w:pPr>
-          <w:hyperlink w:anchor="_Toc101718885" w:history="1">
+          <w:hyperlink w:anchor="_Toc101720830" w:history="1">
             <w:r>
               <w:rPr>
                 <w:rStyle w:val="Hyperlink"/>
                 <w:noProof/>
               </w:rPr>
-              <w:t>3.2.1.</w:t>
+              <w:t>4.2.1.</w:t>
             </w:r>
             <w:r>
               <w:rPr>
@@ -1107,7 +1281,7 @@
                 <w:noProof/>
                 <w:webHidden/>
               </w:rPr>
-              <w:instrText xml:space="preserve"> PAGEREF _Toc101718885 \h </w:instrText>
+              <w:instrText xml:space="preserve"> PAGEREF _Toc101720830 \h </w:instrText>
             </w:r>
             <w:r>
               <w:rPr>
@@ -1150,13 +1324,13 @@
               <w:noProof/>
             </w:rPr>
           </w:pPr>
-          <w:hyperlink w:anchor="_Toc101718886" w:history="1">
+          <w:hyperlink w:anchor="_Toc101720831" w:history="1">
             <w:r>
               <w:rPr>
                 <w:rStyle w:val="Hyperlink"/>
                 <w:noProof/>
               </w:rPr>
-              <w:t>3.2.2.</w:t>
+              <w:t>4.2.2.</w:t>
             </w:r>
             <w:r>
               <w:rPr>
@@ -1191,7 +1365,7 @@
                 <w:noProof/>
                 <w:webHidden/>
               </w:rPr>
-              <w:instrText xml:space="preserve"> PAGEREF _Toc101718886 \h </w:instrText>
+              <w:instrText xml:space="preserve"> PAGEREF _Toc101720831 \h </w:instrText>
             </w:r>
             <w:r>
               <w:rPr>
@@ -1234,7 +1408,7 @@
               <w:noProof/>
             </w:rPr>
           </w:pPr>
-          <w:hyperlink w:anchor="_Toc101718887" w:history="1">
+          <w:hyperlink w:anchor="_Toc101720832" w:history="1">
             <w:r>
               <w:rPr>
                 <w:rStyle w:val="Hyperlink"/>
@@ -1242,7 +1416,7 @@
                 <w:bCs/>
                 <w:noProof/>
               </w:rPr>
-              <w:t>4.</w:t>
+              <w:t>5.</w:t>
             </w:r>
             <w:r>
               <w:rPr>
@@ -1279,7 +1453,7 @@
                 <w:noProof/>
                 <w:webHidden/>
               </w:rPr>
-              <w:instrText xml:space="preserve"> PAGEREF _Toc101718887 \h </w:instrText>
+              <w:instrText xml:space="preserve"> PAGEREF _Toc101720832 \h </w:instrText>
             </w:r>
             <w:r>
               <w:rPr>
@@ -1322,13 +1496,13 @@
               <w:noProof/>
             </w:rPr>
           </w:pPr>
-          <w:hyperlink w:anchor="_Toc101718888" w:history="1">
+          <w:hyperlink w:anchor="_Toc101720833" w:history="1">
             <w:r>
               <w:rPr>
                 <w:rStyle w:val="Hyperlink"/>
                 <w:noProof/>
               </w:rPr>
-              <w:t>4.1.</w:t>
+              <w:t>5.1.</w:t>
             </w:r>
             <w:r>
               <w:rPr>
@@ -1363,7 +1537,7 @@
                 <w:noProof/>
                 <w:webHidden/>
               </w:rPr>
-              <w:instrText xml:space="preserve"> PAGEREF _Toc101718888 \h </w:instrText>
+              <w:instrText xml:space="preserve"> PAGEREF _Toc101720833 \h </w:instrText>
             </w:r>
             <w:r>
               <w:rPr>
@@ -1406,13 +1580,13 @@
               <w:noProof/>
             </w:rPr>
           </w:pPr>
-          <w:hyperlink w:anchor="_Toc101718889" w:history="1">
+          <w:hyperlink w:anchor="_Toc101720834" w:history="1">
             <w:r>
               <w:rPr>
                 <w:rStyle w:val="Hyperlink"/>
                 <w:noProof/>
               </w:rPr>
-              <w:t>4.2.</w:t>
+              <w:t>5.2.</w:t>
             </w:r>
             <w:r>
               <w:rPr>
@@ -1447,7 +1621,7 @@
                 <w:noProof/>
                 <w:webHidden/>
               </w:rPr>
-              <w:instrText xml:space="preserve"> PAGEREF _Toc101718889 \h </w:instrText>
+              <w:instrText xml:space="preserve"> PAGEREF _Toc101720834 \h </w:instrText>
             </w:r>
             <w:r>
               <w:rPr>
@@ -1490,7 +1664,7 @@
               <w:noProof/>
             </w:rPr>
           </w:pPr>
-          <w:hyperlink w:anchor="_Toc101718890" w:history="1">
+          <w:hyperlink w:anchor="_Toc101720835" w:history="1">
             <w:r>
               <w:rPr>
                 <w:rStyle w:val="Hyperlink"/>
@@ -1498,7 +1672,7 @@
                 <w:bCs/>
                 <w:noProof/>
               </w:rPr>
-              <w:t>5.</w:t>
+              <w:t>6.</w:t>
             </w:r>
             <w:r>
               <w:rPr>
@@ -1535,7 +1709,7 @@
                 <w:noProof/>
                 <w:webHidden/>
               </w:rPr>
-              <w:instrText xml:space="preserve"> PAGEREF _Toc101718890 \h </w:instrText>
+              <w:instrText xml:space="preserve"> PAGEREF _Toc101720835 \h </w:instrText>
             </w:r>
             <w:r>
               <w:rPr>
@@ -1578,13 +1752,13 @@
               <w:noProof/>
             </w:rPr>
           </w:pPr>
-          <w:hyperlink w:anchor="_Toc101718891" w:history="1">
+          <w:hyperlink w:anchor="_Toc101720836" w:history="1">
             <w:r>
               <w:rPr>
                 <w:rStyle w:val="Hyperlink"/>
                 <w:noProof/>
               </w:rPr>
-              <w:t>5.1.</w:t>
+              <w:t>6.1.</w:t>
             </w:r>
             <w:r>
               <w:rPr>
@@ -1619,7 +1793,7 @@
                 <w:noProof/>
                 <w:webHidden/>
               </w:rPr>
-              <w:instrText xml:space="preserve"> PAGEREF _Toc101718891 \h </w:instrText>
+              <w:instrText xml:space="preserve"> PAGEREF _Toc101720836 \h </w:instrText>
             </w:r>
             <w:r>
               <w:rPr>
@@ -1662,13 +1836,13 @@
               <w:noProof/>
             </w:rPr>
           </w:pPr>
-          <w:hyperlink w:anchor="_Toc101718892" w:history="1">
+          <w:hyperlink w:anchor="_Toc101720837" w:history="1">
             <w:r>
               <w:rPr>
                 <w:rStyle w:val="Hyperlink"/>
                 <w:noProof/>
               </w:rPr>
-              <w:t>5.2.</w:t>
+              <w:t>6.2.</w:t>
             </w:r>
             <w:r>
               <w:rPr>
@@ -1703,7 +1877,7 @@
                 <w:noProof/>
                 <w:webHidden/>
               </w:rPr>
-              <w:instrText xml:space="preserve"> PAGEREF _Toc101718892 \h </w:instrText>
+              <w:instrText xml:space="preserve"> PAGEREF _Toc101720837 \h </w:instrText>
             </w:r>
             <w:r>
               <w:rPr>
@@ -1746,7 +1920,7 @@
               <w:noProof/>
             </w:rPr>
           </w:pPr>
-          <w:hyperlink w:anchor="_Toc101718893" w:history="1">
+          <w:hyperlink w:anchor="_Toc101720838" w:history="1">
             <w:r>
               <w:rPr>
                 <w:rStyle w:val="Hyperlink"/>
@@ -1754,7 +1928,7 @@
                 <w:bCs/>
                 <w:noProof/>
               </w:rPr>
-              <w:t>6.</w:t>
+              <w:t>7.</w:t>
             </w:r>
             <w:r>
               <w:rPr>
@@ -1791,7 +1965,7 @@
                 <w:noProof/>
                 <w:webHidden/>
               </w:rPr>
-              <w:instrText xml:space="preserve"> PAGEREF _Toc101718893 \h </w:instrText>
+              <w:instrText xml:space="preserve"> PAGEREF _Toc101720838 \h </w:instrText>
             </w:r>
             <w:r>
               <w:rPr>
@@ -1834,13 +2008,13 @@
               <w:noProof/>
             </w:rPr>
           </w:pPr>
-          <w:hyperlink w:anchor="_Toc101718894" w:history="1">
+          <w:hyperlink w:anchor="_Toc101720839" w:history="1">
             <w:r>
               <w:rPr>
                 <w:rStyle w:val="Hyperlink"/>
                 <w:noProof/>
               </w:rPr>
-              <w:t>6.1.</w:t>
+              <w:t>7.1.</w:t>
             </w:r>
             <w:r>
               <w:rPr>
@@ -1875,7 +2049,7 @@
                 <w:noProof/>
                 <w:webHidden/>
               </w:rPr>
-              <w:instrText xml:space="preserve"> PAGEREF _Toc101718894 \h </w:instrText>
+              <w:instrText xml:space="preserve"> PAGEREF _Toc101720839 \h </w:instrText>
             </w:r>
             <w:r>
               <w:rPr>
@@ -1918,13 +2092,13 @@
               <w:noProof/>
             </w:rPr>
           </w:pPr>
-          <w:hyperlink w:anchor="_Toc101718895" w:history="1">
+          <w:hyperlink w:anchor="_Toc101720840" w:history="1">
             <w:r>
               <w:rPr>
                 <w:rStyle w:val="Hyperlink"/>
                 <w:noProof/>
               </w:rPr>
-              <w:t>6.2.</w:t>
+              <w:t>7.2.</w:t>
             </w:r>
             <w:r>
               <w:rPr>
@@ -1959,7 +2133,7 @@
                 <w:noProof/>
                 <w:webHidden/>
               </w:rPr>
-              <w:instrText xml:space="preserve"> PAGEREF _Toc101718895 \h </w:instrText>
+              <w:instrText xml:space="preserve"> PAGEREF _Toc101720840 \h </w:instrText>
             </w:r>
             <w:r>
               <w:rPr>
@@ -2002,13 +2176,13 @@
               <w:noProof/>
             </w:rPr>
           </w:pPr>
-          <w:hyperlink w:anchor="_Toc101718896" w:history="1">
+          <w:hyperlink w:anchor="_Toc101720841" w:history="1">
             <w:r>
               <w:rPr>
                 <w:rStyle w:val="Hyperlink"/>
                 <w:noProof/>
               </w:rPr>
-              <w:t>6.3.</w:t>
+              <w:t>7.3.</w:t>
             </w:r>
             <w:r>
               <w:rPr>
@@ -2043,7 +2217,7 @@
                 <w:noProof/>
                 <w:webHidden/>
               </w:rPr>
-              <w:instrText xml:space="preserve"> PAGEREF _Toc101718896 \h </w:instrText>
+              <w:instrText xml:space="preserve"> PAGEREF _Toc101720841 \h </w:instrText>
             </w:r>
             <w:r>
               <w:rPr>
@@ -2086,13 +2260,13 @@
               <w:noProof/>
             </w:rPr>
           </w:pPr>
-          <w:hyperlink w:anchor="_Toc101718897" w:history="1">
+          <w:hyperlink w:anchor="_Toc101720842" w:history="1">
             <w:r>
               <w:rPr>
                 <w:rStyle w:val="Hyperlink"/>
                 <w:noProof/>
               </w:rPr>
-              <w:t>6.4.</w:t>
+              <w:t>7.4.</w:t>
             </w:r>
             <w:r>
               <w:rPr>
@@ -2127,7 +2301,7 @@
                 <w:noProof/>
                 <w:webHidden/>
               </w:rPr>
-              <w:instrText xml:space="preserve"> PAGEREF _Toc101718897 \h </w:instrText>
+              <w:instrText xml:space="preserve"> PAGEREF _Toc101720842 \h </w:instrText>
             </w:r>
             <w:r>
               <w:rPr>
@@ -2170,7 +2344,7 @@
               <w:noProof/>
             </w:rPr>
           </w:pPr>
-          <w:hyperlink w:anchor="_Toc101718898" w:history="1">
+          <w:hyperlink w:anchor="_Toc101720843" w:history="1">
             <w:r>
               <w:rPr>
                 <w:rStyle w:val="Hyperlink"/>
@@ -2178,7 +2352,7 @@
                 <w:bCs/>
                 <w:noProof/>
               </w:rPr>
-              <w:t>7.</w:t>
+              <w:t>8.</w:t>
             </w:r>
             <w:r>
               <w:rPr>
@@ -2215,7 +2389,7 @@
                 <w:noProof/>
                 <w:webHidden/>
               </w:rPr>
-              <w:instrText xml:space="preserve"> PAGEREF _Toc101718898 \h </w:instrText>
+              <w:instrText xml:space="preserve"> PAGEREF _Toc101720843 \h </w:instrText>
             </w:r>
             <w:r>
               <w:rPr>
@@ -2258,13 +2432,13 @@
               <w:noProof/>
             </w:rPr>
           </w:pPr>
-          <w:hyperlink w:anchor="_Toc101718899" w:history="1">
+          <w:hyperlink w:anchor="_Toc101720844" w:history="1">
             <w:r>
               <w:rPr>
                 <w:rStyle w:val="Hyperlink"/>
                 <w:noProof/>
               </w:rPr>
-              <w:t>7.1.</w:t>
+              <w:t>8.1.</w:t>
             </w:r>
             <w:r>
               <w:rPr>
@@ -2299,7 +2473,7 @@
                 <w:noProof/>
                 <w:webHidden/>
               </w:rPr>
-              <w:instrText xml:space="preserve"> PAGEREF _Toc101718899 \h </w:instrText>
+              <w:instrText xml:space="preserve"> PAGEREF _Toc101720844 \h </w:instrText>
             </w:r>
             <w:r>
               <w:rPr>
@@ -2342,13 +2516,13 @@
               <w:noProof/>
             </w:rPr>
           </w:pPr>
-          <w:hyperlink w:anchor="_Toc101718900" w:history="1">
+          <w:hyperlink w:anchor="_Toc101720845" w:history="1">
             <w:r>
               <w:rPr>
                 <w:rStyle w:val="Hyperlink"/>
                 <w:noProof/>
               </w:rPr>
-              <w:t>7.2.</w:t>
+              <w:t>8.2.</w:t>
             </w:r>
             <w:r>
               <w:rPr>
@@ -2383,7 +2557,7 @@
                 <w:noProof/>
                 <w:webHidden/>
               </w:rPr>
-              <w:instrText xml:space="preserve"> PAGEREF _Toc101718900 \h </w:instrText>
+              <w:instrText xml:space="preserve"> PAGEREF _Toc101720845 \h </w:instrText>
             </w:r>
             <w:r>
               <w:rPr>
@@ -2459,9 +2633,11 @@
         <w:rPr>
           <w:b/>
           <w:bCs/>
+          <w:sz w:val="36"/>
+          <w:szCs w:val="36"/>
         </w:rPr>
       </w:pPr>
-      <w:bookmarkStart w:id="1" w:name="_Toc101718874"/>
+      <w:bookmarkStart w:id="1" w:name="_Toc101720817"/>
       <w:r>
         <w:rPr>
           <w:b/>
@@ -2470,10 +2646,256 @@
           <w:szCs w:val="36"/>
         </w:rPr>
         <w:lastRenderedPageBreak/>
-        <w:t>Introduction</w:t>
+        <w:t>Version history</w:t>
+      </w:r>
+      <w:bookmarkEnd w:id="1"/>
+    </w:p>
+    <w:tbl>
+      <w:tblPr>
+        <w:tblStyle w:val="TableGrid"/>
+        <w:tblW w:w="0" w:type="auto"/>
+        <w:jc w:val="center"/>
+        <w:tblLook w:val="04A0" w:firstRow="1" w:lastRow="0" w:firstColumn="1" w:lastColumn="0" w:noHBand="0" w:noVBand="1"/>
+      </w:tblPr>
+      <w:tblGrid>
+        <w:gridCol w:w="1097"/>
+        <w:gridCol w:w="6411"/>
+        <w:gridCol w:w="1418"/>
+      </w:tblGrid>
+      <w:tr>
+        <w:trPr>
+          <w:jc w:val="center"/>
+        </w:trPr>
+        <w:tc>
+          <w:tcPr>
+            <w:tcW w:w="1097" w:type="dxa"/>
+            <w:shd w:val="clear" w:color="auto" w:fill="D9D9D9" w:themeFill="background1" w:themeFillShade="D9"/>
+          </w:tcPr>
+          <w:p>
+            <w:pPr>
+              <w:jc w:val="center"/>
+              <w:rPr>
+                <w:b/>
+                <w:bCs/>
+              </w:rPr>
+            </w:pPr>
+            <w:r>
+              <w:rPr>
+                <w:b/>
+                <w:bCs/>
+              </w:rPr>
+              <w:t>Revision</w:t>
+            </w:r>
+          </w:p>
+        </w:tc>
+        <w:tc>
+          <w:tcPr>
+            <w:tcW w:w="6411" w:type="dxa"/>
+            <w:shd w:val="clear" w:color="auto" w:fill="D9D9D9" w:themeFill="background1" w:themeFillShade="D9"/>
+          </w:tcPr>
+          <w:p>
+            <w:pPr>
+              <w:jc w:val="center"/>
+              <w:rPr>
+                <w:b/>
+                <w:bCs/>
+              </w:rPr>
+            </w:pPr>
+            <w:r>
+              <w:rPr>
+                <w:b/>
+                <w:bCs/>
+              </w:rPr>
+              <w:t>Changes</w:t>
+            </w:r>
+          </w:p>
+        </w:tc>
+        <w:tc>
+          <w:tcPr>
+            <w:tcW w:w="1418" w:type="dxa"/>
+            <w:shd w:val="clear" w:color="auto" w:fill="D9D9D9" w:themeFill="background1" w:themeFillShade="D9"/>
+          </w:tcPr>
+          <w:p>
+            <w:pPr>
+              <w:jc w:val="center"/>
+              <w:rPr>
+                <w:b/>
+                <w:bCs/>
+              </w:rPr>
+            </w:pPr>
+            <w:r>
+              <w:rPr>
+                <w:b/>
+                <w:bCs/>
+              </w:rPr>
+              <w:t>Date</w:t>
+            </w:r>
+          </w:p>
+        </w:tc>
+      </w:tr>
+      <w:tr>
+        <w:trPr>
+          <w:jc w:val="center"/>
+        </w:trPr>
+        <w:tc>
+          <w:tcPr>
+            <w:tcW w:w="1097" w:type="dxa"/>
+          </w:tcPr>
+          <w:p>
+            <w:pPr>
+              <w:jc w:val="center"/>
+            </w:pPr>
+            <w:r>
+              <w:t>0.1</w:t>
+            </w:r>
+          </w:p>
+        </w:tc>
+        <w:tc>
+          <w:tcPr>
+            <w:tcW w:w="6411" w:type="dxa"/>
+          </w:tcPr>
+          <w:p>
+            <w:pPr>
+              <w:jc w:val="center"/>
+            </w:pPr>
+            <w:r>
+              <w:t>P</w:t>
+            </w:r>
+            <w:r>
+              <w:t>ublished</w:t>
+            </w:r>
+          </w:p>
+        </w:tc>
+        <w:tc>
+          <w:tcPr>
+            <w:tcW w:w="1418" w:type="dxa"/>
+          </w:tcPr>
+          <w:p>
+            <w:pPr>
+              <w:jc w:val="center"/>
+            </w:pPr>
+            <w:r>
+              <w:t>24-04-2022</w:t>
+            </w:r>
+          </w:p>
+        </w:tc>
+      </w:tr>
+      <w:tr>
+        <w:trPr>
+          <w:jc w:val="center"/>
+        </w:trPr>
+        <w:tc>
+          <w:tcPr>
+            <w:tcW w:w="1097" w:type="dxa"/>
+          </w:tcPr>
+          <w:p>
+            <w:pPr>
+              <w:jc w:val="center"/>
+            </w:pPr>
+            <w:r>
+              <w:t>0.2</w:t>
+            </w:r>
+          </w:p>
+        </w:tc>
+        <w:tc>
+          <w:tcPr>
+            <w:tcW w:w="6411" w:type="dxa"/>
+          </w:tcPr>
+          <w:p>
+            <w:pPr>
+              <w:jc w:val="center"/>
+            </w:pPr>
+            <w:r>
+              <w:t>Footer cleanup, contributors listed</w:t>
+            </w:r>
+          </w:p>
+        </w:tc>
+        <w:tc>
+          <w:tcPr>
+            <w:tcW w:w="1418" w:type="dxa"/>
+          </w:tcPr>
+          <w:p>
+            <w:pPr>
+              <w:jc w:val="center"/>
+            </w:pPr>
+            <w:r>
+              <w:t>24-04-2022</w:t>
+            </w:r>
+          </w:p>
+        </w:tc>
+      </w:tr>
+      <w:tr>
+        <w:trPr>
+          <w:jc w:val="center"/>
+        </w:trPr>
+        <w:tc>
+          <w:tcPr>
+            <w:tcW w:w="1097" w:type="dxa"/>
+          </w:tcPr>
+          <w:p>
+            <w:pPr>
+              <w:jc w:val="center"/>
+            </w:pPr>
+          </w:p>
+        </w:tc>
+        <w:tc>
+          <w:tcPr>
+            <w:tcW w:w="6411" w:type="dxa"/>
+          </w:tcPr>
+          <w:p>
+            <w:pPr>
+              <w:jc w:val="center"/>
+            </w:pPr>
+          </w:p>
+        </w:tc>
+        <w:tc>
+          <w:tcPr>
+            <w:tcW w:w="1418" w:type="dxa"/>
+          </w:tcPr>
+          <w:p>
+            <w:pPr>
+              <w:jc w:val="center"/>
+            </w:pPr>
+          </w:p>
+        </w:tc>
+      </w:tr>
+    </w:tbl>
+    <w:p/>
+    <w:p>
+      <w:pPr>
+        <w:pStyle w:val="Heading3"/>
+        <w:numPr>
+          <w:ilvl w:val="0"/>
+          <w:numId w:val="2"/>
+        </w:numPr>
+        <w:spacing w:line="360" w:lineRule="auto"/>
+        <w:jc w:val="both"/>
+        <w:rPr>
+          <w:b/>
+          <w:bCs/>
+        </w:rPr>
+      </w:pPr>
+      <w:bookmarkStart w:id="2" w:name="_Toc101720818"/>
+      <w:r>
+        <w:rPr>
+          <w:b/>
+          <w:bCs/>
+          <w:sz w:val="36"/>
+          <w:szCs w:val="36"/>
+        </w:rPr>
+        <w:t>I</w:t>
+      </w:r>
+      <w:r>
+        <w:rPr>
+          <w:b/>
+          <w:bCs/>
+          <w:sz w:val="36"/>
+          <w:szCs w:val="36"/>
+        </w:rPr>
+        <w:t>ntroduction</w:t>
       </w:r>
       <w:bookmarkEnd w:id="0"/>
-      <w:bookmarkEnd w:id="1"/>
+      <w:bookmarkEnd w:id="2"/>
     </w:p>
     <w:p>
       <w:pPr>
@@ -2485,13 +2907,13 @@
         <w:spacing w:line="360" w:lineRule="auto"/>
         <w:jc w:val="both"/>
       </w:pPr>
-      <w:bookmarkStart w:id="2" w:name="_Toc101716636"/>
-      <w:bookmarkStart w:id="3" w:name="_Toc101718875"/>
+      <w:bookmarkStart w:id="3" w:name="_Toc101716636"/>
+      <w:bookmarkStart w:id="4" w:name="_Toc101720819"/>
       <w:r>
         <w:t>Overview</w:t>
       </w:r>
-      <w:bookmarkEnd w:id="2"/>
       <w:bookmarkEnd w:id="3"/>
+      <w:bookmarkEnd w:id="4"/>
     </w:p>
     <w:p>
       <w:pPr>
@@ -2618,16 +3040,16 @@
         <w:spacing w:line="360" w:lineRule="auto"/>
         <w:jc w:val="both"/>
       </w:pPr>
-      <w:bookmarkStart w:id="4" w:name="_Toc101716637"/>
-      <w:bookmarkStart w:id="5" w:name="_Toc101718876"/>
+      <w:bookmarkStart w:id="5" w:name="_Toc101716637"/>
+      <w:bookmarkStart w:id="6" w:name="_Toc101720820"/>
       <w:r>
         <w:t>Source</w:t>
       </w:r>
-      <w:bookmarkEnd w:id="4"/>
+      <w:bookmarkEnd w:id="5"/>
       <w:r>
         <w:t xml:space="preserve"> code</w:t>
       </w:r>
-      <w:bookmarkEnd w:id="5"/>
+      <w:bookmarkEnd w:id="6"/>
     </w:p>
     <w:p>
       <w:pPr>
@@ -2673,7 +3095,7 @@
           <w:szCs w:val="36"/>
         </w:rPr>
       </w:pPr>
-      <w:bookmarkStart w:id="6" w:name="_Toc101718877"/>
+      <w:bookmarkStart w:id="7" w:name="_Toc101720821"/>
       <w:r>
         <w:rPr>
           <w:b/>
@@ -2692,7 +3114,7 @@
         </w:rPr>
         <w:t>ors</w:t>
       </w:r>
-      <w:bookmarkEnd w:id="6"/>
+      <w:bookmarkEnd w:id="7"/>
     </w:p>
     <w:p>
       <w:pPr>
@@ -2704,11 +3126,73 @@
         <w:spacing w:line="360" w:lineRule="auto"/>
         <w:jc w:val="both"/>
       </w:pPr>
-      <w:bookmarkStart w:id="7" w:name="_Toc101718878"/>
+      <w:bookmarkStart w:id="8" w:name="_Toc101720822"/>
+      <w:r>
+        <w:t>List of contributors</w:t>
+      </w:r>
+      <w:bookmarkEnd w:id="8"/>
+    </w:p>
+    <w:p>
+      <w:pPr>
+        <w:pStyle w:val="ListParagraph"/>
+        <w:numPr>
+          <w:ilvl w:val="0"/>
+          <w:numId w:val="13"/>
+        </w:numPr>
+      </w:pPr>
+      <w:proofErr w:type="spellStart"/>
+      <w:r>
+        <w:t>Dawid</w:t>
+      </w:r>
+      <w:proofErr w:type="spellEnd"/>
+      <w:r>
+        <w:t xml:space="preserve"> </w:t>
+      </w:r>
+      <w:proofErr w:type="spellStart"/>
+      <w:r>
+        <w:t>Łukaszewski</w:t>
+      </w:r>
+      <w:proofErr w:type="spellEnd"/>
+    </w:p>
+    <w:p>
+      <w:pPr>
+        <w:pStyle w:val="ListParagraph"/>
+        <w:numPr>
+          <w:ilvl w:val="0"/>
+          <w:numId w:val="13"/>
+        </w:numPr>
+      </w:pPr>
+      <w:r>
+        <w:t>Marta Czaja</w:t>
+      </w:r>
+    </w:p>
+    <w:p>
+      <w:pPr>
+        <w:pStyle w:val="ListParagraph"/>
+        <w:numPr>
+          <w:ilvl w:val="0"/>
+          <w:numId w:val="13"/>
+        </w:numPr>
+      </w:pPr>
+      <w:r>
+        <w:t>Piotr Skierkowski</w:t>
+      </w:r>
+    </w:p>
+    <w:p>
+      <w:pPr>
+        <w:pStyle w:val="Heading3"/>
+        <w:numPr>
+          <w:ilvl w:val="1"/>
+          <w:numId w:val="2"/>
+        </w:numPr>
+        <w:spacing w:line="360" w:lineRule="auto"/>
+        <w:jc w:val="both"/>
+      </w:pPr>
+      <w:bookmarkStart w:id="9" w:name="_Toc101720823"/>
       <w:r>
         <w:t>Initial task division</w:t>
       </w:r>
-      <w:bookmarkEnd w:id="7"/>
+      <w:bookmarkEnd w:id="9"/>
     </w:p>
     <w:tbl>
       <w:tblPr>
@@ -3178,7 +3662,7 @@
           <w:szCs w:val="36"/>
         </w:rPr>
       </w:pPr>
-      <w:bookmarkStart w:id="8" w:name="_Toc101718879"/>
+      <w:bookmarkStart w:id="10" w:name="_Toc101720824"/>
       <w:r>
         <w:rPr>
           <w:b/>
@@ -3188,7 +3672,7 @@
         </w:rPr>
         <w:t>Challenges</w:t>
       </w:r>
-      <w:bookmarkEnd w:id="8"/>
+      <w:bookmarkEnd w:id="10"/>
     </w:p>
     <w:p>
       <w:pPr>
@@ -3200,11 +3684,11 @@
         <w:spacing w:line="360" w:lineRule="auto"/>
         <w:jc w:val="both"/>
       </w:pPr>
-      <w:bookmarkStart w:id="9" w:name="_Toc101718880"/>
+      <w:bookmarkStart w:id="11" w:name="_Toc101720825"/>
       <w:r>
         <w:t>Solved</w:t>
       </w:r>
-      <w:bookmarkEnd w:id="9"/>
+      <w:bookmarkEnd w:id="11"/>
     </w:p>
     <w:p>
       <w:pPr>
@@ -3216,11 +3700,11 @@
         <w:spacing w:line="360" w:lineRule="auto"/>
         <w:jc w:val="both"/>
       </w:pPr>
-      <w:bookmarkStart w:id="10" w:name="_Toc101718881"/>
+      <w:bookmarkStart w:id="12" w:name="_Toc101720826"/>
       <w:r>
         <w:t>Python version issue</w:t>
       </w:r>
-      <w:bookmarkEnd w:id="10"/>
+      <w:bookmarkEnd w:id="12"/>
     </w:p>
     <w:p>
       <w:pPr>
@@ -3260,11 +3744,12 @@
         <w:spacing w:line="360" w:lineRule="auto"/>
         <w:jc w:val="both"/>
       </w:pPr>
-      <w:bookmarkStart w:id="11" w:name="_Toc101718882"/>
-      <w:r>
+      <w:bookmarkStart w:id="13" w:name="_Toc101720827"/>
+      <w:r>
+        <w:lastRenderedPageBreak/>
         <w:t>Modeling upwards vs downwards</w:t>
       </w:r>
-      <w:bookmarkEnd w:id="11"/>
+      <w:bookmarkEnd w:id="13"/>
     </w:p>
     <w:p>
       <w:pPr>
@@ -3391,12 +3876,11 @@
         <w:spacing w:line="360" w:lineRule="auto"/>
         <w:jc w:val="both"/>
       </w:pPr>
-      <w:bookmarkStart w:id="12" w:name="_Toc101718883"/>
-      <w:r>
-        <w:lastRenderedPageBreak/>
+      <w:bookmarkStart w:id="14" w:name="_Toc101720828"/>
+      <w:r>
         <w:t>x</w:t>
       </w:r>
-      <w:bookmarkEnd w:id="12"/>
+      <w:bookmarkEnd w:id="14"/>
     </w:p>
     <w:p>
       <w:pPr>
@@ -3408,11 +3892,11 @@
         <w:spacing w:line="360" w:lineRule="auto"/>
         <w:jc w:val="both"/>
       </w:pPr>
-      <w:bookmarkStart w:id="13" w:name="_Toc101718884"/>
+      <w:bookmarkStart w:id="15" w:name="_Toc101720829"/>
       <w:r>
         <w:t>Unsolved</w:t>
       </w:r>
-      <w:bookmarkEnd w:id="13"/>
+      <w:bookmarkEnd w:id="15"/>
     </w:p>
     <w:p>
       <w:pPr>
@@ -3424,11 +3908,11 @@
         <w:spacing w:line="360" w:lineRule="auto"/>
         <w:jc w:val="both"/>
       </w:pPr>
-      <w:bookmarkStart w:id="14" w:name="_Toc101718885"/>
+      <w:bookmarkStart w:id="16" w:name="_Toc101720830"/>
       <w:r>
         <w:t>x</w:t>
       </w:r>
-      <w:bookmarkEnd w:id="14"/>
+      <w:bookmarkEnd w:id="16"/>
     </w:p>
     <w:p>
       <w:pPr>
@@ -3440,11 +3924,11 @@
         <w:spacing w:line="360" w:lineRule="auto"/>
         <w:jc w:val="both"/>
       </w:pPr>
-      <w:bookmarkStart w:id="15" w:name="_Toc101718886"/>
+      <w:bookmarkStart w:id="17" w:name="_Toc101720831"/>
       <w:r>
         <w:t>x</w:t>
       </w:r>
-      <w:bookmarkEnd w:id="15"/>
+      <w:bookmarkEnd w:id="17"/>
     </w:p>
     <w:p>
       <w:pPr>
@@ -3462,7 +3946,7 @@
           <w:szCs w:val="36"/>
         </w:rPr>
       </w:pPr>
-      <w:bookmarkStart w:id="16" w:name="_Toc101718887"/>
+      <w:bookmarkStart w:id="18" w:name="_Toc101720832"/>
       <w:r>
         <w:rPr>
           <w:b/>
@@ -3472,7 +3956,7 @@
         </w:rPr>
         <w:t>Sources</w:t>
       </w:r>
-      <w:bookmarkEnd w:id="16"/>
+      <w:bookmarkEnd w:id="18"/>
     </w:p>
     <w:p>
       <w:pPr>
@@ -3484,11 +3968,11 @@
         <w:spacing w:line="360" w:lineRule="auto"/>
         <w:jc w:val="both"/>
       </w:pPr>
-      <w:bookmarkStart w:id="17" w:name="_Toc101718888"/>
+      <w:bookmarkStart w:id="19" w:name="_Toc101720833"/>
       <w:r>
         <w:t>x</w:t>
       </w:r>
-      <w:bookmarkEnd w:id="17"/>
+      <w:bookmarkEnd w:id="19"/>
     </w:p>
     <w:p>
       <w:pPr>
@@ -3500,11 +3984,11 @@
         <w:spacing w:line="360" w:lineRule="auto"/>
         <w:jc w:val="both"/>
       </w:pPr>
-      <w:bookmarkStart w:id="18" w:name="_Toc101718889"/>
+      <w:bookmarkStart w:id="20" w:name="_Toc101720834"/>
       <w:r>
         <w:t>x</w:t>
       </w:r>
-      <w:bookmarkEnd w:id="18"/>
+      <w:bookmarkEnd w:id="20"/>
     </w:p>
     <w:p>
       <w:pPr>
@@ -3522,7 +4006,7 @@
           <w:szCs w:val="36"/>
         </w:rPr>
       </w:pPr>
-      <w:bookmarkStart w:id="19" w:name="_Toc101718890"/>
+      <w:bookmarkStart w:id="21" w:name="_Toc101720835"/>
       <w:r>
         <w:rPr>
           <w:b/>
@@ -3532,7 +4016,7 @@
         </w:rPr>
         <w:t>Ideas for future development</w:t>
       </w:r>
-      <w:bookmarkEnd w:id="19"/>
+      <w:bookmarkEnd w:id="21"/>
     </w:p>
     <w:p>
       <w:pPr>
@@ -3544,11 +4028,11 @@
         <w:spacing w:line="360" w:lineRule="auto"/>
         <w:jc w:val="both"/>
       </w:pPr>
-      <w:bookmarkStart w:id="20" w:name="_Toc101718891"/>
+      <w:bookmarkStart w:id="22" w:name="_Toc101720836"/>
       <w:r>
         <w:t>x</w:t>
       </w:r>
-      <w:bookmarkEnd w:id="20"/>
+      <w:bookmarkEnd w:id="22"/>
     </w:p>
     <w:p>
       <w:pPr>
@@ -3560,11 +4044,11 @@
         <w:spacing w:line="360" w:lineRule="auto"/>
         <w:jc w:val="both"/>
       </w:pPr>
-      <w:bookmarkStart w:id="21" w:name="_Toc101718892"/>
+      <w:bookmarkStart w:id="23" w:name="_Toc101720837"/>
       <w:r>
         <w:t>x</w:t>
       </w:r>
-      <w:bookmarkEnd w:id="21"/>
+      <w:bookmarkEnd w:id="23"/>
     </w:p>
     <w:p>
       <w:pPr>
@@ -3582,7 +4066,7 @@
           <w:szCs w:val="36"/>
         </w:rPr>
       </w:pPr>
-      <w:bookmarkStart w:id="22" w:name="_Toc101718893"/>
+      <w:bookmarkStart w:id="24" w:name="_Toc101720838"/>
       <w:r>
         <w:rPr>
           <w:b/>
@@ -3601,7 +4085,7 @@
         </w:rPr>
         <w:t>report</w:t>
       </w:r>
-      <w:bookmarkEnd w:id="22"/>
+      <w:bookmarkEnd w:id="24"/>
     </w:p>
     <w:p>
       <w:pPr>
@@ -3613,14 +4097,14 @@
         <w:spacing w:line="360" w:lineRule="auto"/>
         <w:jc w:val="both"/>
       </w:pPr>
-      <w:bookmarkStart w:id="23" w:name="_Toc101718894"/>
+      <w:bookmarkStart w:id="25" w:name="_Toc101720839"/>
       <w:r>
         <w:t xml:space="preserve">Validation model </w:t>
       </w:r>
       <w:r>
         <w:t>application</w:t>
       </w:r>
-      <w:bookmarkEnd w:id="23"/>
+      <w:bookmarkEnd w:id="25"/>
     </w:p>
     <w:p>
       <w:r>
@@ -3637,11 +4121,11 @@
         <w:spacing w:line="360" w:lineRule="auto"/>
         <w:jc w:val="both"/>
       </w:pPr>
-      <w:bookmarkStart w:id="24" w:name="_Toc101718895"/>
+      <w:bookmarkStart w:id="26" w:name="_Toc101720840"/>
       <w:r>
         <w:t>Hangman – Python application to be tested</w:t>
       </w:r>
-      <w:bookmarkEnd w:id="24"/>
+      <w:bookmarkEnd w:id="26"/>
     </w:p>
     <w:p>
       <w:r>
@@ -3658,14 +4142,14 @@
         <w:spacing w:line="360" w:lineRule="auto"/>
         <w:jc w:val="both"/>
       </w:pPr>
-      <w:bookmarkStart w:id="25" w:name="_Toc101718896"/>
+      <w:bookmarkStart w:id="27" w:name="_Toc101720841"/>
       <w:r>
         <w:t>Final</w:t>
       </w:r>
       <w:r>
         <w:t xml:space="preserve"> task division</w:t>
       </w:r>
-      <w:bookmarkEnd w:id="25"/>
+      <w:bookmarkEnd w:id="27"/>
     </w:p>
     <w:tbl>
       <w:tblPr>
@@ -4226,6 +4710,7 @@
               <w:jc w:val="center"/>
             </w:pPr>
             <w:r>
+              <w:lastRenderedPageBreak/>
               <w:t>Completion report</w:t>
             </w:r>
           </w:p>
@@ -4281,12 +4766,11 @@
         <w:spacing w:line="360" w:lineRule="auto"/>
         <w:jc w:val="both"/>
       </w:pPr>
-      <w:bookmarkStart w:id="26" w:name="_Toc101718897"/>
-      <w:r>
-        <w:lastRenderedPageBreak/>
+      <w:bookmarkStart w:id="28" w:name="_Toc101720842"/>
+      <w:r>
         <w:t>x</w:t>
       </w:r>
-      <w:bookmarkEnd w:id="26"/>
+      <w:bookmarkEnd w:id="28"/>
     </w:p>
     <w:p>
       <w:pPr>
@@ -4304,7 +4788,7 @@
           <w:szCs w:val="36"/>
         </w:rPr>
       </w:pPr>
-      <w:bookmarkStart w:id="27" w:name="_Toc101718898"/>
+      <w:bookmarkStart w:id="29" w:name="_Toc101720843"/>
       <w:r>
         <w:rPr>
           <w:b/>
@@ -4314,7 +4798,7 @@
         </w:rPr>
         <w:t>Retrospection</w:t>
       </w:r>
-      <w:bookmarkEnd w:id="27"/>
+      <w:bookmarkEnd w:id="29"/>
     </w:p>
     <w:p>
       <w:pPr>
@@ -4326,14 +4810,14 @@
         <w:spacing w:line="360" w:lineRule="auto"/>
         <w:jc w:val="both"/>
       </w:pPr>
-      <w:bookmarkStart w:id="28" w:name="_Toc101718899"/>
+      <w:bookmarkStart w:id="30" w:name="_Toc101720844"/>
       <w:r>
         <w:t xml:space="preserve">What </w:t>
       </w:r>
       <w:r>
         <w:t>went well</w:t>
       </w:r>
-      <w:bookmarkEnd w:id="28"/>
+      <w:bookmarkEnd w:id="30"/>
     </w:p>
     <w:p>
       <w:pPr>
@@ -4381,11 +4865,11 @@
         <w:spacing w:line="360" w:lineRule="auto"/>
         <w:jc w:val="both"/>
       </w:pPr>
-      <w:bookmarkStart w:id="29" w:name="_Toc101718900"/>
+      <w:bookmarkStart w:id="31" w:name="_Toc101720845"/>
       <w:r>
         <w:t>What needs improvement</w:t>
       </w:r>
-      <w:bookmarkEnd w:id="29"/>
+      <w:bookmarkEnd w:id="31"/>
     </w:p>
     <w:p>
       <w:pPr>
@@ -4467,62 +4951,10 @@
   <w:p>
     <w:pPr>
       <w:pStyle w:val="Footer"/>
-    </w:pPr>
-    <w:r>
-      <w:t>github.com/</w:t>
-    </w:r>
-    <w:proofErr w:type="spellStart"/>
-    <w:r>
-      <w:t>dlukaszx</w:t>
-    </w:r>
-    <w:proofErr w:type="spellEnd"/>
-    <w:r>
-      <w:t>/Project</w:t>
-    </w:r>
-  </w:p>
-  <w:p>
-    <w:pPr>
-      <w:pStyle w:val="Footer"/>
       <w:rPr>
         <w:lang w:val="pl-PL"/>
       </w:rPr>
     </w:pPr>
-    <w:r>
-      <w:t>Contributors</w:t>
-    </w:r>
-    <w:r>
-      <w:t xml:space="preserve">: </w:t>
-    </w:r>
-    <w:proofErr w:type="spellStart"/>
-    <w:r>
-      <w:t>dlukaszx</w:t>
-    </w:r>
-    <w:proofErr w:type="spellEnd"/>
-    <w:r>
-      <w:t xml:space="preserve"> </w:t>
-    </w:r>
-    <w:proofErr w:type="spellStart"/>
-    <w:r>
-      <w:t>mczajax</w:t>
-    </w:r>
-    <w:proofErr w:type="spellEnd"/>
-    <w:r>
-      <w:t xml:space="preserve"> </w:t>
-    </w:r>
-    <w:proofErr w:type="spellStart"/>
-    <w:r>
-      <w:t>pskier</w:t>
-    </w:r>
-    <w:r>
-      <w:t>k</w:t>
-    </w:r>
-    <w:r>
-      <w:t>x</w:t>
-    </w:r>
-    <w:proofErr w:type="spellEnd"/>
-    <w:r>
-      <w:ptab w:relativeTo="margin" w:alignment="center" w:leader="none"/>
-    </w:r>
     <w:r>
       <w:ptab w:relativeTo="margin" w:alignment="right" w:leader="none"/>
     </w:r>
@@ -4602,7 +5034,7 @@
       <w:t xml:space="preserve"> rev 0.</w:t>
     </w:r>
     <w:r>
-      <w:t>1</w:t>
+      <w:t>2</w:t>
     </w:r>
   </w:p>
 </w:hdr>
@@ -5085,7 +5517,7 @@
   <w:abstractNum w:abstractNumId="5" w15:restartNumberingAfterBreak="0">
     <w:nsid w:val="273E3F89"/>
     <w:multiLevelType w:val="multilevel"/>
-    <w:tmpl w:val="39AAB80C"/>
+    <w:tmpl w:val="5FC20D78"/>
     <w:lvl w:ilvl="0">
       <w:start w:val="1"/>
       <w:numFmt w:val="decimal"/>
@@ -5096,6 +5528,8 @@
       </w:pPr>
       <w:rPr>
         <w:rFonts w:asciiTheme="majorHAnsi" w:eastAsiaTheme="majorEastAsia" w:hAnsiTheme="majorHAnsi" w:cstheme="majorBidi"/>
+        <w:sz w:val="36"/>
+        <w:szCs w:val="36"/>
       </w:rPr>
     </w:lvl>
     <w:lvl w:ilvl="1">
@@ -5463,6 +5897,119 @@
     </w:lvl>
   </w:abstractNum>
   <w:abstractNum w:abstractNumId="9" w15:restartNumberingAfterBreak="0">
+    <w:nsid w:val="44692F0F"/>
+    <w:multiLevelType w:val="hybridMultilevel"/>
+    <w:tmpl w:val="1A64BD44"/>
+    <w:lvl w:ilvl="0" w:tplc="04090001">
+      <w:start w:val="1"/>
+      <w:numFmt w:val="bullet"/>
+      <w:lvlText w:val=""/>
+      <w:lvlJc w:val="left"/>
+      <w:pPr>
+        <w:ind w:left="720" w:hanging="360"/>
+      </w:pPr>
+      <w:rPr>
+        <w:rFonts w:ascii="Symbol" w:hAnsi="Symbol" w:hint="default"/>
+      </w:rPr>
+    </w:lvl>
+    <w:lvl w:ilvl="1" w:tplc="04090003" w:tentative="1">
+      <w:start w:val="1"/>
+      <w:numFmt w:val="bullet"/>
+      <w:lvlText w:val="o"/>
+      <w:lvlJc w:val="left"/>
+      <w:pPr>
+        <w:ind w:left="1440" w:hanging="360"/>
+      </w:pPr>
+      <w:rPr>
+        <w:rFonts w:ascii="Courier New" w:hAnsi="Courier New" w:cs="Courier New" w:hint="default"/>
+      </w:rPr>
+    </w:lvl>
+    <w:lvl w:ilvl="2" w:tplc="04090005" w:tentative="1">
+      <w:start w:val="1"/>
+      <w:numFmt w:val="bullet"/>
+      <w:lvlText w:val=""/>
+      <w:lvlJc w:val="left"/>
+      <w:pPr>
+        <w:ind w:left="2160" w:hanging="360"/>
+      </w:pPr>
+      <w:rPr>
+        <w:rFonts w:ascii="Wingdings" w:hAnsi="Wingdings" w:hint="default"/>
+      </w:rPr>
+    </w:lvl>
+    <w:lvl w:ilvl="3" w:tplc="04090001" w:tentative="1">
+      <w:start w:val="1"/>
+      <w:numFmt w:val="bullet"/>
+      <w:lvlText w:val=""/>
+      <w:lvlJc w:val="left"/>
+      <w:pPr>
+        <w:ind w:left="2880" w:hanging="360"/>
+      </w:pPr>
+      <w:rPr>
+        <w:rFonts w:ascii="Symbol" w:hAnsi="Symbol" w:hint="default"/>
+      </w:rPr>
+    </w:lvl>
+    <w:lvl w:ilvl="4" w:tplc="04090003" w:tentative="1">
+      <w:start w:val="1"/>
+      <w:numFmt w:val="bullet"/>
+      <w:lvlText w:val="o"/>
+      <w:lvlJc w:val="left"/>
+      <w:pPr>
+        <w:ind w:left="3600" w:hanging="360"/>
+      </w:pPr>
+      <w:rPr>
+        <w:rFonts w:ascii="Courier New" w:hAnsi="Courier New" w:cs="Courier New" w:hint="default"/>
+      </w:rPr>
+    </w:lvl>
+    <w:lvl w:ilvl="5" w:tplc="04090005" w:tentative="1">
+      <w:start w:val="1"/>
+      <w:numFmt w:val="bullet"/>
+      <w:lvlText w:val=""/>
+      <w:lvlJc w:val="left"/>
+      <w:pPr>
+        <w:ind w:left="4320" w:hanging="360"/>
+      </w:pPr>
+      <w:rPr>
+        <w:rFonts w:ascii="Wingdings" w:hAnsi="Wingdings" w:hint="default"/>
+      </w:rPr>
+    </w:lvl>
+    <w:lvl w:ilvl="6" w:tplc="04090001" w:tentative="1">
+      <w:start w:val="1"/>
+      <w:numFmt w:val="bullet"/>
+      <w:lvlText w:val=""/>
+      <w:lvlJc w:val="left"/>
+      <w:pPr>
+        <w:ind w:left="5040" w:hanging="360"/>
+      </w:pPr>
+      <w:rPr>
+        <w:rFonts w:ascii="Symbol" w:hAnsi="Symbol" w:hint="default"/>
+      </w:rPr>
+    </w:lvl>
+    <w:lvl w:ilvl="7" w:tplc="04090003" w:tentative="1">
+      <w:start w:val="1"/>
+      <w:numFmt w:val="bullet"/>
+      <w:lvlText w:val="o"/>
+      <w:lvlJc w:val="left"/>
+      <w:pPr>
+        <w:ind w:left="5760" w:hanging="360"/>
+      </w:pPr>
+      <w:rPr>
+        <w:rFonts w:ascii="Courier New" w:hAnsi="Courier New" w:cs="Courier New" w:hint="default"/>
+      </w:rPr>
+    </w:lvl>
+    <w:lvl w:ilvl="8" w:tplc="04090005" w:tentative="1">
+      <w:start w:val="1"/>
+      <w:numFmt w:val="bullet"/>
+      <w:lvlText w:val=""/>
+      <w:lvlJc w:val="left"/>
+      <w:pPr>
+        <w:ind w:left="6480" w:hanging="360"/>
+      </w:pPr>
+      <w:rPr>
+        <w:rFonts w:ascii="Wingdings" w:hAnsi="Wingdings" w:hint="default"/>
+      </w:rPr>
+    </w:lvl>
+  </w:abstractNum>
+  <w:abstractNum w:abstractNumId="10" w15:restartNumberingAfterBreak="0">
     <w:nsid w:val="61264B5C"/>
     <w:multiLevelType w:val="multilevel"/>
     <w:tmpl w:val="39AAB80C"/>
@@ -5551,7 +6098,7 @@
       </w:pPr>
     </w:lvl>
   </w:abstractNum>
-  <w:abstractNum w:abstractNumId="10" w15:restartNumberingAfterBreak="0">
+  <w:abstractNum w:abstractNumId="11" w15:restartNumberingAfterBreak="0">
     <w:nsid w:val="680F5DD0"/>
     <w:multiLevelType w:val="multilevel"/>
     <w:tmpl w:val="39AAB80C"/>
@@ -5640,7 +6187,7 @@
       </w:pPr>
     </w:lvl>
   </w:abstractNum>
-  <w:abstractNum w:abstractNumId="11" w15:restartNumberingAfterBreak="0">
+  <w:abstractNum w:abstractNumId="12" w15:restartNumberingAfterBreak="0">
     <w:nsid w:val="7FCC0438"/>
     <w:multiLevelType w:val="hybridMultilevel"/>
     <w:tmpl w:val="1E46B838"/>
@@ -5766,10 +6313,10 @@
     <w:abstractNumId w:val="7"/>
   </w:num>
   <w:num w:numId="5">
-    <w:abstractNumId w:val="10"/>
+    <w:abstractNumId w:val="11"/>
   </w:num>
   <w:num w:numId="6">
-    <w:abstractNumId w:val="9"/>
+    <w:abstractNumId w:val="10"/>
   </w:num>
   <w:num w:numId="7">
     <w:abstractNumId w:val="1"/>
@@ -5784,10 +6331,13 @@
     <w:abstractNumId w:val="6"/>
   </w:num>
   <w:num w:numId="11">
-    <w:abstractNumId w:val="11"/>
+    <w:abstractNumId w:val="12"/>
   </w:num>
   <w:num w:numId="12">
     <w:abstractNumId w:val="8"/>
+  </w:num>
+  <w:num w:numId="13">
+    <w:abstractNumId w:val="9"/>
   </w:num>
 </w:numbering>
 </file>

</xml_diff>

<commit_message>
Task report version 0.3
</commit_message>
<xml_diff>
--- a/Documentation/Task Report.docx
+++ b/Documentation/Task Report.docx
@@ -132,7 +132,7 @@
           <w:r>
             <w:fldChar w:fldCharType="separate"/>
           </w:r>
-          <w:hyperlink w:anchor="_Toc101720817" w:history="1">
+          <w:hyperlink w:anchor="_Toc101789451" w:history="1">
             <w:r>
               <w:rPr>
                 <w:rStyle w:val="Hyperlink"/>
@@ -177,7 +177,7 @@
                 <w:noProof/>
                 <w:webHidden/>
               </w:rPr>
-              <w:instrText xml:space="preserve"> PAGEREF _Toc101720817 \h </w:instrText>
+              <w:instrText xml:space="preserve"> PAGEREF _Toc101789451 \h </w:instrText>
             </w:r>
             <w:r>
               <w:rPr>
@@ -197,7 +197,7 @@
                 <w:noProof/>
                 <w:webHidden/>
               </w:rPr>
-              <w:t>3</w:t>
+              <w:t>4</w:t>
             </w:r>
             <w:r>
               <w:rPr>
@@ -220,7 +220,7 @@
               <w:noProof/>
             </w:rPr>
           </w:pPr>
-          <w:hyperlink w:anchor="_Toc101720818" w:history="1">
+          <w:hyperlink w:anchor="_Toc101789452" w:history="1">
             <w:r>
               <w:rPr>
                 <w:rStyle w:val="Hyperlink"/>
@@ -265,7 +265,7 @@
                 <w:noProof/>
                 <w:webHidden/>
               </w:rPr>
-              <w:instrText xml:space="preserve"> PAGEREF _Toc101720818 \h </w:instrText>
+              <w:instrText xml:space="preserve"> PAGEREF _Toc101789452 \h </w:instrText>
             </w:r>
             <w:r>
               <w:rPr>
@@ -285,7 +285,7 @@
                 <w:noProof/>
                 <w:webHidden/>
               </w:rPr>
-              <w:t>3</w:t>
+              <w:t>4</w:t>
             </w:r>
             <w:r>
               <w:rPr>
@@ -308,7 +308,7 @@
               <w:noProof/>
             </w:rPr>
           </w:pPr>
-          <w:hyperlink w:anchor="_Toc101720819" w:history="1">
+          <w:hyperlink w:anchor="_Toc101789453" w:history="1">
             <w:r>
               <w:rPr>
                 <w:rStyle w:val="Hyperlink"/>
@@ -349,7 +349,7 @@
                 <w:noProof/>
                 <w:webHidden/>
               </w:rPr>
-              <w:instrText xml:space="preserve"> PAGEREF _Toc101720819 \h </w:instrText>
+              <w:instrText xml:space="preserve"> PAGEREF _Toc101789453 \h </w:instrText>
             </w:r>
             <w:r>
               <w:rPr>
@@ -369,7 +369,7 @@
                 <w:noProof/>
                 <w:webHidden/>
               </w:rPr>
-              <w:t>3</w:t>
+              <w:t>4</w:t>
             </w:r>
             <w:r>
               <w:rPr>
@@ -392,7 +392,7 @@
               <w:noProof/>
             </w:rPr>
           </w:pPr>
-          <w:hyperlink w:anchor="_Toc101720820" w:history="1">
+          <w:hyperlink w:anchor="_Toc101789454" w:history="1">
             <w:r>
               <w:rPr>
                 <w:rStyle w:val="Hyperlink"/>
@@ -433,7 +433,7 @@
                 <w:noProof/>
                 <w:webHidden/>
               </w:rPr>
-              <w:instrText xml:space="preserve"> PAGEREF _Toc101720820 \h </w:instrText>
+              <w:instrText xml:space="preserve"> PAGEREF _Toc101789454 \h </w:instrText>
             </w:r>
             <w:r>
               <w:rPr>
@@ -453,7 +453,7 @@
                 <w:noProof/>
                 <w:webHidden/>
               </w:rPr>
-              <w:t>3</w:t>
+              <w:t>4</w:t>
             </w:r>
             <w:r>
               <w:rPr>
@@ -476,7 +476,7 @@
               <w:noProof/>
             </w:rPr>
           </w:pPr>
-          <w:hyperlink w:anchor="_Toc101720821" w:history="1">
+          <w:hyperlink w:anchor="_Toc101789455" w:history="1">
             <w:r>
               <w:rPr>
                 <w:rStyle w:val="Hyperlink"/>
@@ -521,7 +521,7 @@
                 <w:noProof/>
                 <w:webHidden/>
               </w:rPr>
-              <w:instrText xml:space="preserve"> PAGEREF _Toc101720821 \h </w:instrText>
+              <w:instrText xml:space="preserve"> PAGEREF _Toc101789455 \h </w:instrText>
             </w:r>
             <w:r>
               <w:rPr>
@@ -541,7 +541,7 @@
                 <w:noProof/>
                 <w:webHidden/>
               </w:rPr>
-              <w:t>3</w:t>
+              <w:t>4</w:t>
             </w:r>
             <w:r>
               <w:rPr>
@@ -564,7 +564,7 @@
               <w:noProof/>
             </w:rPr>
           </w:pPr>
-          <w:hyperlink w:anchor="_Toc101720822" w:history="1">
+          <w:hyperlink w:anchor="_Toc101789456" w:history="1">
             <w:r>
               <w:rPr>
                 <w:rStyle w:val="Hyperlink"/>
@@ -605,7 +605,7 @@
                 <w:noProof/>
                 <w:webHidden/>
               </w:rPr>
-              <w:instrText xml:space="preserve"> PAGEREF _Toc101720822 \h </w:instrText>
+              <w:instrText xml:space="preserve"> PAGEREF _Toc101789456 \h </w:instrText>
             </w:r>
             <w:r>
               <w:rPr>
@@ -625,7 +625,7 @@
                 <w:noProof/>
                 <w:webHidden/>
               </w:rPr>
-              <w:t>3</w:t>
+              <w:t>4</w:t>
             </w:r>
             <w:r>
               <w:rPr>
@@ -648,7 +648,7 @@
               <w:noProof/>
             </w:rPr>
           </w:pPr>
-          <w:hyperlink w:anchor="_Toc101720823" w:history="1">
+          <w:hyperlink w:anchor="_Toc101789457" w:history="1">
             <w:r>
               <w:rPr>
                 <w:rStyle w:val="Hyperlink"/>
@@ -689,7 +689,7 @@
                 <w:noProof/>
                 <w:webHidden/>
               </w:rPr>
-              <w:instrText xml:space="preserve"> PAGEREF _Toc101720823 \h </w:instrText>
+              <w:instrText xml:space="preserve"> PAGEREF _Toc101789457 \h </w:instrText>
             </w:r>
             <w:r>
               <w:rPr>
@@ -709,7 +709,7 @@
                 <w:noProof/>
                 <w:webHidden/>
               </w:rPr>
-              <w:t>3</w:t>
+              <w:t>4</w:t>
             </w:r>
             <w:r>
               <w:rPr>
@@ -732,7 +732,7 @@
               <w:noProof/>
             </w:rPr>
           </w:pPr>
-          <w:hyperlink w:anchor="_Toc101720824" w:history="1">
+          <w:hyperlink w:anchor="_Toc101789458" w:history="1">
             <w:r>
               <w:rPr>
                 <w:rStyle w:val="Hyperlink"/>
@@ -777,7 +777,7 @@
                 <w:noProof/>
                 <w:webHidden/>
               </w:rPr>
-              <w:instrText xml:space="preserve"> PAGEREF _Toc101720824 \h </w:instrText>
+              <w:instrText xml:space="preserve"> PAGEREF _Toc101789458 \h </w:instrText>
             </w:r>
             <w:r>
               <w:rPr>
@@ -797,7 +797,7 @@
                 <w:noProof/>
                 <w:webHidden/>
               </w:rPr>
-              <w:t>3</w:t>
+              <w:t>4</w:t>
             </w:r>
             <w:r>
               <w:rPr>
@@ -820,7 +820,7 @@
               <w:noProof/>
             </w:rPr>
           </w:pPr>
-          <w:hyperlink w:anchor="_Toc101720825" w:history="1">
+          <w:hyperlink w:anchor="_Toc101789459" w:history="1">
             <w:r>
               <w:rPr>
                 <w:rStyle w:val="Hyperlink"/>
@@ -861,7 +861,7 @@
                 <w:noProof/>
                 <w:webHidden/>
               </w:rPr>
-              <w:instrText xml:space="preserve"> PAGEREF _Toc101720825 \h </w:instrText>
+              <w:instrText xml:space="preserve"> PAGEREF _Toc101789459 \h </w:instrText>
             </w:r>
             <w:r>
               <w:rPr>
@@ -881,7 +881,7 @@
                 <w:noProof/>
                 <w:webHidden/>
               </w:rPr>
-              <w:t>3</w:t>
+              <w:t>4</w:t>
             </w:r>
             <w:r>
               <w:rPr>
@@ -904,7 +904,7 @@
               <w:noProof/>
             </w:rPr>
           </w:pPr>
-          <w:hyperlink w:anchor="_Toc101720826" w:history="1">
+          <w:hyperlink w:anchor="_Toc101789460" w:history="1">
             <w:r>
               <w:rPr>
                 <w:rStyle w:val="Hyperlink"/>
@@ -945,7 +945,7 @@
                 <w:noProof/>
                 <w:webHidden/>
               </w:rPr>
-              <w:instrText xml:space="preserve"> PAGEREF _Toc101720826 \h </w:instrText>
+              <w:instrText xml:space="preserve"> PAGEREF _Toc101789460 \h </w:instrText>
             </w:r>
             <w:r>
               <w:rPr>
@@ -965,7 +965,7 @@
                 <w:noProof/>
                 <w:webHidden/>
               </w:rPr>
-              <w:t>3</w:t>
+              <w:t>4</w:t>
             </w:r>
             <w:r>
               <w:rPr>
@@ -988,7 +988,7 @@
               <w:noProof/>
             </w:rPr>
           </w:pPr>
-          <w:hyperlink w:anchor="_Toc101720827" w:history="1">
+          <w:hyperlink w:anchor="_Toc101789461" w:history="1">
             <w:r>
               <w:rPr>
                 <w:rStyle w:val="Hyperlink"/>
@@ -1029,7 +1029,7 @@
                 <w:noProof/>
                 <w:webHidden/>
               </w:rPr>
-              <w:instrText xml:space="preserve"> PAGEREF _Toc101720827 \h </w:instrText>
+              <w:instrText xml:space="preserve"> PAGEREF _Toc101789461 \h </w:instrText>
             </w:r>
             <w:r>
               <w:rPr>
@@ -1049,7 +1049,7 @@
                 <w:noProof/>
                 <w:webHidden/>
               </w:rPr>
-              <w:t>4</w:t>
+              <w:t>5</w:t>
             </w:r>
             <w:r>
               <w:rPr>
@@ -1072,7 +1072,7 @@
               <w:noProof/>
             </w:rPr>
           </w:pPr>
-          <w:hyperlink w:anchor="_Toc101720828" w:history="1">
+          <w:hyperlink w:anchor="_Toc101789462" w:history="1">
             <w:r>
               <w:rPr>
                 <w:rStyle w:val="Hyperlink"/>
@@ -1113,7 +1113,7 @@
                 <w:noProof/>
                 <w:webHidden/>
               </w:rPr>
-              <w:instrText xml:space="preserve"> PAGEREF _Toc101720828 \h </w:instrText>
+              <w:instrText xml:space="preserve"> PAGEREF _Toc101789462 \h </w:instrText>
             </w:r>
             <w:r>
               <w:rPr>
@@ -1133,7 +1133,7 @@
                 <w:noProof/>
                 <w:webHidden/>
               </w:rPr>
-              <w:t>4</w:t>
+              <w:t>5</w:t>
             </w:r>
             <w:r>
               <w:rPr>
@@ -1156,7 +1156,7 @@
               <w:noProof/>
             </w:rPr>
           </w:pPr>
-          <w:hyperlink w:anchor="_Toc101720829" w:history="1">
+          <w:hyperlink w:anchor="_Toc101789463" w:history="1">
             <w:r>
               <w:rPr>
                 <w:rStyle w:val="Hyperlink"/>
@@ -1197,7 +1197,7 @@
                 <w:noProof/>
                 <w:webHidden/>
               </w:rPr>
-              <w:instrText xml:space="preserve"> PAGEREF _Toc101720829 \h </w:instrText>
+              <w:instrText xml:space="preserve"> PAGEREF _Toc101789463 \h </w:instrText>
             </w:r>
             <w:r>
               <w:rPr>
@@ -1217,7 +1217,7 @@
                 <w:noProof/>
                 <w:webHidden/>
               </w:rPr>
-              <w:t>4</w:t>
+              <w:t>5</w:t>
             </w:r>
             <w:r>
               <w:rPr>
@@ -1240,7 +1240,7 @@
               <w:noProof/>
             </w:rPr>
           </w:pPr>
-          <w:hyperlink w:anchor="_Toc101720830" w:history="1">
+          <w:hyperlink w:anchor="_Toc101789464" w:history="1">
             <w:r>
               <w:rPr>
                 <w:rStyle w:val="Hyperlink"/>
@@ -1281,7 +1281,7 @@
                 <w:noProof/>
                 <w:webHidden/>
               </w:rPr>
-              <w:instrText xml:space="preserve"> PAGEREF _Toc101720830 \h </w:instrText>
+              <w:instrText xml:space="preserve"> PAGEREF _Toc101789464 \h </w:instrText>
             </w:r>
             <w:r>
               <w:rPr>
@@ -1301,7 +1301,7 @@
                 <w:noProof/>
                 <w:webHidden/>
               </w:rPr>
-              <w:t>4</w:t>
+              <w:t>5</w:t>
             </w:r>
             <w:r>
               <w:rPr>
@@ -1324,7 +1324,7 @@
               <w:noProof/>
             </w:rPr>
           </w:pPr>
-          <w:hyperlink w:anchor="_Toc101720831" w:history="1">
+          <w:hyperlink w:anchor="_Toc101789465" w:history="1">
             <w:r>
               <w:rPr>
                 <w:rStyle w:val="Hyperlink"/>
@@ -1365,7 +1365,7 @@
                 <w:noProof/>
                 <w:webHidden/>
               </w:rPr>
-              <w:instrText xml:space="preserve"> PAGEREF _Toc101720831 \h </w:instrText>
+              <w:instrText xml:space="preserve"> PAGEREF _Toc101789465 \h </w:instrText>
             </w:r>
             <w:r>
               <w:rPr>
@@ -1385,7 +1385,7 @@
                 <w:noProof/>
                 <w:webHidden/>
               </w:rPr>
-              <w:t>4</w:t>
+              <w:t>5</w:t>
             </w:r>
             <w:r>
               <w:rPr>
@@ -1408,7 +1408,7 @@
               <w:noProof/>
             </w:rPr>
           </w:pPr>
-          <w:hyperlink w:anchor="_Toc101720832" w:history="1">
+          <w:hyperlink w:anchor="_Toc101789466" w:history="1">
             <w:r>
               <w:rPr>
                 <w:rStyle w:val="Hyperlink"/>
@@ -1453,7 +1453,7 @@
                 <w:noProof/>
                 <w:webHidden/>
               </w:rPr>
-              <w:instrText xml:space="preserve"> PAGEREF _Toc101720832 \h </w:instrText>
+              <w:instrText xml:space="preserve"> PAGEREF _Toc101789466 \h </w:instrText>
             </w:r>
             <w:r>
               <w:rPr>
@@ -1473,7 +1473,7 @@
                 <w:noProof/>
                 <w:webHidden/>
               </w:rPr>
-              <w:t>4</w:t>
+              <w:t>5</w:t>
             </w:r>
             <w:r>
               <w:rPr>
@@ -1496,7 +1496,7 @@
               <w:noProof/>
             </w:rPr>
           </w:pPr>
-          <w:hyperlink w:anchor="_Toc101720833" w:history="1">
+          <w:hyperlink w:anchor="_Toc101789467" w:history="1">
             <w:r>
               <w:rPr>
                 <w:rStyle w:val="Hyperlink"/>
@@ -1516,7 +1516,7 @@
                 <w:rStyle w:val="Hyperlink"/>
                 <w:noProof/>
               </w:rPr>
-              <w:t>x</w:t>
+              <w:t>Python documentation for base python functions</w:t>
             </w:r>
             <w:r>
               <w:rPr>
@@ -1537,7 +1537,7 @@
                 <w:noProof/>
                 <w:webHidden/>
               </w:rPr>
-              <w:instrText xml:space="preserve"> PAGEREF _Toc101720833 \h </w:instrText>
+              <w:instrText xml:space="preserve"> PAGEREF _Toc101789467 \h </w:instrText>
             </w:r>
             <w:r>
               <w:rPr>
@@ -1557,7 +1557,7 @@
                 <w:noProof/>
                 <w:webHidden/>
               </w:rPr>
-              <w:t>4</w:t>
+              <w:t>5</w:t>
             </w:r>
             <w:r>
               <w:rPr>
@@ -1580,7 +1580,7 @@
               <w:noProof/>
             </w:rPr>
           </w:pPr>
-          <w:hyperlink w:anchor="_Toc101720834" w:history="1">
+          <w:hyperlink w:anchor="_Toc101789468" w:history="1">
             <w:r>
               <w:rPr>
                 <w:rStyle w:val="Hyperlink"/>
@@ -1600,7 +1600,7 @@
                 <w:rStyle w:val="Hyperlink"/>
                 <w:noProof/>
               </w:rPr>
-              <w:t>x</w:t>
+              <w:t>Pandas user guide</w:t>
             </w:r>
             <w:r>
               <w:rPr>
@@ -1621,7 +1621,7 @@
                 <w:noProof/>
                 <w:webHidden/>
               </w:rPr>
-              <w:instrText xml:space="preserve"> PAGEREF _Toc101720834 \h </w:instrText>
+              <w:instrText xml:space="preserve"> PAGEREF _Toc101789468 \h </w:instrText>
             </w:r>
             <w:r>
               <w:rPr>
@@ -1641,7 +1641,175 @@
                 <w:noProof/>
                 <w:webHidden/>
               </w:rPr>
-              <w:t>4</w:t>
+              <w:t>5</w:t>
+            </w:r>
+            <w:r>
+              <w:rPr>
+                <w:noProof/>
+                <w:webHidden/>
+              </w:rPr>
+              <w:fldChar w:fldCharType="end"/>
+            </w:r>
+          </w:hyperlink>
+        </w:p>
+        <w:p>
+          <w:pPr>
+            <w:pStyle w:val="TOC3"/>
+            <w:tabs>
+              <w:tab w:val="left" w:pos="1100"/>
+              <w:tab w:val="right" w:leader="dot" w:pos="9350"/>
+            </w:tabs>
+            <w:rPr>
+              <w:rFonts w:eastAsiaTheme="minorEastAsia"/>
+              <w:noProof/>
+            </w:rPr>
+          </w:pPr>
+          <w:hyperlink w:anchor="_Toc101789469" w:history="1">
+            <w:r>
+              <w:rPr>
+                <w:rStyle w:val="Hyperlink"/>
+                <w:noProof/>
+              </w:rPr>
+              <w:t>5.3.</w:t>
+            </w:r>
+            <w:r>
+              <w:rPr>
+                <w:rFonts w:eastAsiaTheme="minorEastAsia"/>
+                <w:noProof/>
+              </w:rPr>
+              <w:tab/>
+            </w:r>
+            <w:r>
+              <w:rPr>
+                <w:rStyle w:val="Hyperlink"/>
+                <w:noProof/>
+              </w:rPr>
+              <w:t>Stackoverflow threads which help implementation</w:t>
+            </w:r>
+            <w:r>
+              <w:rPr>
+                <w:noProof/>
+                <w:webHidden/>
+              </w:rPr>
+              <w:tab/>
+            </w:r>
+            <w:r>
+              <w:rPr>
+                <w:noProof/>
+                <w:webHidden/>
+              </w:rPr>
+              <w:fldChar w:fldCharType="begin"/>
+            </w:r>
+            <w:r>
+              <w:rPr>
+                <w:noProof/>
+                <w:webHidden/>
+              </w:rPr>
+              <w:instrText xml:space="preserve"> PAGEREF _Toc101789469 \h </w:instrText>
+            </w:r>
+            <w:r>
+              <w:rPr>
+                <w:noProof/>
+                <w:webHidden/>
+              </w:rPr>
+            </w:r>
+            <w:r>
+              <w:rPr>
+                <w:noProof/>
+                <w:webHidden/>
+              </w:rPr>
+              <w:fldChar w:fldCharType="separate"/>
+            </w:r>
+            <w:r>
+              <w:rPr>
+                <w:noProof/>
+                <w:webHidden/>
+              </w:rPr>
+              <w:t>5</w:t>
+            </w:r>
+            <w:r>
+              <w:rPr>
+                <w:noProof/>
+                <w:webHidden/>
+              </w:rPr>
+              <w:fldChar w:fldCharType="end"/>
+            </w:r>
+          </w:hyperlink>
+        </w:p>
+        <w:p>
+          <w:pPr>
+            <w:pStyle w:val="TOC3"/>
+            <w:tabs>
+              <w:tab w:val="left" w:pos="1100"/>
+              <w:tab w:val="right" w:leader="dot" w:pos="9350"/>
+            </w:tabs>
+            <w:rPr>
+              <w:rFonts w:eastAsiaTheme="minorEastAsia"/>
+              <w:noProof/>
+            </w:rPr>
+          </w:pPr>
+          <w:hyperlink w:anchor="_Toc101789470" w:history="1">
+            <w:r>
+              <w:rPr>
+                <w:rStyle w:val="Hyperlink"/>
+                <w:noProof/>
+              </w:rPr>
+              <w:t>5.4.</w:t>
+            </w:r>
+            <w:r>
+              <w:rPr>
+                <w:rFonts w:eastAsiaTheme="minorEastAsia"/>
+                <w:noProof/>
+              </w:rPr>
+              <w:tab/>
+            </w:r>
+            <w:r>
+              <w:rPr>
+                <w:rStyle w:val="Hyperlink"/>
+                <w:noProof/>
+              </w:rPr>
+              <w:t>Other useful links</w:t>
+            </w:r>
+            <w:r>
+              <w:rPr>
+                <w:noProof/>
+                <w:webHidden/>
+              </w:rPr>
+              <w:tab/>
+            </w:r>
+            <w:r>
+              <w:rPr>
+                <w:noProof/>
+                <w:webHidden/>
+              </w:rPr>
+              <w:fldChar w:fldCharType="begin"/>
+            </w:r>
+            <w:r>
+              <w:rPr>
+                <w:noProof/>
+                <w:webHidden/>
+              </w:rPr>
+              <w:instrText xml:space="preserve"> PAGEREF _Toc101789470 \h </w:instrText>
+            </w:r>
+            <w:r>
+              <w:rPr>
+                <w:noProof/>
+                <w:webHidden/>
+              </w:rPr>
+            </w:r>
+            <w:r>
+              <w:rPr>
+                <w:noProof/>
+                <w:webHidden/>
+              </w:rPr>
+              <w:fldChar w:fldCharType="separate"/>
+            </w:r>
+            <w:r>
+              <w:rPr>
+                <w:noProof/>
+                <w:webHidden/>
+              </w:rPr>
+              <w:t>5</w:t>
             </w:r>
             <w:r>
               <w:rPr>
@@ -1664,7 +1832,7 @@
               <w:noProof/>
             </w:rPr>
           </w:pPr>
-          <w:hyperlink w:anchor="_Toc101720835" w:history="1">
+          <w:hyperlink w:anchor="_Toc101789471" w:history="1">
             <w:r>
               <w:rPr>
                 <w:rStyle w:val="Hyperlink"/>
@@ -1709,7 +1877,7 @@
                 <w:noProof/>
                 <w:webHidden/>
               </w:rPr>
-              <w:instrText xml:space="preserve"> PAGEREF _Toc101720835 \h </w:instrText>
+              <w:instrText xml:space="preserve"> PAGEREF _Toc101789471 \h </w:instrText>
             </w:r>
             <w:r>
               <w:rPr>
@@ -1729,7 +1897,7 @@
                 <w:noProof/>
                 <w:webHidden/>
               </w:rPr>
-              <w:t>4</w:t>
+              <w:t>5</w:t>
             </w:r>
             <w:r>
               <w:rPr>
@@ -1752,7 +1920,7 @@
               <w:noProof/>
             </w:rPr>
           </w:pPr>
-          <w:hyperlink w:anchor="_Toc101720836" w:history="1">
+          <w:hyperlink w:anchor="_Toc101789472" w:history="1">
             <w:r>
               <w:rPr>
                 <w:rStyle w:val="Hyperlink"/>
@@ -1772,7 +1940,7 @@
                 <w:rStyle w:val="Hyperlink"/>
                 <w:noProof/>
               </w:rPr>
-              <w:t>x</w:t>
+              <w:t>Add relations between Test Case and Test Cycle</w:t>
             </w:r>
             <w:r>
               <w:rPr>
@@ -1793,7 +1961,7 @@
                 <w:noProof/>
                 <w:webHidden/>
               </w:rPr>
-              <w:instrText xml:space="preserve"> PAGEREF _Toc101720836 \h </w:instrText>
+              <w:instrText xml:space="preserve"> PAGEREF _Toc101789472 \h </w:instrText>
             </w:r>
             <w:r>
               <w:rPr>
@@ -1813,7 +1981,7 @@
                 <w:noProof/>
                 <w:webHidden/>
               </w:rPr>
-              <w:t>4</w:t>
+              <w:t>5</w:t>
             </w:r>
             <w:r>
               <w:rPr>
@@ -1836,7 +2004,7 @@
               <w:noProof/>
             </w:rPr>
           </w:pPr>
-          <w:hyperlink w:anchor="_Toc101720837" w:history="1">
+          <w:hyperlink w:anchor="_Toc101789473" w:history="1">
             <w:r>
               <w:rPr>
                 <w:rStyle w:val="Hyperlink"/>
@@ -1877,7 +2045,7 @@
                 <w:noProof/>
                 <w:webHidden/>
               </w:rPr>
-              <w:instrText xml:space="preserve"> PAGEREF _Toc101720837 \h </w:instrText>
+              <w:instrText xml:space="preserve"> PAGEREF _Toc101789473 \h </w:instrText>
             </w:r>
             <w:r>
               <w:rPr>
@@ -1897,7 +2065,7 @@
                 <w:noProof/>
                 <w:webHidden/>
               </w:rPr>
-              <w:t>4</w:t>
+              <w:t>6</w:t>
             </w:r>
             <w:r>
               <w:rPr>
@@ -1920,7 +2088,7 @@
               <w:noProof/>
             </w:rPr>
           </w:pPr>
-          <w:hyperlink w:anchor="_Toc101720838" w:history="1">
+          <w:hyperlink w:anchor="_Toc101789474" w:history="1">
             <w:r>
               <w:rPr>
                 <w:rStyle w:val="Hyperlink"/>
@@ -1965,7 +2133,7 @@
                 <w:noProof/>
                 <w:webHidden/>
               </w:rPr>
-              <w:instrText xml:space="preserve"> PAGEREF _Toc101720838 \h </w:instrText>
+              <w:instrText xml:space="preserve"> PAGEREF _Toc101789474 \h </w:instrText>
             </w:r>
             <w:r>
               <w:rPr>
@@ -1985,7 +2153,7 @@
                 <w:noProof/>
                 <w:webHidden/>
               </w:rPr>
-              <w:t>4</w:t>
+              <w:t>6</w:t>
             </w:r>
             <w:r>
               <w:rPr>
@@ -2008,7 +2176,7 @@
               <w:noProof/>
             </w:rPr>
           </w:pPr>
-          <w:hyperlink w:anchor="_Toc101720839" w:history="1">
+          <w:hyperlink w:anchor="_Toc101789475" w:history="1">
             <w:r>
               <w:rPr>
                 <w:rStyle w:val="Hyperlink"/>
@@ -2049,7 +2217,7 @@
                 <w:noProof/>
                 <w:webHidden/>
               </w:rPr>
-              <w:instrText xml:space="preserve"> PAGEREF _Toc101720839 \h </w:instrText>
+              <w:instrText xml:space="preserve"> PAGEREF _Toc101789475 \h </w:instrText>
             </w:r>
             <w:r>
               <w:rPr>
@@ -2069,7 +2237,7 @@
                 <w:noProof/>
                 <w:webHidden/>
               </w:rPr>
-              <w:t>4</w:t>
+              <w:t>6</w:t>
             </w:r>
             <w:r>
               <w:rPr>
@@ -2092,7 +2260,7 @@
               <w:noProof/>
             </w:rPr>
           </w:pPr>
-          <w:hyperlink w:anchor="_Toc101720840" w:history="1">
+          <w:hyperlink w:anchor="_Toc101789476" w:history="1">
             <w:r>
               <w:rPr>
                 <w:rStyle w:val="Hyperlink"/>
@@ -2133,7 +2301,7 @@
                 <w:noProof/>
                 <w:webHidden/>
               </w:rPr>
-              <w:instrText xml:space="preserve"> PAGEREF _Toc101720840 \h </w:instrText>
+              <w:instrText xml:space="preserve"> PAGEREF _Toc101789476 \h </w:instrText>
             </w:r>
             <w:r>
               <w:rPr>
@@ -2153,7 +2321,7 @@
                 <w:noProof/>
                 <w:webHidden/>
               </w:rPr>
-              <w:t>4</w:t>
+              <w:t>6</w:t>
             </w:r>
             <w:r>
               <w:rPr>
@@ -2176,7 +2344,7 @@
               <w:noProof/>
             </w:rPr>
           </w:pPr>
-          <w:hyperlink w:anchor="_Toc101720841" w:history="1">
+          <w:hyperlink w:anchor="_Toc101789477" w:history="1">
             <w:r>
               <w:rPr>
                 <w:rStyle w:val="Hyperlink"/>
@@ -2217,7 +2385,7 @@
                 <w:noProof/>
                 <w:webHidden/>
               </w:rPr>
-              <w:instrText xml:space="preserve"> PAGEREF _Toc101720841 \h </w:instrText>
+              <w:instrText xml:space="preserve"> PAGEREF _Toc101789477 \h </w:instrText>
             </w:r>
             <w:r>
               <w:rPr>
@@ -2237,7 +2405,7 @@
                 <w:noProof/>
                 <w:webHidden/>
               </w:rPr>
-              <w:t>4</w:t>
+              <w:t>6</w:t>
             </w:r>
             <w:r>
               <w:rPr>
@@ -2260,7 +2428,7 @@
               <w:noProof/>
             </w:rPr>
           </w:pPr>
-          <w:hyperlink w:anchor="_Toc101720842" w:history="1">
+          <w:hyperlink w:anchor="_Toc101789478" w:history="1">
             <w:r>
               <w:rPr>
                 <w:rStyle w:val="Hyperlink"/>
@@ -2301,7 +2469,7 @@
                 <w:noProof/>
                 <w:webHidden/>
               </w:rPr>
-              <w:instrText xml:space="preserve"> PAGEREF _Toc101720842 \h </w:instrText>
+              <w:instrText xml:space="preserve"> PAGEREF _Toc101789478 \h </w:instrText>
             </w:r>
             <w:r>
               <w:rPr>
@@ -2321,7 +2489,7 @@
                 <w:noProof/>
                 <w:webHidden/>
               </w:rPr>
-              <w:t>5</w:t>
+              <w:t>6</w:t>
             </w:r>
             <w:r>
               <w:rPr>
@@ -2344,7 +2512,7 @@
               <w:noProof/>
             </w:rPr>
           </w:pPr>
-          <w:hyperlink w:anchor="_Toc101720843" w:history="1">
+          <w:hyperlink w:anchor="_Toc101789479" w:history="1">
             <w:r>
               <w:rPr>
                 <w:rStyle w:val="Hyperlink"/>
@@ -2389,7 +2557,7 @@
                 <w:noProof/>
                 <w:webHidden/>
               </w:rPr>
-              <w:instrText xml:space="preserve"> PAGEREF _Toc101720843 \h </w:instrText>
+              <w:instrText xml:space="preserve"> PAGEREF _Toc101789479 \h </w:instrText>
             </w:r>
             <w:r>
               <w:rPr>
@@ -2409,7 +2577,7 @@
                 <w:noProof/>
                 <w:webHidden/>
               </w:rPr>
-              <w:t>5</w:t>
+              <w:t>6</w:t>
             </w:r>
             <w:r>
               <w:rPr>
@@ -2432,7 +2600,7 @@
               <w:noProof/>
             </w:rPr>
           </w:pPr>
-          <w:hyperlink w:anchor="_Toc101720844" w:history="1">
+          <w:hyperlink w:anchor="_Toc101789480" w:history="1">
             <w:r>
               <w:rPr>
                 <w:rStyle w:val="Hyperlink"/>
@@ -2473,7 +2641,7 @@
                 <w:noProof/>
                 <w:webHidden/>
               </w:rPr>
-              <w:instrText xml:space="preserve"> PAGEREF _Toc101720844 \h </w:instrText>
+              <w:instrText xml:space="preserve"> PAGEREF _Toc101789480 \h </w:instrText>
             </w:r>
             <w:r>
               <w:rPr>
@@ -2493,7 +2661,7 @@
                 <w:noProof/>
                 <w:webHidden/>
               </w:rPr>
-              <w:t>5</w:t>
+              <w:t>6</w:t>
             </w:r>
             <w:r>
               <w:rPr>
@@ -2516,7 +2684,7 @@
               <w:noProof/>
             </w:rPr>
           </w:pPr>
-          <w:hyperlink w:anchor="_Toc101720845" w:history="1">
+          <w:hyperlink w:anchor="_Toc101789481" w:history="1">
             <w:r>
               <w:rPr>
                 <w:rStyle w:val="Hyperlink"/>
@@ -2557,7 +2725,7 @@
                 <w:noProof/>
                 <w:webHidden/>
               </w:rPr>
-              <w:instrText xml:space="preserve"> PAGEREF _Toc101720845 \h </w:instrText>
+              <w:instrText xml:space="preserve"> PAGEREF _Toc101789481 \h </w:instrText>
             </w:r>
             <w:r>
               <w:rPr>
@@ -2577,7 +2745,7 @@
                 <w:noProof/>
                 <w:webHidden/>
               </w:rPr>
-              <w:t>5</w:t>
+              <w:t>6</w:t>
             </w:r>
             <w:r>
               <w:rPr>
@@ -2602,27 +2770,6 @@
     </w:sdt>
     <w:p>
       <w:pPr>
-        <w:rPr>
-          <w:rFonts w:asciiTheme="majorHAnsi" w:eastAsiaTheme="majorEastAsia" w:hAnsiTheme="majorHAnsi" w:cstheme="majorBidi"/>
-          <w:b/>
-          <w:bCs/>
-          <w:color w:val="1F3763" w:themeColor="accent1" w:themeShade="7F"/>
-          <w:sz w:val="36"/>
-          <w:szCs w:val="36"/>
-        </w:rPr>
-      </w:pPr>
-      <w:r>
-        <w:rPr>
-          <w:b/>
-          <w:bCs/>
-          <w:sz w:val="36"/>
-          <w:szCs w:val="36"/>
-        </w:rPr>
-        <w:br w:type="page"/>
-      </w:r>
-    </w:p>
-    <w:p>
-      <w:pPr>
         <w:pStyle w:val="Heading3"/>
         <w:numPr>
           <w:ilvl w:val="0"/>
@@ -2637,7 +2784,7 @@
           <w:szCs w:val="36"/>
         </w:rPr>
       </w:pPr>
-      <w:bookmarkStart w:id="1" w:name="_Toc101720817"/>
+      <w:bookmarkStart w:id="1" w:name="_Toc101789451"/>
       <w:r>
         <w:rPr>
           <w:b/>
@@ -2836,6 +2983,9 @@
             <w:pPr>
               <w:jc w:val="center"/>
             </w:pPr>
+            <w:r>
+              <w:t>0.3</w:t>
+            </w:r>
           </w:p>
         </w:tc>
         <w:tc>
@@ -2846,6 +2996,9 @@
             <w:pPr>
               <w:jc w:val="center"/>
             </w:pPr>
+            <w:r>
+              <w:t>Added sources, Validation App completion report, idea for future improvement</w:t>
+            </w:r>
           </w:p>
         </w:tc>
         <w:tc>
@@ -2856,6 +3009,9 @@
             <w:pPr>
               <w:jc w:val="center"/>
             </w:pPr>
+            <w:r>
+              <w:t>25-04-2022</w:t>
+            </w:r>
           </w:p>
         </w:tc>
       </w:tr>
@@ -2875,7 +3031,7 @@
           <w:bCs/>
         </w:rPr>
       </w:pPr>
-      <w:bookmarkStart w:id="2" w:name="_Toc101720818"/>
+      <w:bookmarkStart w:id="2" w:name="_Toc101789452"/>
       <w:r>
         <w:rPr>
           <w:b/>
@@ -2908,7 +3064,7 @@
         <w:jc w:val="both"/>
       </w:pPr>
       <w:bookmarkStart w:id="3" w:name="_Toc101716636"/>
-      <w:bookmarkStart w:id="4" w:name="_Toc101720819"/>
+      <w:bookmarkStart w:id="4" w:name="_Toc101789453"/>
       <w:r>
         <w:t>Overview</w:t>
       </w:r>
@@ -3041,7 +3197,7 @@
         <w:jc w:val="both"/>
       </w:pPr>
       <w:bookmarkStart w:id="5" w:name="_Toc101716637"/>
-      <w:bookmarkStart w:id="6" w:name="_Toc101720820"/>
+      <w:bookmarkStart w:id="6" w:name="_Toc101789454"/>
       <w:r>
         <w:t>Source</w:t>
       </w:r>
@@ -3095,7 +3251,7 @@
           <w:szCs w:val="36"/>
         </w:rPr>
       </w:pPr>
-      <w:bookmarkStart w:id="7" w:name="_Toc101720821"/>
+      <w:bookmarkStart w:id="7" w:name="_Toc101789455"/>
       <w:r>
         <w:rPr>
           <w:b/>
@@ -3126,7 +3282,7 @@
         <w:spacing w:line="360" w:lineRule="auto"/>
         <w:jc w:val="both"/>
       </w:pPr>
-      <w:bookmarkStart w:id="8" w:name="_Toc101720822"/>
+      <w:bookmarkStart w:id="8" w:name="_Toc101789456"/>
       <w:r>
         <w:t>List of contributors</w:t>
       </w:r>
@@ -3140,19 +3296,9 @@
           <w:numId w:val="13"/>
         </w:numPr>
       </w:pPr>
-      <w:proofErr w:type="spellStart"/>
-      <w:r>
-        <w:t>Dawid</w:t>
-      </w:r>
-      <w:proofErr w:type="spellEnd"/>
-      <w:r>
-        <w:t xml:space="preserve"> </w:t>
-      </w:r>
-      <w:proofErr w:type="spellStart"/>
-      <w:r>
-        <w:t>Łukaszewski</w:t>
-      </w:r>
-      <w:proofErr w:type="spellEnd"/>
+      <w:r>
+        <w:t>Dawid Łukaszewski</w:t>
+      </w:r>
     </w:p>
     <w:p>
       <w:pPr>
@@ -3188,7 +3334,7 @@
         <w:spacing w:line="360" w:lineRule="auto"/>
         <w:jc w:val="both"/>
       </w:pPr>
-      <w:bookmarkStart w:id="9" w:name="_Toc101720823"/>
+      <w:bookmarkStart w:id="9" w:name="_Toc101789457"/>
       <w:r>
         <w:t>Initial task division</w:t>
       </w:r>
@@ -3232,11 +3378,9 @@
             <w:pPr>
               <w:jc w:val="center"/>
             </w:pPr>
-            <w:proofErr w:type="spellStart"/>
             <w:r>
               <w:t>Dawid</w:t>
             </w:r>
-            <w:proofErr w:type="spellEnd"/>
           </w:p>
         </w:tc>
         <w:tc>
@@ -3662,7 +3806,7 @@
           <w:szCs w:val="36"/>
         </w:rPr>
       </w:pPr>
-      <w:bookmarkStart w:id="10" w:name="_Toc101720824"/>
+      <w:bookmarkStart w:id="10" w:name="_Toc101789458"/>
       <w:r>
         <w:rPr>
           <w:b/>
@@ -3684,7 +3828,7 @@
         <w:spacing w:line="360" w:lineRule="auto"/>
         <w:jc w:val="both"/>
       </w:pPr>
-      <w:bookmarkStart w:id="11" w:name="_Toc101720825"/>
+      <w:bookmarkStart w:id="11" w:name="_Toc101789459"/>
       <w:r>
         <w:t>Solved</w:t>
       </w:r>
@@ -3700,7 +3844,7 @@
         <w:spacing w:line="360" w:lineRule="auto"/>
         <w:jc w:val="both"/>
       </w:pPr>
-      <w:bookmarkStart w:id="12" w:name="_Toc101720826"/>
+      <w:bookmarkStart w:id="12" w:name="_Toc101789460"/>
       <w:r>
         <w:t>Python version issue</w:t>
       </w:r>
@@ -3720,15 +3864,7 @@
         <w:t xml:space="preserve"> split between Python version 3.6 and 3.10. As </w:t>
       </w:r>
       <w:r>
-        <w:t xml:space="preserve">task clearly listed 3.6 </w:t>
-      </w:r>
-      <w:proofErr w:type="gramStart"/>
-      <w:r>
-        <w:t>version</w:t>
-      </w:r>
-      <w:proofErr w:type="gramEnd"/>
-      <w:r>
-        <w:t xml:space="preserve"> we opted to downgrade</w:t>
+        <w:t>task clearly listed 3.6 version we opted to downgrade</w:t>
       </w:r>
       <w:r>
         <w:t xml:space="preserve"> to unify the code and ensure compatibility.</w:t>
@@ -3744,7 +3880,7 @@
         <w:spacing w:line="360" w:lineRule="auto"/>
         <w:jc w:val="both"/>
       </w:pPr>
-      <w:bookmarkStart w:id="13" w:name="_Toc101720827"/>
+      <w:bookmarkStart w:id="13" w:name="_Toc101789461"/>
       <w:r>
         <w:lastRenderedPageBreak/>
         <w:t>Modeling upwards vs downwards</w:t>
@@ -3768,15 +3904,7 @@
         <w:t xml:space="preserve"> </w:t>
       </w:r>
       <w:r>
-        <w:t>child data in parent record (</w:t>
-      </w:r>
-      <w:proofErr w:type="gramStart"/>
-      <w:r>
-        <w:t>e.g.</w:t>
-      </w:r>
-      <w:proofErr w:type="gramEnd"/>
-      <w:r>
-        <w:t xml:space="preserve"> all </w:t>
+        <w:t xml:space="preserve">child data in parent record (e.g. all </w:t>
       </w:r>
       <w:r>
         <w:t xml:space="preserve">related </w:t>
@@ -3876,7 +4004,7 @@
         <w:spacing w:line="360" w:lineRule="auto"/>
         <w:jc w:val="both"/>
       </w:pPr>
-      <w:bookmarkStart w:id="14" w:name="_Toc101720828"/>
+      <w:bookmarkStart w:id="14" w:name="_Toc101789462"/>
       <w:r>
         <w:t>x</w:t>
       </w:r>
@@ -3892,7 +4020,7 @@
         <w:spacing w:line="360" w:lineRule="auto"/>
         <w:jc w:val="both"/>
       </w:pPr>
-      <w:bookmarkStart w:id="15" w:name="_Toc101720829"/>
+      <w:bookmarkStart w:id="15" w:name="_Toc101789463"/>
       <w:r>
         <w:t>Unsolved</w:t>
       </w:r>
@@ -3908,7 +4036,7 @@
         <w:spacing w:line="360" w:lineRule="auto"/>
         <w:jc w:val="both"/>
       </w:pPr>
-      <w:bookmarkStart w:id="16" w:name="_Toc101720830"/>
+      <w:bookmarkStart w:id="16" w:name="_Toc101789464"/>
       <w:r>
         <w:t>x</w:t>
       </w:r>
@@ -3924,7 +4052,7 @@
         <w:spacing w:line="360" w:lineRule="auto"/>
         <w:jc w:val="both"/>
       </w:pPr>
-      <w:bookmarkStart w:id="17" w:name="_Toc101720831"/>
+      <w:bookmarkStart w:id="17" w:name="_Toc101789465"/>
       <w:r>
         <w:t>x</w:t>
       </w:r>
@@ -3946,7 +4074,7 @@
           <w:szCs w:val="36"/>
         </w:rPr>
       </w:pPr>
-      <w:bookmarkStart w:id="18" w:name="_Toc101720832"/>
+      <w:bookmarkStart w:id="18" w:name="_Toc101789466"/>
       <w:r>
         <w:rPr>
           <w:b/>
@@ -3968,11 +4096,28 @@
         <w:spacing w:line="360" w:lineRule="auto"/>
         <w:jc w:val="both"/>
       </w:pPr>
-      <w:bookmarkStart w:id="19" w:name="_Toc101720833"/>
-      <w:r>
-        <w:t>x</w:t>
+      <w:bookmarkStart w:id="19" w:name="_Toc101789467"/>
+      <w:r>
+        <w:t>Python documentation for base python functions</w:t>
       </w:r>
       <w:bookmarkEnd w:id="19"/>
+    </w:p>
+    <w:p>
+      <w:pPr>
+        <w:pStyle w:val="ListParagraph"/>
+        <w:numPr>
+          <w:ilvl w:val="0"/>
+          <w:numId w:val="17"/>
+        </w:numPr>
+      </w:pPr>
+      <w:hyperlink r:id="rId9" w:history="1">
+        <w:r>
+          <w:rPr>
+            <w:rStyle w:val="Hyperlink"/>
+          </w:rPr>
+          <w:t>https://docs.python.org/3/tutorial/</w:t>
+        </w:r>
+      </w:hyperlink>
     </w:p>
     <w:p>
       <w:pPr>
@@ -3984,11 +4129,154 @@
         <w:spacing w:line="360" w:lineRule="auto"/>
         <w:jc w:val="both"/>
       </w:pPr>
-      <w:bookmarkStart w:id="20" w:name="_Toc101720834"/>
-      <w:r>
-        <w:t>x</w:t>
+      <w:bookmarkStart w:id="20" w:name="_Toc101789468"/>
+      <w:r>
+        <w:t>Pandas user guide</w:t>
       </w:r>
       <w:bookmarkEnd w:id="20"/>
+    </w:p>
+    <w:p>
+      <w:pPr>
+        <w:pStyle w:val="ListParagraph"/>
+        <w:numPr>
+          <w:ilvl w:val="0"/>
+          <w:numId w:val="17"/>
+        </w:numPr>
+      </w:pPr>
+      <w:hyperlink r:id="rId10" w:history="1">
+        <w:r>
+          <w:rPr>
+            <w:rStyle w:val="Hyperlink"/>
+          </w:rPr>
+          <w:t>https://pandas.pydata.org/docs/user_guide/index.html#user-guid</w:t>
+        </w:r>
+        <w:r>
+          <w:rPr>
+            <w:rStyle w:val="Hyperlink"/>
+          </w:rPr>
+          <w:t>e</w:t>
+        </w:r>
+      </w:hyperlink>
+    </w:p>
+    <w:p>
+      <w:pPr>
+        <w:pStyle w:val="Heading3"/>
+        <w:numPr>
+          <w:ilvl w:val="1"/>
+          <w:numId w:val="2"/>
+        </w:numPr>
+        <w:spacing w:line="360" w:lineRule="auto"/>
+        <w:jc w:val="both"/>
+      </w:pPr>
+      <w:bookmarkStart w:id="21" w:name="_Toc101789469"/>
+      <w:r>
+        <w:t>Stackoverflow threads w</w:t>
+      </w:r>
+      <w:r>
+        <w:t>ith helpful information</w:t>
+      </w:r>
+      <w:bookmarkEnd w:id="21"/>
+    </w:p>
+    <w:p>
+      <w:pPr>
+        <w:pStyle w:val="ListParagraph"/>
+        <w:numPr>
+          <w:ilvl w:val="0"/>
+          <w:numId w:val="14"/>
+        </w:numPr>
+      </w:pPr>
+      <w:hyperlink r:id="rId11" w:history="1">
+        <w:r>
+          <w:rPr>
+            <w:rStyle w:val="Hyperlink"/>
+          </w:rPr>
+          <w:t>https://stackoverflow.com/questions/517970/how-to-clear-the-interpreter-console</w:t>
+        </w:r>
+      </w:hyperlink>
+    </w:p>
+    <w:p>
+      <w:pPr>
+        <w:pStyle w:val="ListParagraph"/>
+        <w:numPr>
+          <w:ilvl w:val="0"/>
+          <w:numId w:val="14"/>
+        </w:numPr>
+      </w:pPr>
+      <w:hyperlink r:id="rId12" w:history="1">
+        <w:r>
+          <w:rPr>
+            <w:rStyle w:val="Hyperlink"/>
+          </w:rPr>
+          <w:t>https://stackoverflow.com/questions/3207219/how-do-i-list-all-files-of-a-directory</w:t>
+        </w:r>
+      </w:hyperlink>
+    </w:p>
+    <w:p>
+      <w:pPr>
+        <w:pStyle w:val="ListParagraph"/>
+        <w:numPr>
+          <w:ilvl w:val="0"/>
+          <w:numId w:val="14"/>
+        </w:numPr>
+      </w:pPr>
+      <w:hyperlink r:id="rId13" w:history="1">
+        <w:r>
+          <w:rPr>
+            <w:rStyle w:val="Hyperlink"/>
+          </w:rPr>
+          <w:t>https://stackoverflow.com/questions/31536835/extract-value-from-single-row-of-pandas-dataframe</w:t>
+        </w:r>
+      </w:hyperlink>
+    </w:p>
+    <w:p>
+      <w:pPr>
+        <w:pStyle w:val="ListParagraph"/>
+        <w:numPr>
+          <w:ilvl w:val="0"/>
+          <w:numId w:val="14"/>
+        </w:numPr>
+      </w:pPr>
+      <w:hyperlink r:id="rId14" w:history="1">
+        <w:r>
+          <w:rPr>
+            <w:rStyle w:val="Hyperlink"/>
+          </w:rPr>
+          <w:t>https://stackoverflow.com/questions/56436024/python-3-count-number-of-rows-in-a-csv</w:t>
+        </w:r>
+      </w:hyperlink>
+    </w:p>
+    <w:p>
+      <w:pPr>
+        <w:pStyle w:val="Heading3"/>
+        <w:numPr>
+          <w:ilvl w:val="1"/>
+          <w:numId w:val="2"/>
+        </w:numPr>
+        <w:spacing w:line="360" w:lineRule="auto"/>
+        <w:jc w:val="both"/>
+      </w:pPr>
+      <w:bookmarkStart w:id="22" w:name="_Toc101789470"/>
+      <w:r>
+        <w:t>Other useful links</w:t>
+      </w:r>
+      <w:bookmarkEnd w:id="22"/>
+    </w:p>
+    <w:p>
+      <w:pPr>
+        <w:pStyle w:val="ListParagraph"/>
+        <w:numPr>
+          <w:ilvl w:val="0"/>
+          <w:numId w:val="18"/>
+        </w:numPr>
+      </w:pPr>
+      <w:hyperlink r:id="rId15" w:history="1">
+        <w:r>
+          <w:rPr>
+            <w:rStyle w:val="Hyperlink"/>
+          </w:rPr>
+          <w:t>https://pandas-xlsxwriter-charts.readthedocs.io/chart_pie.html</w:t>
+        </w:r>
+      </w:hyperlink>
     </w:p>
     <w:p>
       <w:pPr>
@@ -4006,7 +4294,7 @@
           <w:szCs w:val="36"/>
         </w:rPr>
       </w:pPr>
-      <w:bookmarkStart w:id="21" w:name="_Toc101720835"/>
+      <w:bookmarkStart w:id="23" w:name="_Toc101789471"/>
       <w:r>
         <w:rPr>
           <w:b/>
@@ -4016,7 +4304,7 @@
         </w:rPr>
         <w:t>Ideas for future development</w:t>
       </w:r>
-      <w:bookmarkEnd w:id="21"/>
+      <w:bookmarkEnd w:id="23"/>
     </w:p>
     <w:p>
       <w:pPr>
@@ -4028,11 +4316,37 @@
         <w:spacing w:line="360" w:lineRule="auto"/>
         <w:jc w:val="both"/>
       </w:pPr>
-      <w:bookmarkStart w:id="22" w:name="_Toc101720836"/>
-      <w:r>
-        <w:t>x</w:t>
-      </w:r>
-      <w:bookmarkEnd w:id="22"/>
+      <w:bookmarkStart w:id="24" w:name="_Toc101789472"/>
+      <w:r>
+        <w:t>Add relations between Test</w:t>
+      </w:r>
+      <w:r>
+        <w:t xml:space="preserve"> </w:t>
+      </w:r>
+      <w:r>
+        <w:t>Case and Test</w:t>
+      </w:r>
+      <w:r>
+        <w:t xml:space="preserve"> </w:t>
+      </w:r>
+      <w:r>
+        <w:t>Cycle</w:t>
+      </w:r>
+      <w:bookmarkEnd w:id="24"/>
+    </w:p>
+    <w:p>
+      <w:r>
+        <w:t xml:space="preserve">Current version of application only have Test Cycle related to Test Result, what means, that Test Case scope for each Test Cycle is the same. If there is new functionality implemented in tested application, all new Test Cases will be </w:t>
+      </w:r>
+      <w:r>
+        <w:t xml:space="preserve">included in reports generated for older Test Cycles and marked as ‘NOT RUN’. The same situation will occur for </w:t>
+      </w:r>
+      <w:r>
+        <w:t>n</w:t>
+      </w:r>
+      <w:r>
+        <w:t>ew test Cycles if functionality is removed from tested application.</w:t>
+      </w:r>
     </w:p>
     <w:p>
       <w:pPr>
@@ -4044,11 +4358,12 @@
         <w:spacing w:line="360" w:lineRule="auto"/>
         <w:jc w:val="both"/>
       </w:pPr>
-      <w:bookmarkStart w:id="23" w:name="_Toc101720837"/>
-      <w:r>
+      <w:bookmarkStart w:id="25" w:name="_Toc101789473"/>
+      <w:r>
+        <w:lastRenderedPageBreak/>
         <w:t>x</w:t>
       </w:r>
-      <w:bookmarkEnd w:id="23"/>
+      <w:bookmarkEnd w:id="25"/>
     </w:p>
     <w:p>
       <w:pPr>
@@ -4066,7 +4381,7 @@
           <w:szCs w:val="36"/>
         </w:rPr>
       </w:pPr>
-      <w:bookmarkStart w:id="24" w:name="_Toc101720838"/>
+      <w:bookmarkStart w:id="26" w:name="_Toc101789474"/>
       <w:r>
         <w:rPr>
           <w:b/>
@@ -4085,7 +4400,7 @@
         </w:rPr>
         <w:t>report</w:t>
       </w:r>
-      <w:bookmarkEnd w:id="24"/>
+      <w:bookmarkEnd w:id="26"/>
     </w:p>
     <w:p>
       <w:pPr>
@@ -4097,18 +4412,133 @@
         <w:spacing w:line="360" w:lineRule="auto"/>
         <w:jc w:val="both"/>
       </w:pPr>
-      <w:bookmarkStart w:id="25" w:name="_Toc101720839"/>
+      <w:bookmarkStart w:id="27" w:name="_Toc101789475"/>
       <w:r>
         <w:t xml:space="preserve">Validation model </w:t>
       </w:r>
       <w:r>
         <w:t>application</w:t>
       </w:r>
-      <w:bookmarkEnd w:id="25"/>
+      <w:bookmarkEnd w:id="27"/>
     </w:p>
     <w:p>
-      <w:r>
-        <w:t>x</w:t>
+      <w:pPr>
+        <w:pStyle w:val="ListParagraph"/>
+        <w:numPr>
+          <w:ilvl w:val="0"/>
+          <w:numId w:val="18"/>
+        </w:numPr>
+      </w:pPr>
+      <w:r>
+        <w:t>Add new TP, TCD, TC, TR, Cycle – DONE</w:t>
+      </w:r>
+    </w:p>
+    <w:p>
+      <w:pPr>
+        <w:pStyle w:val="ListParagraph"/>
+        <w:numPr>
+          <w:ilvl w:val="0"/>
+          <w:numId w:val="18"/>
+        </w:numPr>
+      </w:pPr>
+      <w:r>
+        <w:t>Add relations between elements – PARTIALLY DONE</w:t>
+      </w:r>
+    </w:p>
+    <w:p>
+      <w:pPr>
+        <w:pStyle w:val="ListParagraph"/>
+        <w:numPr>
+          <w:ilvl w:val="1"/>
+          <w:numId w:val="18"/>
+        </w:numPr>
+      </w:pPr>
+      <w:r>
+        <w:t>Add TCD – TP (many to many) relation – DONE</w:t>
+      </w:r>
+    </w:p>
+    <w:p>
+      <w:pPr>
+        <w:pStyle w:val="ListParagraph"/>
+        <w:numPr>
+          <w:ilvl w:val="1"/>
+          <w:numId w:val="18"/>
+        </w:numPr>
+      </w:pPr>
+      <w:r>
+        <w:t>Cycle-TR, TR-TC, TC-TCD (one to many) relations – DONE</w:t>
+      </w:r>
+    </w:p>
+    <w:p>
+      <w:pPr>
+        <w:pStyle w:val="ListParagraph"/>
+        <w:numPr>
+          <w:ilvl w:val="1"/>
+          <w:numId w:val="18"/>
+        </w:numPr>
+      </w:pPr>
+      <w:r>
+        <w:t>Cycle-TC – TO DO</w:t>
+      </w:r>
+    </w:p>
+    <w:p>
+      <w:pPr>
+        <w:pStyle w:val="ListParagraph"/>
+        <w:numPr>
+          <w:ilvl w:val="0"/>
+          <w:numId w:val="18"/>
+        </w:numPr>
+      </w:pPr>
+      <w:r>
+        <w:t xml:space="preserve">Display all TC for selected TP – </w:t>
+      </w:r>
+      <w:r>
+        <w:t>TO DO</w:t>
+      </w:r>
+    </w:p>
+    <w:p>
+      <w:pPr>
+        <w:pStyle w:val="ListParagraph"/>
+        <w:numPr>
+          <w:ilvl w:val="0"/>
+          <w:numId w:val="18"/>
+        </w:numPr>
+      </w:pPr>
+      <w:r>
+        <w:t>Display</w:t>
+      </w:r>
+      <w:r>
+        <w:t xml:space="preserve"> all TR for selected TP – </w:t>
+      </w:r>
+      <w:r>
+        <w:t>TO DO</w:t>
+      </w:r>
+    </w:p>
+    <w:p>
+      <w:pPr>
+        <w:pStyle w:val="ListParagraph"/>
+        <w:numPr>
+          <w:ilvl w:val="0"/>
+          <w:numId w:val="18"/>
+        </w:numPr>
+      </w:pPr>
+      <w:r>
+        <w:t xml:space="preserve">Display all TR for selected Cycle – </w:t>
+      </w:r>
+      <w:r>
+        <w:t>TO DO</w:t>
+      </w:r>
+    </w:p>
+    <w:p>
+      <w:pPr>
+        <w:pStyle w:val="ListParagraph"/>
+        <w:numPr>
+          <w:ilvl w:val="0"/>
+          <w:numId w:val="18"/>
+        </w:numPr>
+      </w:pPr>
+      <w:r>
+        <w:t>Export validation report for specific Cycle as Excel file – DONE</w:t>
       </w:r>
     </w:p>
     <w:p>
@@ -4121,11 +4551,11 @@
         <w:spacing w:line="360" w:lineRule="auto"/>
         <w:jc w:val="both"/>
       </w:pPr>
-      <w:bookmarkStart w:id="26" w:name="_Toc101720840"/>
+      <w:bookmarkStart w:id="28" w:name="_Toc101789476"/>
       <w:r>
         <w:t>Hangman – Python application to be tested</w:t>
       </w:r>
-      <w:bookmarkEnd w:id="26"/>
+      <w:bookmarkEnd w:id="28"/>
     </w:p>
     <w:p>
       <w:r>
@@ -4142,14 +4572,14 @@
         <w:spacing w:line="360" w:lineRule="auto"/>
         <w:jc w:val="both"/>
       </w:pPr>
-      <w:bookmarkStart w:id="27" w:name="_Toc101720841"/>
+      <w:bookmarkStart w:id="29" w:name="_Toc101789477"/>
       <w:r>
         <w:t>Final</w:t>
       </w:r>
       <w:r>
         <w:t xml:space="preserve"> task division</w:t>
       </w:r>
-      <w:bookmarkEnd w:id="27"/>
+      <w:bookmarkEnd w:id="29"/>
     </w:p>
     <w:tbl>
       <w:tblPr>
@@ -4189,11 +4619,9 @@
             <w:pPr>
               <w:jc w:val="center"/>
             </w:pPr>
-            <w:proofErr w:type="spellStart"/>
             <w:r>
               <w:t>Dawid</w:t>
             </w:r>
-            <w:proofErr w:type="spellEnd"/>
           </w:p>
         </w:tc>
         <w:tc>
@@ -4710,7 +5138,6 @@
               <w:jc w:val="center"/>
             </w:pPr>
             <w:r>
-              <w:lastRenderedPageBreak/>
               <w:t>Completion report</w:t>
             </w:r>
           </w:p>
@@ -4766,11 +5193,11 @@
         <w:spacing w:line="360" w:lineRule="auto"/>
         <w:jc w:val="both"/>
       </w:pPr>
-      <w:bookmarkStart w:id="28" w:name="_Toc101720842"/>
+      <w:bookmarkStart w:id="30" w:name="_Toc101789478"/>
       <w:r>
         <w:t>x</w:t>
       </w:r>
-      <w:bookmarkEnd w:id="28"/>
+      <w:bookmarkEnd w:id="30"/>
     </w:p>
     <w:p>
       <w:pPr>
@@ -4788,7 +5215,7 @@
           <w:szCs w:val="36"/>
         </w:rPr>
       </w:pPr>
-      <w:bookmarkStart w:id="29" w:name="_Toc101720843"/>
+      <w:bookmarkStart w:id="31" w:name="_Toc101789479"/>
       <w:r>
         <w:rPr>
           <w:b/>
@@ -4798,7 +5225,7 @@
         </w:rPr>
         <w:t>Retrospection</w:t>
       </w:r>
-      <w:bookmarkEnd w:id="29"/>
+      <w:bookmarkEnd w:id="31"/>
     </w:p>
     <w:p>
       <w:pPr>
@@ -4810,14 +5237,14 @@
         <w:spacing w:line="360" w:lineRule="auto"/>
         <w:jc w:val="both"/>
       </w:pPr>
-      <w:bookmarkStart w:id="30" w:name="_Toc101720844"/>
+      <w:bookmarkStart w:id="32" w:name="_Toc101789480"/>
       <w:r>
         <w:t xml:space="preserve">What </w:t>
       </w:r>
       <w:r>
         <w:t>went well</w:t>
       </w:r>
-      <w:bookmarkEnd w:id="30"/>
+      <w:bookmarkEnd w:id="32"/>
     </w:p>
     <w:p>
       <w:pPr>
@@ -4865,11 +5292,11 @@
         <w:spacing w:line="360" w:lineRule="auto"/>
         <w:jc w:val="both"/>
       </w:pPr>
-      <w:bookmarkStart w:id="31" w:name="_Toc101720845"/>
+      <w:bookmarkStart w:id="33" w:name="_Toc101789481"/>
       <w:r>
         <w:t>What needs improvement</w:t>
       </w:r>
-      <w:bookmarkEnd w:id="31"/>
+      <w:bookmarkEnd w:id="33"/>
     </w:p>
     <w:p>
       <w:pPr>
@@ -4907,11 +5334,9 @@
         <w:t>X</w:t>
       </w:r>
     </w:p>
-    <w:p/>
-    <w:p/>
     <w:sectPr>
-      <w:headerReference w:type="default" r:id="rId9"/>
-      <w:footerReference w:type="default" r:id="rId10"/>
+      <w:headerReference w:type="default" r:id="rId16"/>
+      <w:footerReference w:type="default" r:id="rId17"/>
       <w:pgSz w:w="12240" w:h="15840"/>
       <w:pgMar w:top="1440" w:right="1440" w:bottom="1440" w:left="1440" w:header="708" w:footer="708" w:gutter="0"/>
       <w:cols w:space="708"/>
@@ -5135,6 +5560,119 @@
     </w:lvl>
   </w:abstractNum>
   <w:abstractNum w:abstractNumId="1" w15:restartNumberingAfterBreak="0">
+    <w:nsid w:val="06B03B6D"/>
+    <w:multiLevelType w:val="hybridMultilevel"/>
+    <w:tmpl w:val="C1CAE72E"/>
+    <w:lvl w:ilvl="0" w:tplc="04090001">
+      <w:start w:val="1"/>
+      <w:numFmt w:val="bullet"/>
+      <w:lvlText w:val=""/>
+      <w:lvlJc w:val="left"/>
+      <w:pPr>
+        <w:ind w:left="1080" w:hanging="360"/>
+      </w:pPr>
+      <w:rPr>
+        <w:rFonts w:ascii="Symbol" w:hAnsi="Symbol" w:hint="default"/>
+      </w:rPr>
+    </w:lvl>
+    <w:lvl w:ilvl="1" w:tplc="04090003">
+      <w:start w:val="1"/>
+      <w:numFmt w:val="bullet"/>
+      <w:lvlText w:val="o"/>
+      <w:lvlJc w:val="left"/>
+      <w:pPr>
+        <w:ind w:left="1800" w:hanging="360"/>
+      </w:pPr>
+      <w:rPr>
+        <w:rFonts w:ascii="Courier New" w:hAnsi="Courier New" w:cs="Courier New" w:hint="default"/>
+      </w:rPr>
+    </w:lvl>
+    <w:lvl w:ilvl="2" w:tplc="04090005" w:tentative="1">
+      <w:start w:val="1"/>
+      <w:numFmt w:val="bullet"/>
+      <w:lvlText w:val=""/>
+      <w:lvlJc w:val="left"/>
+      <w:pPr>
+        <w:ind w:left="2520" w:hanging="360"/>
+      </w:pPr>
+      <w:rPr>
+        <w:rFonts w:ascii="Wingdings" w:hAnsi="Wingdings" w:hint="default"/>
+      </w:rPr>
+    </w:lvl>
+    <w:lvl w:ilvl="3" w:tplc="04090001" w:tentative="1">
+      <w:start w:val="1"/>
+      <w:numFmt w:val="bullet"/>
+      <w:lvlText w:val=""/>
+      <w:lvlJc w:val="left"/>
+      <w:pPr>
+        <w:ind w:left="3240" w:hanging="360"/>
+      </w:pPr>
+      <w:rPr>
+        <w:rFonts w:ascii="Symbol" w:hAnsi="Symbol" w:hint="default"/>
+      </w:rPr>
+    </w:lvl>
+    <w:lvl w:ilvl="4" w:tplc="04090003" w:tentative="1">
+      <w:start w:val="1"/>
+      <w:numFmt w:val="bullet"/>
+      <w:lvlText w:val="o"/>
+      <w:lvlJc w:val="left"/>
+      <w:pPr>
+        <w:ind w:left="3960" w:hanging="360"/>
+      </w:pPr>
+      <w:rPr>
+        <w:rFonts w:ascii="Courier New" w:hAnsi="Courier New" w:cs="Courier New" w:hint="default"/>
+      </w:rPr>
+    </w:lvl>
+    <w:lvl w:ilvl="5" w:tplc="04090005" w:tentative="1">
+      <w:start w:val="1"/>
+      <w:numFmt w:val="bullet"/>
+      <w:lvlText w:val=""/>
+      <w:lvlJc w:val="left"/>
+      <w:pPr>
+        <w:ind w:left="4680" w:hanging="360"/>
+      </w:pPr>
+      <w:rPr>
+        <w:rFonts w:ascii="Wingdings" w:hAnsi="Wingdings" w:hint="default"/>
+      </w:rPr>
+    </w:lvl>
+    <w:lvl w:ilvl="6" w:tplc="04090001" w:tentative="1">
+      <w:start w:val="1"/>
+      <w:numFmt w:val="bullet"/>
+      <w:lvlText w:val=""/>
+      <w:lvlJc w:val="left"/>
+      <w:pPr>
+        <w:ind w:left="5400" w:hanging="360"/>
+      </w:pPr>
+      <w:rPr>
+        <w:rFonts w:ascii="Symbol" w:hAnsi="Symbol" w:hint="default"/>
+      </w:rPr>
+    </w:lvl>
+    <w:lvl w:ilvl="7" w:tplc="04090003" w:tentative="1">
+      <w:start w:val="1"/>
+      <w:numFmt w:val="bullet"/>
+      <w:lvlText w:val="o"/>
+      <w:lvlJc w:val="left"/>
+      <w:pPr>
+        <w:ind w:left="6120" w:hanging="360"/>
+      </w:pPr>
+      <w:rPr>
+        <w:rFonts w:ascii="Courier New" w:hAnsi="Courier New" w:cs="Courier New" w:hint="default"/>
+      </w:rPr>
+    </w:lvl>
+    <w:lvl w:ilvl="8" w:tplc="04090005" w:tentative="1">
+      <w:start w:val="1"/>
+      <w:numFmt w:val="bullet"/>
+      <w:lvlText w:val=""/>
+      <w:lvlJc w:val="left"/>
+      <w:pPr>
+        <w:ind w:left="6840" w:hanging="360"/>
+      </w:pPr>
+      <w:rPr>
+        <w:rFonts w:ascii="Wingdings" w:hAnsi="Wingdings" w:hint="default"/>
+      </w:rPr>
+    </w:lvl>
+  </w:abstractNum>
+  <w:abstractNum w:abstractNumId="2" w15:restartNumberingAfterBreak="0">
     <w:nsid w:val="16B3021A"/>
     <w:multiLevelType w:val="hybridMultilevel"/>
     <w:tmpl w:val="5120B3B2"/>
@@ -5226,7 +5764,7 @@
       </w:pPr>
     </w:lvl>
   </w:abstractNum>
-  <w:abstractNum w:abstractNumId="2" w15:restartNumberingAfterBreak="0">
+  <w:abstractNum w:abstractNumId="3" w15:restartNumberingAfterBreak="0">
     <w:nsid w:val="192F4EEA"/>
     <w:multiLevelType w:val="hybridMultilevel"/>
     <w:tmpl w:val="66647122"/>
@@ -5339,7 +5877,120 @@
       </w:rPr>
     </w:lvl>
   </w:abstractNum>
-  <w:abstractNum w:abstractNumId="3" w15:restartNumberingAfterBreak="0">
+  <w:abstractNum w:abstractNumId="4" w15:restartNumberingAfterBreak="0">
+    <w:nsid w:val="1E5F606F"/>
+    <w:multiLevelType w:val="hybridMultilevel"/>
+    <w:tmpl w:val="AB1024EA"/>
+    <w:lvl w:ilvl="0" w:tplc="04090001">
+      <w:start w:val="1"/>
+      <w:numFmt w:val="bullet"/>
+      <w:lvlText w:val=""/>
+      <w:lvlJc w:val="left"/>
+      <w:pPr>
+        <w:ind w:left="1080" w:hanging="360"/>
+      </w:pPr>
+      <w:rPr>
+        <w:rFonts w:ascii="Symbol" w:hAnsi="Symbol" w:hint="default"/>
+      </w:rPr>
+    </w:lvl>
+    <w:lvl w:ilvl="1" w:tplc="04090003" w:tentative="1">
+      <w:start w:val="1"/>
+      <w:numFmt w:val="bullet"/>
+      <w:lvlText w:val="o"/>
+      <w:lvlJc w:val="left"/>
+      <w:pPr>
+        <w:ind w:left="1800" w:hanging="360"/>
+      </w:pPr>
+      <w:rPr>
+        <w:rFonts w:ascii="Courier New" w:hAnsi="Courier New" w:cs="Courier New" w:hint="default"/>
+      </w:rPr>
+    </w:lvl>
+    <w:lvl w:ilvl="2" w:tplc="04090005" w:tentative="1">
+      <w:start w:val="1"/>
+      <w:numFmt w:val="bullet"/>
+      <w:lvlText w:val=""/>
+      <w:lvlJc w:val="left"/>
+      <w:pPr>
+        <w:ind w:left="2520" w:hanging="360"/>
+      </w:pPr>
+      <w:rPr>
+        <w:rFonts w:ascii="Wingdings" w:hAnsi="Wingdings" w:hint="default"/>
+      </w:rPr>
+    </w:lvl>
+    <w:lvl w:ilvl="3" w:tplc="04090001" w:tentative="1">
+      <w:start w:val="1"/>
+      <w:numFmt w:val="bullet"/>
+      <w:lvlText w:val=""/>
+      <w:lvlJc w:val="left"/>
+      <w:pPr>
+        <w:ind w:left="3240" w:hanging="360"/>
+      </w:pPr>
+      <w:rPr>
+        <w:rFonts w:ascii="Symbol" w:hAnsi="Symbol" w:hint="default"/>
+      </w:rPr>
+    </w:lvl>
+    <w:lvl w:ilvl="4" w:tplc="04090003" w:tentative="1">
+      <w:start w:val="1"/>
+      <w:numFmt w:val="bullet"/>
+      <w:lvlText w:val="o"/>
+      <w:lvlJc w:val="left"/>
+      <w:pPr>
+        <w:ind w:left="3960" w:hanging="360"/>
+      </w:pPr>
+      <w:rPr>
+        <w:rFonts w:ascii="Courier New" w:hAnsi="Courier New" w:cs="Courier New" w:hint="default"/>
+      </w:rPr>
+    </w:lvl>
+    <w:lvl w:ilvl="5" w:tplc="04090005" w:tentative="1">
+      <w:start w:val="1"/>
+      <w:numFmt w:val="bullet"/>
+      <w:lvlText w:val=""/>
+      <w:lvlJc w:val="left"/>
+      <w:pPr>
+        <w:ind w:left="4680" w:hanging="360"/>
+      </w:pPr>
+      <w:rPr>
+        <w:rFonts w:ascii="Wingdings" w:hAnsi="Wingdings" w:hint="default"/>
+      </w:rPr>
+    </w:lvl>
+    <w:lvl w:ilvl="6" w:tplc="04090001" w:tentative="1">
+      <w:start w:val="1"/>
+      <w:numFmt w:val="bullet"/>
+      <w:lvlText w:val=""/>
+      <w:lvlJc w:val="left"/>
+      <w:pPr>
+        <w:ind w:left="5400" w:hanging="360"/>
+      </w:pPr>
+      <w:rPr>
+        <w:rFonts w:ascii="Symbol" w:hAnsi="Symbol" w:hint="default"/>
+      </w:rPr>
+    </w:lvl>
+    <w:lvl w:ilvl="7" w:tplc="04090003" w:tentative="1">
+      <w:start w:val="1"/>
+      <w:numFmt w:val="bullet"/>
+      <w:lvlText w:val="o"/>
+      <w:lvlJc w:val="left"/>
+      <w:pPr>
+        <w:ind w:left="6120" w:hanging="360"/>
+      </w:pPr>
+      <w:rPr>
+        <w:rFonts w:ascii="Courier New" w:hAnsi="Courier New" w:cs="Courier New" w:hint="default"/>
+      </w:rPr>
+    </w:lvl>
+    <w:lvl w:ilvl="8" w:tplc="04090005" w:tentative="1">
+      <w:start w:val="1"/>
+      <w:numFmt w:val="bullet"/>
+      <w:lvlText w:val=""/>
+      <w:lvlJc w:val="left"/>
+      <w:pPr>
+        <w:ind w:left="6840" w:hanging="360"/>
+      </w:pPr>
+      <w:rPr>
+        <w:rFonts w:ascii="Wingdings" w:hAnsi="Wingdings" w:hint="default"/>
+      </w:rPr>
+    </w:lvl>
+  </w:abstractNum>
+  <w:abstractNum w:abstractNumId="5" w15:restartNumberingAfterBreak="0">
     <w:nsid w:val="23DA1941"/>
     <w:multiLevelType w:val="multilevel"/>
     <w:tmpl w:val="0409001F"/>
@@ -5425,7 +6076,7 @@
       </w:pPr>
     </w:lvl>
   </w:abstractNum>
-  <w:abstractNum w:abstractNumId="4" w15:restartNumberingAfterBreak="0">
+  <w:abstractNum w:abstractNumId="6" w15:restartNumberingAfterBreak="0">
     <w:nsid w:val="25A97542"/>
     <w:multiLevelType w:val="hybridMultilevel"/>
     <w:tmpl w:val="F93C30F8"/>
@@ -5514,7 +6165,7 @@
       </w:pPr>
     </w:lvl>
   </w:abstractNum>
-  <w:abstractNum w:abstractNumId="5" w15:restartNumberingAfterBreak="0">
+  <w:abstractNum w:abstractNumId="7" w15:restartNumberingAfterBreak="0">
     <w:nsid w:val="273E3F89"/>
     <w:multiLevelType w:val="multilevel"/>
     <w:tmpl w:val="5FC20D78"/>
@@ -5605,7 +6256,7 @@
       </w:pPr>
     </w:lvl>
   </w:abstractNum>
-  <w:abstractNum w:abstractNumId="6" w15:restartNumberingAfterBreak="0">
+  <w:abstractNum w:abstractNumId="8" w15:restartNumberingAfterBreak="0">
     <w:nsid w:val="370E435A"/>
     <w:multiLevelType w:val="hybridMultilevel"/>
     <w:tmpl w:val="4CA8281E"/>
@@ -5694,7 +6345,120 @@
       </w:pPr>
     </w:lvl>
   </w:abstractNum>
-  <w:abstractNum w:abstractNumId="7" w15:restartNumberingAfterBreak="0">
+  <w:abstractNum w:abstractNumId="9" w15:restartNumberingAfterBreak="0">
+    <w:nsid w:val="4002448C"/>
+    <w:multiLevelType w:val="hybridMultilevel"/>
+    <w:tmpl w:val="DF9ACFA8"/>
+    <w:lvl w:ilvl="0" w:tplc="04090001">
+      <w:start w:val="1"/>
+      <w:numFmt w:val="bullet"/>
+      <w:lvlText w:val=""/>
+      <w:lvlJc w:val="left"/>
+      <w:pPr>
+        <w:ind w:left="1080" w:hanging="360"/>
+      </w:pPr>
+      <w:rPr>
+        <w:rFonts w:ascii="Symbol" w:hAnsi="Symbol" w:hint="default"/>
+      </w:rPr>
+    </w:lvl>
+    <w:lvl w:ilvl="1" w:tplc="04090003" w:tentative="1">
+      <w:start w:val="1"/>
+      <w:numFmt w:val="bullet"/>
+      <w:lvlText w:val="o"/>
+      <w:lvlJc w:val="left"/>
+      <w:pPr>
+        <w:ind w:left="1800" w:hanging="360"/>
+      </w:pPr>
+      <w:rPr>
+        <w:rFonts w:ascii="Courier New" w:hAnsi="Courier New" w:cs="Courier New" w:hint="default"/>
+      </w:rPr>
+    </w:lvl>
+    <w:lvl w:ilvl="2" w:tplc="04090005" w:tentative="1">
+      <w:start w:val="1"/>
+      <w:numFmt w:val="bullet"/>
+      <w:lvlText w:val=""/>
+      <w:lvlJc w:val="left"/>
+      <w:pPr>
+        <w:ind w:left="2520" w:hanging="360"/>
+      </w:pPr>
+      <w:rPr>
+        <w:rFonts w:ascii="Wingdings" w:hAnsi="Wingdings" w:hint="default"/>
+      </w:rPr>
+    </w:lvl>
+    <w:lvl w:ilvl="3" w:tplc="04090001" w:tentative="1">
+      <w:start w:val="1"/>
+      <w:numFmt w:val="bullet"/>
+      <w:lvlText w:val=""/>
+      <w:lvlJc w:val="left"/>
+      <w:pPr>
+        <w:ind w:left="3240" w:hanging="360"/>
+      </w:pPr>
+      <w:rPr>
+        <w:rFonts w:ascii="Symbol" w:hAnsi="Symbol" w:hint="default"/>
+      </w:rPr>
+    </w:lvl>
+    <w:lvl w:ilvl="4" w:tplc="04090003" w:tentative="1">
+      <w:start w:val="1"/>
+      <w:numFmt w:val="bullet"/>
+      <w:lvlText w:val="o"/>
+      <w:lvlJc w:val="left"/>
+      <w:pPr>
+        <w:ind w:left="3960" w:hanging="360"/>
+      </w:pPr>
+      <w:rPr>
+        <w:rFonts w:ascii="Courier New" w:hAnsi="Courier New" w:cs="Courier New" w:hint="default"/>
+      </w:rPr>
+    </w:lvl>
+    <w:lvl w:ilvl="5" w:tplc="04090005" w:tentative="1">
+      <w:start w:val="1"/>
+      <w:numFmt w:val="bullet"/>
+      <w:lvlText w:val=""/>
+      <w:lvlJc w:val="left"/>
+      <w:pPr>
+        <w:ind w:left="4680" w:hanging="360"/>
+      </w:pPr>
+      <w:rPr>
+        <w:rFonts w:ascii="Wingdings" w:hAnsi="Wingdings" w:hint="default"/>
+      </w:rPr>
+    </w:lvl>
+    <w:lvl w:ilvl="6" w:tplc="04090001" w:tentative="1">
+      <w:start w:val="1"/>
+      <w:numFmt w:val="bullet"/>
+      <w:lvlText w:val=""/>
+      <w:lvlJc w:val="left"/>
+      <w:pPr>
+        <w:ind w:left="5400" w:hanging="360"/>
+      </w:pPr>
+      <w:rPr>
+        <w:rFonts w:ascii="Symbol" w:hAnsi="Symbol" w:hint="default"/>
+      </w:rPr>
+    </w:lvl>
+    <w:lvl w:ilvl="7" w:tplc="04090003" w:tentative="1">
+      <w:start w:val="1"/>
+      <w:numFmt w:val="bullet"/>
+      <w:lvlText w:val="o"/>
+      <w:lvlJc w:val="left"/>
+      <w:pPr>
+        <w:ind w:left="6120" w:hanging="360"/>
+      </w:pPr>
+      <w:rPr>
+        <w:rFonts w:ascii="Courier New" w:hAnsi="Courier New" w:cs="Courier New" w:hint="default"/>
+      </w:rPr>
+    </w:lvl>
+    <w:lvl w:ilvl="8" w:tplc="04090005" w:tentative="1">
+      <w:start w:val="1"/>
+      <w:numFmt w:val="bullet"/>
+      <w:lvlText w:val=""/>
+      <w:lvlJc w:val="left"/>
+      <w:pPr>
+        <w:ind w:left="6840" w:hanging="360"/>
+      </w:pPr>
+      <w:rPr>
+        <w:rFonts w:ascii="Wingdings" w:hAnsi="Wingdings" w:hint="default"/>
+      </w:rPr>
+    </w:lvl>
+  </w:abstractNum>
+  <w:abstractNum w:abstractNumId="10" w15:restartNumberingAfterBreak="0">
     <w:nsid w:val="412320BC"/>
     <w:multiLevelType w:val="hybridMultilevel"/>
     <w:tmpl w:val="2F60012C"/>
@@ -5783,7 +6547,7 @@
       </w:pPr>
     </w:lvl>
   </w:abstractNum>
-  <w:abstractNum w:abstractNumId="8" w15:restartNumberingAfterBreak="0">
+  <w:abstractNum w:abstractNumId="11" w15:restartNumberingAfterBreak="0">
     <w:nsid w:val="43B537EB"/>
     <w:multiLevelType w:val="hybridMultilevel"/>
     <w:tmpl w:val="C2D4F5C4"/>
@@ -5896,7 +6660,7 @@
       </w:rPr>
     </w:lvl>
   </w:abstractNum>
-  <w:abstractNum w:abstractNumId="9" w15:restartNumberingAfterBreak="0">
+  <w:abstractNum w:abstractNumId="12" w15:restartNumberingAfterBreak="0">
     <w:nsid w:val="44692F0F"/>
     <w:multiLevelType w:val="hybridMultilevel"/>
     <w:tmpl w:val="1A64BD44"/>
@@ -6009,7 +6773,233 @@
       </w:rPr>
     </w:lvl>
   </w:abstractNum>
-  <w:abstractNum w:abstractNumId="10" w15:restartNumberingAfterBreak="0">
+  <w:abstractNum w:abstractNumId="13" w15:restartNumberingAfterBreak="0">
+    <w:nsid w:val="4DDA699D"/>
+    <w:multiLevelType w:val="hybridMultilevel"/>
+    <w:tmpl w:val="E326AD38"/>
+    <w:lvl w:ilvl="0" w:tplc="04090001">
+      <w:start w:val="1"/>
+      <w:numFmt w:val="bullet"/>
+      <w:lvlText w:val=""/>
+      <w:lvlJc w:val="left"/>
+      <w:pPr>
+        <w:ind w:left="1080" w:hanging="360"/>
+      </w:pPr>
+      <w:rPr>
+        <w:rFonts w:ascii="Symbol" w:hAnsi="Symbol" w:hint="default"/>
+      </w:rPr>
+    </w:lvl>
+    <w:lvl w:ilvl="1" w:tplc="04090003" w:tentative="1">
+      <w:start w:val="1"/>
+      <w:numFmt w:val="bullet"/>
+      <w:lvlText w:val="o"/>
+      <w:lvlJc w:val="left"/>
+      <w:pPr>
+        <w:ind w:left="1800" w:hanging="360"/>
+      </w:pPr>
+      <w:rPr>
+        <w:rFonts w:ascii="Courier New" w:hAnsi="Courier New" w:cs="Courier New" w:hint="default"/>
+      </w:rPr>
+    </w:lvl>
+    <w:lvl w:ilvl="2" w:tplc="04090005" w:tentative="1">
+      <w:start w:val="1"/>
+      <w:numFmt w:val="bullet"/>
+      <w:lvlText w:val=""/>
+      <w:lvlJc w:val="left"/>
+      <w:pPr>
+        <w:ind w:left="2520" w:hanging="360"/>
+      </w:pPr>
+      <w:rPr>
+        <w:rFonts w:ascii="Wingdings" w:hAnsi="Wingdings" w:hint="default"/>
+      </w:rPr>
+    </w:lvl>
+    <w:lvl w:ilvl="3" w:tplc="04090001" w:tentative="1">
+      <w:start w:val="1"/>
+      <w:numFmt w:val="bullet"/>
+      <w:lvlText w:val=""/>
+      <w:lvlJc w:val="left"/>
+      <w:pPr>
+        <w:ind w:left="3240" w:hanging="360"/>
+      </w:pPr>
+      <w:rPr>
+        <w:rFonts w:ascii="Symbol" w:hAnsi="Symbol" w:hint="default"/>
+      </w:rPr>
+    </w:lvl>
+    <w:lvl w:ilvl="4" w:tplc="04090003" w:tentative="1">
+      <w:start w:val="1"/>
+      <w:numFmt w:val="bullet"/>
+      <w:lvlText w:val="o"/>
+      <w:lvlJc w:val="left"/>
+      <w:pPr>
+        <w:ind w:left="3960" w:hanging="360"/>
+      </w:pPr>
+      <w:rPr>
+        <w:rFonts w:ascii="Courier New" w:hAnsi="Courier New" w:cs="Courier New" w:hint="default"/>
+      </w:rPr>
+    </w:lvl>
+    <w:lvl w:ilvl="5" w:tplc="04090005" w:tentative="1">
+      <w:start w:val="1"/>
+      <w:numFmt w:val="bullet"/>
+      <w:lvlText w:val=""/>
+      <w:lvlJc w:val="left"/>
+      <w:pPr>
+        <w:ind w:left="4680" w:hanging="360"/>
+      </w:pPr>
+      <w:rPr>
+        <w:rFonts w:ascii="Wingdings" w:hAnsi="Wingdings" w:hint="default"/>
+      </w:rPr>
+    </w:lvl>
+    <w:lvl w:ilvl="6" w:tplc="04090001" w:tentative="1">
+      <w:start w:val="1"/>
+      <w:numFmt w:val="bullet"/>
+      <w:lvlText w:val=""/>
+      <w:lvlJc w:val="left"/>
+      <w:pPr>
+        <w:ind w:left="5400" w:hanging="360"/>
+      </w:pPr>
+      <w:rPr>
+        <w:rFonts w:ascii="Symbol" w:hAnsi="Symbol" w:hint="default"/>
+      </w:rPr>
+    </w:lvl>
+    <w:lvl w:ilvl="7" w:tplc="04090003" w:tentative="1">
+      <w:start w:val="1"/>
+      <w:numFmt w:val="bullet"/>
+      <w:lvlText w:val="o"/>
+      <w:lvlJc w:val="left"/>
+      <w:pPr>
+        <w:ind w:left="6120" w:hanging="360"/>
+      </w:pPr>
+      <w:rPr>
+        <w:rFonts w:ascii="Courier New" w:hAnsi="Courier New" w:cs="Courier New" w:hint="default"/>
+      </w:rPr>
+    </w:lvl>
+    <w:lvl w:ilvl="8" w:tplc="04090005" w:tentative="1">
+      <w:start w:val="1"/>
+      <w:numFmt w:val="bullet"/>
+      <w:lvlText w:val=""/>
+      <w:lvlJc w:val="left"/>
+      <w:pPr>
+        <w:ind w:left="6840" w:hanging="360"/>
+      </w:pPr>
+      <w:rPr>
+        <w:rFonts w:ascii="Wingdings" w:hAnsi="Wingdings" w:hint="default"/>
+      </w:rPr>
+    </w:lvl>
+  </w:abstractNum>
+  <w:abstractNum w:abstractNumId="14" w15:restartNumberingAfterBreak="0">
+    <w:nsid w:val="598103ED"/>
+    <w:multiLevelType w:val="hybridMultilevel"/>
+    <w:tmpl w:val="962240C6"/>
+    <w:lvl w:ilvl="0" w:tplc="04090001">
+      <w:start w:val="1"/>
+      <w:numFmt w:val="bullet"/>
+      <w:lvlText w:val=""/>
+      <w:lvlJc w:val="left"/>
+      <w:pPr>
+        <w:ind w:left="1512" w:hanging="360"/>
+      </w:pPr>
+      <w:rPr>
+        <w:rFonts w:ascii="Symbol" w:hAnsi="Symbol" w:hint="default"/>
+      </w:rPr>
+    </w:lvl>
+    <w:lvl w:ilvl="1" w:tplc="04090003" w:tentative="1">
+      <w:start w:val="1"/>
+      <w:numFmt w:val="bullet"/>
+      <w:lvlText w:val="o"/>
+      <w:lvlJc w:val="left"/>
+      <w:pPr>
+        <w:ind w:left="2232" w:hanging="360"/>
+      </w:pPr>
+      <w:rPr>
+        <w:rFonts w:ascii="Courier New" w:hAnsi="Courier New" w:cs="Courier New" w:hint="default"/>
+      </w:rPr>
+    </w:lvl>
+    <w:lvl w:ilvl="2" w:tplc="04090005" w:tentative="1">
+      <w:start w:val="1"/>
+      <w:numFmt w:val="bullet"/>
+      <w:lvlText w:val=""/>
+      <w:lvlJc w:val="left"/>
+      <w:pPr>
+        <w:ind w:left="2952" w:hanging="360"/>
+      </w:pPr>
+      <w:rPr>
+        <w:rFonts w:ascii="Wingdings" w:hAnsi="Wingdings" w:hint="default"/>
+      </w:rPr>
+    </w:lvl>
+    <w:lvl w:ilvl="3" w:tplc="04090001" w:tentative="1">
+      <w:start w:val="1"/>
+      <w:numFmt w:val="bullet"/>
+      <w:lvlText w:val=""/>
+      <w:lvlJc w:val="left"/>
+      <w:pPr>
+        <w:ind w:left="3672" w:hanging="360"/>
+      </w:pPr>
+      <w:rPr>
+        <w:rFonts w:ascii="Symbol" w:hAnsi="Symbol" w:hint="default"/>
+      </w:rPr>
+    </w:lvl>
+    <w:lvl w:ilvl="4" w:tplc="04090003" w:tentative="1">
+      <w:start w:val="1"/>
+      <w:numFmt w:val="bullet"/>
+      <w:lvlText w:val="o"/>
+      <w:lvlJc w:val="left"/>
+      <w:pPr>
+        <w:ind w:left="4392" w:hanging="360"/>
+      </w:pPr>
+      <w:rPr>
+        <w:rFonts w:ascii="Courier New" w:hAnsi="Courier New" w:cs="Courier New" w:hint="default"/>
+      </w:rPr>
+    </w:lvl>
+    <w:lvl w:ilvl="5" w:tplc="04090005" w:tentative="1">
+      <w:start w:val="1"/>
+      <w:numFmt w:val="bullet"/>
+      <w:lvlText w:val=""/>
+      <w:lvlJc w:val="left"/>
+      <w:pPr>
+        <w:ind w:left="5112" w:hanging="360"/>
+      </w:pPr>
+      <w:rPr>
+        <w:rFonts w:ascii="Wingdings" w:hAnsi="Wingdings" w:hint="default"/>
+      </w:rPr>
+    </w:lvl>
+    <w:lvl w:ilvl="6" w:tplc="04090001" w:tentative="1">
+      <w:start w:val="1"/>
+      <w:numFmt w:val="bullet"/>
+      <w:lvlText w:val=""/>
+      <w:lvlJc w:val="left"/>
+      <w:pPr>
+        <w:ind w:left="5832" w:hanging="360"/>
+      </w:pPr>
+      <w:rPr>
+        <w:rFonts w:ascii="Symbol" w:hAnsi="Symbol" w:hint="default"/>
+      </w:rPr>
+    </w:lvl>
+    <w:lvl w:ilvl="7" w:tplc="04090003" w:tentative="1">
+      <w:start w:val="1"/>
+      <w:numFmt w:val="bullet"/>
+      <w:lvlText w:val="o"/>
+      <w:lvlJc w:val="left"/>
+      <w:pPr>
+        <w:ind w:left="6552" w:hanging="360"/>
+      </w:pPr>
+      <w:rPr>
+        <w:rFonts w:ascii="Courier New" w:hAnsi="Courier New" w:cs="Courier New" w:hint="default"/>
+      </w:rPr>
+    </w:lvl>
+    <w:lvl w:ilvl="8" w:tplc="04090005" w:tentative="1">
+      <w:start w:val="1"/>
+      <w:numFmt w:val="bullet"/>
+      <w:lvlText w:val=""/>
+      <w:lvlJc w:val="left"/>
+      <w:pPr>
+        <w:ind w:left="7272" w:hanging="360"/>
+      </w:pPr>
+      <w:rPr>
+        <w:rFonts w:ascii="Wingdings" w:hAnsi="Wingdings" w:hint="default"/>
+      </w:rPr>
+    </w:lvl>
+  </w:abstractNum>
+  <w:abstractNum w:abstractNumId="15" w15:restartNumberingAfterBreak="0">
     <w:nsid w:val="61264B5C"/>
     <w:multiLevelType w:val="multilevel"/>
     <w:tmpl w:val="39AAB80C"/>
@@ -6098,7 +7088,7 @@
       </w:pPr>
     </w:lvl>
   </w:abstractNum>
-  <w:abstractNum w:abstractNumId="11" w15:restartNumberingAfterBreak="0">
+  <w:abstractNum w:abstractNumId="16" w15:restartNumberingAfterBreak="0">
     <w:nsid w:val="680F5DD0"/>
     <w:multiLevelType w:val="multilevel"/>
     <w:tmpl w:val="39AAB80C"/>
@@ -6187,7 +7177,7 @@
       </w:pPr>
     </w:lvl>
   </w:abstractNum>
-  <w:abstractNum w:abstractNumId="12" w15:restartNumberingAfterBreak="0">
+  <w:abstractNum w:abstractNumId="17" w15:restartNumberingAfterBreak="0">
     <w:nsid w:val="7FCC0438"/>
     <w:multiLevelType w:val="hybridMultilevel"/>
     <w:tmpl w:val="1E46B838"/>
@@ -6301,43 +7291,58 @@
     </w:lvl>
   </w:abstractNum>
   <w:num w:numId="1">
-    <w:abstractNumId w:val="4"/>
+    <w:abstractNumId w:val="6"/>
   </w:num>
   <w:num w:numId="2">
+    <w:abstractNumId w:val="7"/>
+  </w:num>
+  <w:num w:numId="3">
     <w:abstractNumId w:val="5"/>
   </w:num>
-  <w:num w:numId="3">
-    <w:abstractNumId w:val="3"/>
-  </w:num>
   <w:num w:numId="4">
-    <w:abstractNumId w:val="7"/>
+    <w:abstractNumId w:val="10"/>
   </w:num>
   <w:num w:numId="5">
-    <w:abstractNumId w:val="11"/>
+    <w:abstractNumId w:val="16"/>
   </w:num>
   <w:num w:numId="6">
-    <w:abstractNumId w:val="10"/>
+    <w:abstractNumId w:val="15"/>
   </w:num>
   <w:num w:numId="7">
-    <w:abstractNumId w:val="1"/>
+    <w:abstractNumId w:val="2"/>
   </w:num>
   <w:num w:numId="8">
     <w:abstractNumId w:val="0"/>
   </w:num>
   <w:num w:numId="9">
-    <w:abstractNumId w:val="2"/>
+    <w:abstractNumId w:val="3"/>
   </w:num>
   <w:num w:numId="10">
-    <w:abstractNumId w:val="6"/>
+    <w:abstractNumId w:val="8"/>
   </w:num>
   <w:num w:numId="11">
+    <w:abstractNumId w:val="17"/>
+  </w:num>
+  <w:num w:numId="12">
+    <w:abstractNumId w:val="11"/>
+  </w:num>
+  <w:num w:numId="13">
     <w:abstractNumId w:val="12"/>
   </w:num>
-  <w:num w:numId="12">
-    <w:abstractNumId w:val="8"/>
+  <w:num w:numId="14">
+    <w:abstractNumId w:val="9"/>
   </w:num>
-  <w:num w:numId="13">
-    <w:abstractNumId w:val="9"/>
+  <w:num w:numId="15">
+    <w:abstractNumId w:val="14"/>
+  </w:num>
+  <w:num w:numId="16">
+    <w:abstractNumId w:val="13"/>
+  </w:num>
+  <w:num w:numId="17">
+    <w:abstractNumId w:val="4"/>
+  </w:num>
+  <w:num w:numId="18">
+    <w:abstractNumId w:val="1"/>
   </w:num>
 </w:numbering>
 </file>
@@ -6809,7 +7814,6 @@
   <w:style w:type="character" w:default="1" w:styleId="DefaultParagraphFont">
     <w:name w:val="Default Paragraph Font"/>
     <w:uiPriority w:val="1"/>
-    <w:semiHidden/>
     <w:unhideWhenUsed/>
   </w:style>
   <w:style w:type="table" w:default="1" w:styleId="TableNormal">

</xml_diff>

<commit_message>
added few comments in Task Report
</commit_message>
<xml_diff>
--- a/Documentation/Task Report.docx
+++ b/Documentation/Task Report.docx
@@ -4143,18 +4143,12 @@
           <w:numId w:val="17"/>
         </w:numPr>
       </w:pPr>
-      <w:hyperlink r:id="rId10" w:history="1">
+      <w:hyperlink r:id="rId10" w:anchor="user-guide" w:history="1">
         <w:r>
           <w:rPr>
             <w:rStyle w:val="Hyperlink"/>
           </w:rPr>
-          <w:t>https://pandas.pydata.org/docs/user_guide/index.html#user-guid</w:t>
-        </w:r>
-        <w:r>
-          <w:rPr>
-            <w:rStyle w:val="Hyperlink"/>
-          </w:rPr>
-          <w:t>e</w:t>
+          <w:t>https://pandas.pydata.org/docs/user_guide/index.html#user-guide</w:t>
         </w:r>
       </w:hyperlink>
     </w:p>
@@ -4268,15 +4262,81 @@
           <w:ilvl w:val="0"/>
           <w:numId w:val="18"/>
         </w:numPr>
+        <w:rPr>
+          <w:rStyle w:val="Hyperlink"/>
+          <w:rFonts w:cstheme="minorHAnsi"/>
+          <w:color w:val="auto"/>
+          <w:u w:val="none"/>
+        </w:rPr>
       </w:pPr>
       <w:hyperlink r:id="rId15" w:history="1">
         <w:r>
           <w:rPr>
             <w:rStyle w:val="Hyperlink"/>
+            <w:rFonts w:cstheme="minorHAnsi"/>
           </w:rPr>
           <w:t>https://pandas-xlsxwriter-charts.readthedocs.io/chart_pie.html</w:t>
         </w:r>
       </w:hyperlink>
+    </w:p>
+    <w:p>
+      <w:pPr>
+        <w:pStyle w:val="Heading3"/>
+        <w:numPr>
+          <w:ilvl w:val="1"/>
+          <w:numId w:val="2"/>
+        </w:numPr>
+        <w:spacing w:line="360" w:lineRule="auto"/>
+        <w:jc w:val="both"/>
+      </w:pPr>
+      <w:r>
+        <w:t>Data sets for Hangman application</w:t>
+      </w:r>
+    </w:p>
+    <w:p>
+      <w:pPr>
+        <w:pStyle w:val="ListParagraph"/>
+        <w:numPr>
+          <w:ilvl w:val="0"/>
+          <w:numId w:val="14"/>
+        </w:numPr>
+      </w:pPr>
+      <w:hyperlink r:id="rId16" w:history="1">
+        <w:r>
+          <w:rPr>
+            <w:rStyle w:val="Hyperlink"/>
+          </w:rPr>
+          <w:t>https://pypi.org/project/english-words/</w:t>
+        </w:r>
+      </w:hyperlink>
+    </w:p>
+    <w:p>
+      <w:pPr>
+        <w:pStyle w:val="ListParagraph"/>
+        <w:numPr>
+          <w:ilvl w:val="0"/>
+          <w:numId w:val="14"/>
+        </w:numPr>
+      </w:pPr>
+      <w:hyperlink r:id="rId17" w:history="1">
+        <w:r>
+          <w:rPr>
+            <w:rStyle w:val="Hyperlink"/>
+          </w:rPr>
+          <w:t>https://www.wordexample.com/list/proverbs-in-english</w:t>
+        </w:r>
+      </w:hyperlink>
+    </w:p>
+    <w:p>
+      <w:pPr>
+        <w:pStyle w:val="ListParagraph"/>
+        <w:ind w:left="792"/>
+        <w:rPr>
+          <w:rFonts w:asciiTheme="majorHAnsi" w:hAnsiTheme="majorHAnsi" w:cstheme="majorHAnsi"/>
+          <w:sz w:val="24"/>
+          <w:szCs w:val="24"/>
+        </w:rPr>
+      </w:pPr>
     </w:p>
     <w:p>
       <w:pPr>
@@ -4336,7 +4396,11 @@
     </w:p>
     <w:p>
       <w:r>
-        <w:t xml:space="preserve">Current version of application only have Test Cycle related to Test Result, what means, that Test Case scope for each Test Cycle is the same. If there is new functionality implemented in tested application, all new Test Cases will be </w:t>
+        <w:t xml:space="preserve">Current version of application only have Test Cycle related to Test Result, what means, that Test Case scope for each Test Cycle is the same. If there is new functionality implemented in tested application, all </w:t>
+      </w:r>
+      <w:r>
+        <w:lastRenderedPageBreak/>
+        <w:t xml:space="preserve">new Test Cases will be </w:t>
       </w:r>
       <w:r>
         <w:t xml:space="preserve">included in reports generated for older Test Cycles and marked as ‘NOT RUN’. The same situation will occur for </w:t>
@@ -4358,12 +4422,17 @@
         <w:spacing w:line="360" w:lineRule="auto"/>
         <w:jc w:val="both"/>
       </w:pPr>
-      <w:bookmarkStart w:id="25" w:name="_Toc101789473"/>
-      <w:r>
-        <w:lastRenderedPageBreak/>
-        <w:t>x</w:t>
-      </w:r>
-      <w:bookmarkEnd w:id="25"/>
+      <w:r>
+        <w:t>More data sets and balance update in Hangman game</w:t>
+      </w:r>
+    </w:p>
+    <w:p>
+      <w:r>
+        <w:t xml:space="preserve">Available version of application contains nearly 70000 unique passwords, but most of them </w:t>
+      </w:r>
+      <w:r>
+        <w:t>are single words. New data sets can be easily added in the future. Game also might need balance update. Six lives may be enough for proverbs, where it is easier to guess a correct letter, but there can be a problem with single words.</w:t>
+      </w:r>
     </w:p>
     <w:p>
       <w:pPr>
@@ -4381,7 +4450,7 @@
           <w:szCs w:val="36"/>
         </w:rPr>
       </w:pPr>
-      <w:bookmarkStart w:id="26" w:name="_Toc101789474"/>
+      <w:bookmarkStart w:id="25" w:name="_Toc101789474"/>
       <w:r>
         <w:rPr>
           <w:b/>
@@ -4400,7 +4469,7 @@
         </w:rPr>
         <w:t>report</w:t>
       </w:r>
-      <w:bookmarkEnd w:id="26"/>
+      <w:bookmarkEnd w:id="25"/>
     </w:p>
     <w:p>
       <w:pPr>
@@ -4412,14 +4481,14 @@
         <w:spacing w:line="360" w:lineRule="auto"/>
         <w:jc w:val="both"/>
       </w:pPr>
-      <w:bookmarkStart w:id="27" w:name="_Toc101789475"/>
+      <w:bookmarkStart w:id="26" w:name="_Toc101789475"/>
       <w:r>
         <w:t xml:space="preserve">Validation model </w:t>
       </w:r>
       <w:r>
         <w:t>application</w:t>
       </w:r>
-      <w:bookmarkEnd w:id="27"/>
+      <w:bookmarkEnd w:id="26"/>
     </w:p>
     <w:p>
       <w:pPr>
@@ -4551,15 +4620,61 @@
         <w:spacing w:line="360" w:lineRule="auto"/>
         <w:jc w:val="both"/>
       </w:pPr>
-      <w:bookmarkStart w:id="28" w:name="_Toc101789476"/>
+      <w:bookmarkStart w:id="27" w:name="_Toc101789476"/>
       <w:r>
         <w:t>Hangman – Python application to be tested</w:t>
       </w:r>
-      <w:bookmarkEnd w:id="28"/>
+      <w:bookmarkEnd w:id="27"/>
     </w:p>
     <w:p>
-      <w:r>
-        <w:t>x</w:t>
+      <w:pPr>
+        <w:pStyle w:val="ListParagraph"/>
+        <w:numPr>
+          <w:ilvl w:val="0"/>
+          <w:numId w:val="19"/>
+        </w:numPr>
+      </w:pPr>
+      <w:r>
+        <w:t>Choose game mode – DONE</w:t>
+      </w:r>
+    </w:p>
+    <w:p>
+      <w:pPr>
+        <w:pStyle w:val="ListParagraph"/>
+        <w:numPr>
+          <w:ilvl w:val="0"/>
+          <w:numId w:val="19"/>
+        </w:numPr>
+      </w:pPr>
+      <w:r>
+        <w:t>Guess letters and draw hangman – DONE</w:t>
+      </w:r>
+    </w:p>
+    <w:p>
+      <w:pPr>
+        <w:pStyle w:val="ListParagraph"/>
+        <w:numPr>
+          <w:ilvl w:val="0"/>
+          <w:numId w:val="19"/>
+        </w:numPr>
+      </w:pPr>
+      <w:r>
+        <w:t>End game and restart option – DONE</w:t>
+      </w:r>
+    </w:p>
+    <w:p>
+      <w:pPr>
+        <w:pStyle w:val="ListParagraph"/>
+        <w:numPr>
+          <w:ilvl w:val="0"/>
+          <w:numId w:val="19"/>
+        </w:numPr>
+      </w:pPr>
+      <w:r>
+        <w:t xml:space="preserve">Test </w:t>
+      </w:r>
+      <w:r>
+        <w:t>application – TO DO</w:t>
       </w:r>
     </w:p>
     <w:p>
@@ -4572,14 +4687,14 @@
         <w:spacing w:line="360" w:lineRule="auto"/>
         <w:jc w:val="both"/>
       </w:pPr>
-      <w:bookmarkStart w:id="29" w:name="_Toc101789477"/>
+      <w:bookmarkStart w:id="28" w:name="_Toc101789477"/>
       <w:r>
         <w:t>Final</w:t>
       </w:r>
       <w:r>
         <w:t xml:space="preserve"> task division</w:t>
       </w:r>
-      <w:bookmarkEnd w:id="29"/>
+      <w:bookmarkEnd w:id="28"/>
     </w:p>
     <w:tbl>
       <w:tblPr>
@@ -5193,11 +5308,12 @@
         <w:spacing w:line="360" w:lineRule="auto"/>
         <w:jc w:val="both"/>
       </w:pPr>
-      <w:bookmarkStart w:id="30" w:name="_Toc101789478"/>
-      <w:r>
+      <w:bookmarkStart w:id="29" w:name="_Toc101789478"/>
+      <w:r>
+        <w:lastRenderedPageBreak/>
         <w:t>x</w:t>
       </w:r>
-      <w:bookmarkEnd w:id="30"/>
+      <w:bookmarkEnd w:id="29"/>
     </w:p>
     <w:p>
       <w:pPr>
@@ -5215,7 +5331,7 @@
           <w:szCs w:val="36"/>
         </w:rPr>
       </w:pPr>
-      <w:bookmarkStart w:id="31" w:name="_Toc101789479"/>
+      <w:bookmarkStart w:id="30" w:name="_Toc101789479"/>
       <w:r>
         <w:rPr>
           <w:b/>
@@ -5225,7 +5341,7 @@
         </w:rPr>
         <w:t>Retrospection</w:t>
       </w:r>
-      <w:bookmarkEnd w:id="31"/>
+      <w:bookmarkEnd w:id="30"/>
     </w:p>
     <w:p>
       <w:pPr>
@@ -5237,14 +5353,14 @@
         <w:spacing w:line="360" w:lineRule="auto"/>
         <w:jc w:val="both"/>
       </w:pPr>
-      <w:bookmarkStart w:id="32" w:name="_Toc101789480"/>
+      <w:bookmarkStart w:id="31" w:name="_Toc101789480"/>
       <w:r>
         <w:t xml:space="preserve">What </w:t>
       </w:r>
       <w:r>
         <w:t>went well</w:t>
       </w:r>
-      <w:bookmarkEnd w:id="32"/>
+      <w:bookmarkEnd w:id="31"/>
     </w:p>
     <w:p>
       <w:pPr>
@@ -5292,11 +5408,11 @@
         <w:spacing w:line="360" w:lineRule="auto"/>
         <w:jc w:val="both"/>
       </w:pPr>
-      <w:bookmarkStart w:id="33" w:name="_Toc101789481"/>
+      <w:bookmarkStart w:id="32" w:name="_Toc101789481"/>
       <w:r>
         <w:t>What needs improvement</w:t>
       </w:r>
-      <w:bookmarkEnd w:id="33"/>
+      <w:bookmarkEnd w:id="32"/>
     </w:p>
     <w:p>
       <w:pPr>
@@ -5335,8 +5451,8 @@
       </w:r>
     </w:p>
     <w:sectPr>
-      <w:headerReference w:type="default" r:id="rId16"/>
-      <w:footerReference w:type="default" r:id="rId17"/>
+      <w:headerReference w:type="default" r:id="rId18"/>
+      <w:footerReference w:type="default" r:id="rId19"/>
       <w:pgSz w:w="12240" w:h="15840"/>
       <w:pgMar w:top="1440" w:right="1440" w:bottom="1440" w:left="1440" w:header="708" w:footer="708" w:gutter="0"/>
       <w:cols w:space="708"/>
@@ -5991,6 +6107,119 @@
     </w:lvl>
   </w:abstractNum>
   <w:abstractNum w:abstractNumId="5" w15:restartNumberingAfterBreak="0">
+    <w:nsid w:val="1F984239"/>
+    <w:multiLevelType w:val="hybridMultilevel"/>
+    <w:tmpl w:val="9B4EAFD8"/>
+    <w:lvl w:ilvl="0" w:tplc="04090001">
+      <w:start w:val="1"/>
+      <w:numFmt w:val="bullet"/>
+      <w:lvlText w:val=""/>
+      <w:lvlJc w:val="left"/>
+      <w:pPr>
+        <w:ind w:left="1080" w:hanging="360"/>
+      </w:pPr>
+      <w:rPr>
+        <w:rFonts w:ascii="Symbol" w:hAnsi="Symbol" w:hint="default"/>
+      </w:rPr>
+    </w:lvl>
+    <w:lvl w:ilvl="1" w:tplc="04090003" w:tentative="1">
+      <w:start w:val="1"/>
+      <w:numFmt w:val="bullet"/>
+      <w:lvlText w:val="o"/>
+      <w:lvlJc w:val="left"/>
+      <w:pPr>
+        <w:ind w:left="1800" w:hanging="360"/>
+      </w:pPr>
+      <w:rPr>
+        <w:rFonts w:ascii="Courier New" w:hAnsi="Courier New" w:cs="Courier New" w:hint="default"/>
+      </w:rPr>
+    </w:lvl>
+    <w:lvl w:ilvl="2" w:tplc="04090005" w:tentative="1">
+      <w:start w:val="1"/>
+      <w:numFmt w:val="bullet"/>
+      <w:lvlText w:val=""/>
+      <w:lvlJc w:val="left"/>
+      <w:pPr>
+        <w:ind w:left="2520" w:hanging="360"/>
+      </w:pPr>
+      <w:rPr>
+        <w:rFonts w:ascii="Wingdings" w:hAnsi="Wingdings" w:hint="default"/>
+      </w:rPr>
+    </w:lvl>
+    <w:lvl w:ilvl="3" w:tplc="04090001" w:tentative="1">
+      <w:start w:val="1"/>
+      <w:numFmt w:val="bullet"/>
+      <w:lvlText w:val=""/>
+      <w:lvlJc w:val="left"/>
+      <w:pPr>
+        <w:ind w:left="3240" w:hanging="360"/>
+      </w:pPr>
+      <w:rPr>
+        <w:rFonts w:ascii="Symbol" w:hAnsi="Symbol" w:hint="default"/>
+      </w:rPr>
+    </w:lvl>
+    <w:lvl w:ilvl="4" w:tplc="04090003" w:tentative="1">
+      <w:start w:val="1"/>
+      <w:numFmt w:val="bullet"/>
+      <w:lvlText w:val="o"/>
+      <w:lvlJc w:val="left"/>
+      <w:pPr>
+        <w:ind w:left="3960" w:hanging="360"/>
+      </w:pPr>
+      <w:rPr>
+        <w:rFonts w:ascii="Courier New" w:hAnsi="Courier New" w:cs="Courier New" w:hint="default"/>
+      </w:rPr>
+    </w:lvl>
+    <w:lvl w:ilvl="5" w:tplc="04090005" w:tentative="1">
+      <w:start w:val="1"/>
+      <w:numFmt w:val="bullet"/>
+      <w:lvlText w:val=""/>
+      <w:lvlJc w:val="left"/>
+      <w:pPr>
+        <w:ind w:left="4680" w:hanging="360"/>
+      </w:pPr>
+      <w:rPr>
+        <w:rFonts w:ascii="Wingdings" w:hAnsi="Wingdings" w:hint="default"/>
+      </w:rPr>
+    </w:lvl>
+    <w:lvl w:ilvl="6" w:tplc="04090001" w:tentative="1">
+      <w:start w:val="1"/>
+      <w:numFmt w:val="bullet"/>
+      <w:lvlText w:val=""/>
+      <w:lvlJc w:val="left"/>
+      <w:pPr>
+        <w:ind w:left="5400" w:hanging="360"/>
+      </w:pPr>
+      <w:rPr>
+        <w:rFonts w:ascii="Symbol" w:hAnsi="Symbol" w:hint="default"/>
+      </w:rPr>
+    </w:lvl>
+    <w:lvl w:ilvl="7" w:tplc="04090003" w:tentative="1">
+      <w:start w:val="1"/>
+      <w:numFmt w:val="bullet"/>
+      <w:lvlText w:val="o"/>
+      <w:lvlJc w:val="left"/>
+      <w:pPr>
+        <w:ind w:left="6120" w:hanging="360"/>
+      </w:pPr>
+      <w:rPr>
+        <w:rFonts w:ascii="Courier New" w:hAnsi="Courier New" w:cs="Courier New" w:hint="default"/>
+      </w:rPr>
+    </w:lvl>
+    <w:lvl w:ilvl="8" w:tplc="04090005" w:tentative="1">
+      <w:start w:val="1"/>
+      <w:numFmt w:val="bullet"/>
+      <w:lvlText w:val=""/>
+      <w:lvlJc w:val="left"/>
+      <w:pPr>
+        <w:ind w:left="6840" w:hanging="360"/>
+      </w:pPr>
+      <w:rPr>
+        <w:rFonts w:ascii="Wingdings" w:hAnsi="Wingdings" w:hint="default"/>
+      </w:rPr>
+    </w:lvl>
+  </w:abstractNum>
+  <w:abstractNum w:abstractNumId="6" w15:restartNumberingAfterBreak="0">
     <w:nsid w:val="23DA1941"/>
     <w:multiLevelType w:val="multilevel"/>
     <w:tmpl w:val="0409001F"/>
@@ -6076,7 +6305,7 @@
       </w:pPr>
     </w:lvl>
   </w:abstractNum>
-  <w:abstractNum w:abstractNumId="6" w15:restartNumberingAfterBreak="0">
+  <w:abstractNum w:abstractNumId="7" w15:restartNumberingAfterBreak="0">
     <w:nsid w:val="25A97542"/>
     <w:multiLevelType w:val="hybridMultilevel"/>
     <w:tmpl w:val="F93C30F8"/>
@@ -6165,7 +6394,7 @@
       </w:pPr>
     </w:lvl>
   </w:abstractNum>
-  <w:abstractNum w:abstractNumId="7" w15:restartNumberingAfterBreak="0">
+  <w:abstractNum w:abstractNumId="8" w15:restartNumberingAfterBreak="0">
     <w:nsid w:val="273E3F89"/>
     <w:multiLevelType w:val="multilevel"/>
     <w:tmpl w:val="5FC20D78"/>
@@ -6256,7 +6485,7 @@
       </w:pPr>
     </w:lvl>
   </w:abstractNum>
-  <w:abstractNum w:abstractNumId="8" w15:restartNumberingAfterBreak="0">
+  <w:abstractNum w:abstractNumId="9" w15:restartNumberingAfterBreak="0">
     <w:nsid w:val="370E435A"/>
     <w:multiLevelType w:val="hybridMultilevel"/>
     <w:tmpl w:val="4CA8281E"/>
@@ -6345,7 +6574,7 @@
       </w:pPr>
     </w:lvl>
   </w:abstractNum>
-  <w:abstractNum w:abstractNumId="9" w15:restartNumberingAfterBreak="0">
+  <w:abstractNum w:abstractNumId="10" w15:restartNumberingAfterBreak="0">
     <w:nsid w:val="4002448C"/>
     <w:multiLevelType w:val="hybridMultilevel"/>
     <w:tmpl w:val="DF9ACFA8"/>
@@ -6458,7 +6687,7 @@
       </w:rPr>
     </w:lvl>
   </w:abstractNum>
-  <w:abstractNum w:abstractNumId="10" w15:restartNumberingAfterBreak="0">
+  <w:abstractNum w:abstractNumId="11" w15:restartNumberingAfterBreak="0">
     <w:nsid w:val="412320BC"/>
     <w:multiLevelType w:val="hybridMultilevel"/>
     <w:tmpl w:val="2F60012C"/>
@@ -6547,7 +6776,7 @@
       </w:pPr>
     </w:lvl>
   </w:abstractNum>
-  <w:abstractNum w:abstractNumId="11" w15:restartNumberingAfterBreak="0">
+  <w:abstractNum w:abstractNumId="12" w15:restartNumberingAfterBreak="0">
     <w:nsid w:val="43B537EB"/>
     <w:multiLevelType w:val="hybridMultilevel"/>
     <w:tmpl w:val="C2D4F5C4"/>
@@ -6660,7 +6889,7 @@
       </w:rPr>
     </w:lvl>
   </w:abstractNum>
-  <w:abstractNum w:abstractNumId="12" w15:restartNumberingAfterBreak="0">
+  <w:abstractNum w:abstractNumId="13" w15:restartNumberingAfterBreak="0">
     <w:nsid w:val="44692F0F"/>
     <w:multiLevelType w:val="hybridMultilevel"/>
     <w:tmpl w:val="1A64BD44"/>
@@ -6773,7 +7002,7 @@
       </w:rPr>
     </w:lvl>
   </w:abstractNum>
-  <w:abstractNum w:abstractNumId="13" w15:restartNumberingAfterBreak="0">
+  <w:abstractNum w:abstractNumId="14" w15:restartNumberingAfterBreak="0">
     <w:nsid w:val="4DDA699D"/>
     <w:multiLevelType w:val="hybridMultilevel"/>
     <w:tmpl w:val="E326AD38"/>
@@ -6886,7 +7115,7 @@
       </w:rPr>
     </w:lvl>
   </w:abstractNum>
-  <w:abstractNum w:abstractNumId="14" w15:restartNumberingAfterBreak="0">
+  <w:abstractNum w:abstractNumId="15" w15:restartNumberingAfterBreak="0">
     <w:nsid w:val="598103ED"/>
     <w:multiLevelType w:val="hybridMultilevel"/>
     <w:tmpl w:val="962240C6"/>
@@ -6999,7 +7228,7 @@
       </w:rPr>
     </w:lvl>
   </w:abstractNum>
-  <w:abstractNum w:abstractNumId="15" w15:restartNumberingAfterBreak="0">
+  <w:abstractNum w:abstractNumId="16" w15:restartNumberingAfterBreak="0">
     <w:nsid w:val="61264B5C"/>
     <w:multiLevelType w:val="multilevel"/>
     <w:tmpl w:val="39AAB80C"/>
@@ -7088,7 +7317,7 @@
       </w:pPr>
     </w:lvl>
   </w:abstractNum>
-  <w:abstractNum w:abstractNumId="16" w15:restartNumberingAfterBreak="0">
+  <w:abstractNum w:abstractNumId="17" w15:restartNumberingAfterBreak="0">
     <w:nsid w:val="680F5DD0"/>
     <w:multiLevelType w:val="multilevel"/>
     <w:tmpl w:val="39AAB80C"/>
@@ -7177,7 +7406,7 @@
       </w:pPr>
     </w:lvl>
   </w:abstractNum>
-  <w:abstractNum w:abstractNumId="17" w15:restartNumberingAfterBreak="0">
+  <w:abstractNum w:abstractNumId="18" w15:restartNumberingAfterBreak="0">
     <w:nsid w:val="7FCC0438"/>
     <w:multiLevelType w:val="hybridMultilevel"/>
     <w:tmpl w:val="1E46B838"/>
@@ -7291,22 +7520,22 @@
     </w:lvl>
   </w:abstractNum>
   <w:num w:numId="1">
+    <w:abstractNumId w:val="7"/>
+  </w:num>
+  <w:num w:numId="2">
+    <w:abstractNumId w:val="8"/>
+  </w:num>
+  <w:num w:numId="3">
     <w:abstractNumId w:val="6"/>
   </w:num>
-  <w:num w:numId="2">
-    <w:abstractNumId w:val="7"/>
-  </w:num>
-  <w:num w:numId="3">
-    <w:abstractNumId w:val="5"/>
-  </w:num>
   <w:num w:numId="4">
-    <w:abstractNumId w:val="10"/>
+    <w:abstractNumId w:val="11"/>
   </w:num>
   <w:num w:numId="5">
-    <w:abstractNumId w:val="16"/>
+    <w:abstractNumId w:val="17"/>
   </w:num>
   <w:num w:numId="6">
-    <w:abstractNumId w:val="15"/>
+    <w:abstractNumId w:val="16"/>
   </w:num>
   <w:num w:numId="7">
     <w:abstractNumId w:val="2"/>
@@ -7318,31 +7547,34 @@
     <w:abstractNumId w:val="3"/>
   </w:num>
   <w:num w:numId="10">
-    <w:abstractNumId w:val="8"/>
+    <w:abstractNumId w:val="9"/>
   </w:num>
   <w:num w:numId="11">
-    <w:abstractNumId w:val="17"/>
+    <w:abstractNumId w:val="18"/>
   </w:num>
   <w:num w:numId="12">
-    <w:abstractNumId w:val="11"/>
+    <w:abstractNumId w:val="12"/>
   </w:num>
   <w:num w:numId="13">
-    <w:abstractNumId w:val="12"/>
+    <w:abstractNumId w:val="13"/>
   </w:num>
   <w:num w:numId="14">
-    <w:abstractNumId w:val="9"/>
+    <w:abstractNumId w:val="10"/>
   </w:num>
   <w:num w:numId="15">
-    <w:abstractNumId w:val="14"/>
+    <w:abstractNumId w:val="15"/>
   </w:num>
   <w:num w:numId="16">
-    <w:abstractNumId w:val="13"/>
+    <w:abstractNumId w:val="14"/>
   </w:num>
   <w:num w:numId="17">
     <w:abstractNumId w:val="4"/>
   </w:num>
   <w:num w:numId="18">
     <w:abstractNumId w:val="1"/>
+  </w:num>
+  <w:num w:numId="19">
+    <w:abstractNumId w:val="5"/>
   </w:num>
 </w:numbering>
 </file>
@@ -7814,6 +8046,7 @@
   <w:style w:type="character" w:default="1" w:styleId="DefaultParagraphFont">
     <w:name w:val="Default Paragraph Font"/>
     <w:uiPriority w:val="1"/>
+    <w:semiHidden/>
     <w:unhideWhenUsed/>
   </w:style>
   <w:style w:type="table" w:default="1" w:styleId="TableNormal">

</xml_diff>

<commit_message>
updated table in Task Report
</commit_message>
<xml_diff>
--- a/Documentation/Task Report.docx
+++ b/Documentation/Task Report.docx
@@ -132,7 +132,7 @@
           <w:r>
             <w:fldChar w:fldCharType="separate"/>
           </w:r>
-          <w:hyperlink w:anchor="_Toc101789451" w:history="1">
+          <w:hyperlink w:anchor="_Toc101799132" w:history="1">
             <w:r>
               <w:rPr>
                 <w:rStyle w:val="Hyperlink"/>
@@ -177,7 +177,7 @@
                 <w:noProof/>
                 <w:webHidden/>
               </w:rPr>
-              <w:instrText xml:space="preserve"> PAGEREF _Toc101789451 \h </w:instrText>
+              <w:instrText xml:space="preserve"> PAGEREF _Toc101799132 \h </w:instrText>
             </w:r>
             <w:r>
               <w:rPr>
@@ -197,7 +197,7 @@
                 <w:noProof/>
                 <w:webHidden/>
               </w:rPr>
-              <w:t>4</w:t>
+              <w:t>3</w:t>
             </w:r>
             <w:r>
               <w:rPr>
@@ -220,7 +220,7 @@
               <w:noProof/>
             </w:rPr>
           </w:pPr>
-          <w:hyperlink w:anchor="_Toc101789452" w:history="1">
+          <w:hyperlink w:anchor="_Toc101799133" w:history="1">
             <w:r>
               <w:rPr>
                 <w:rStyle w:val="Hyperlink"/>
@@ -265,7 +265,7 @@
                 <w:noProof/>
                 <w:webHidden/>
               </w:rPr>
-              <w:instrText xml:space="preserve"> PAGEREF _Toc101789452 \h </w:instrText>
+              <w:instrText xml:space="preserve"> PAGEREF _Toc101799133 \h </w:instrText>
             </w:r>
             <w:r>
               <w:rPr>
@@ -285,7 +285,7 @@
                 <w:noProof/>
                 <w:webHidden/>
               </w:rPr>
-              <w:t>4</w:t>
+              <w:t>3</w:t>
             </w:r>
             <w:r>
               <w:rPr>
@@ -308,7 +308,7 @@
               <w:noProof/>
             </w:rPr>
           </w:pPr>
-          <w:hyperlink w:anchor="_Toc101789453" w:history="1">
+          <w:hyperlink w:anchor="_Toc101799134" w:history="1">
             <w:r>
               <w:rPr>
                 <w:rStyle w:val="Hyperlink"/>
@@ -349,7 +349,7 @@
                 <w:noProof/>
                 <w:webHidden/>
               </w:rPr>
-              <w:instrText xml:space="preserve"> PAGEREF _Toc101789453 \h </w:instrText>
+              <w:instrText xml:space="preserve"> PAGEREF _Toc101799134 \h </w:instrText>
             </w:r>
             <w:r>
               <w:rPr>
@@ -369,7 +369,7 @@
                 <w:noProof/>
                 <w:webHidden/>
               </w:rPr>
-              <w:t>4</w:t>
+              <w:t>3</w:t>
             </w:r>
             <w:r>
               <w:rPr>
@@ -392,7 +392,7 @@
               <w:noProof/>
             </w:rPr>
           </w:pPr>
-          <w:hyperlink w:anchor="_Toc101789454" w:history="1">
+          <w:hyperlink w:anchor="_Toc101799135" w:history="1">
             <w:r>
               <w:rPr>
                 <w:rStyle w:val="Hyperlink"/>
@@ -433,7 +433,7 @@
                 <w:noProof/>
                 <w:webHidden/>
               </w:rPr>
-              <w:instrText xml:space="preserve"> PAGEREF _Toc101789454 \h </w:instrText>
+              <w:instrText xml:space="preserve"> PAGEREF _Toc101799135 \h </w:instrText>
             </w:r>
             <w:r>
               <w:rPr>
@@ -453,7 +453,7 @@
                 <w:noProof/>
                 <w:webHidden/>
               </w:rPr>
-              <w:t>4</w:t>
+              <w:t>3</w:t>
             </w:r>
             <w:r>
               <w:rPr>
@@ -476,7 +476,7 @@
               <w:noProof/>
             </w:rPr>
           </w:pPr>
-          <w:hyperlink w:anchor="_Toc101789455" w:history="1">
+          <w:hyperlink w:anchor="_Toc101799136" w:history="1">
             <w:r>
               <w:rPr>
                 <w:rStyle w:val="Hyperlink"/>
@@ -521,7 +521,7 @@
                 <w:noProof/>
                 <w:webHidden/>
               </w:rPr>
-              <w:instrText xml:space="preserve"> PAGEREF _Toc101789455 \h </w:instrText>
+              <w:instrText xml:space="preserve"> PAGEREF _Toc101799136 \h </w:instrText>
             </w:r>
             <w:r>
               <w:rPr>
@@ -541,7 +541,7 @@
                 <w:noProof/>
                 <w:webHidden/>
               </w:rPr>
-              <w:t>4</w:t>
+              <w:t>3</w:t>
             </w:r>
             <w:r>
               <w:rPr>
@@ -564,7 +564,7 @@
               <w:noProof/>
             </w:rPr>
           </w:pPr>
-          <w:hyperlink w:anchor="_Toc101789456" w:history="1">
+          <w:hyperlink w:anchor="_Toc101799137" w:history="1">
             <w:r>
               <w:rPr>
                 <w:rStyle w:val="Hyperlink"/>
@@ -605,7 +605,7 @@
                 <w:noProof/>
                 <w:webHidden/>
               </w:rPr>
-              <w:instrText xml:space="preserve"> PAGEREF _Toc101789456 \h </w:instrText>
+              <w:instrText xml:space="preserve"> PAGEREF _Toc101799137 \h </w:instrText>
             </w:r>
             <w:r>
               <w:rPr>
@@ -625,7 +625,7 @@
                 <w:noProof/>
                 <w:webHidden/>
               </w:rPr>
-              <w:t>4</w:t>
+              <w:t>3</w:t>
             </w:r>
             <w:r>
               <w:rPr>
@@ -648,7 +648,7 @@
               <w:noProof/>
             </w:rPr>
           </w:pPr>
-          <w:hyperlink w:anchor="_Toc101789457" w:history="1">
+          <w:hyperlink w:anchor="_Toc101799138" w:history="1">
             <w:r>
               <w:rPr>
                 <w:rStyle w:val="Hyperlink"/>
@@ -689,7 +689,7 @@
                 <w:noProof/>
                 <w:webHidden/>
               </w:rPr>
-              <w:instrText xml:space="preserve"> PAGEREF _Toc101789457 \h </w:instrText>
+              <w:instrText xml:space="preserve"> PAGEREF _Toc101799138 \h </w:instrText>
             </w:r>
             <w:r>
               <w:rPr>
@@ -709,7 +709,7 @@
                 <w:noProof/>
                 <w:webHidden/>
               </w:rPr>
-              <w:t>4</w:t>
+              <w:t>3</w:t>
             </w:r>
             <w:r>
               <w:rPr>
@@ -732,7 +732,7 @@
               <w:noProof/>
             </w:rPr>
           </w:pPr>
-          <w:hyperlink w:anchor="_Toc101789458" w:history="1">
+          <w:hyperlink w:anchor="_Toc101799139" w:history="1">
             <w:r>
               <w:rPr>
                 <w:rStyle w:val="Hyperlink"/>
@@ -777,7 +777,7 @@
                 <w:noProof/>
                 <w:webHidden/>
               </w:rPr>
-              <w:instrText xml:space="preserve"> PAGEREF _Toc101789458 \h </w:instrText>
+              <w:instrText xml:space="preserve"> PAGEREF _Toc101799139 \h </w:instrText>
             </w:r>
             <w:r>
               <w:rPr>
@@ -820,7 +820,7 @@
               <w:noProof/>
             </w:rPr>
           </w:pPr>
-          <w:hyperlink w:anchor="_Toc101789459" w:history="1">
+          <w:hyperlink w:anchor="_Toc101799140" w:history="1">
             <w:r>
               <w:rPr>
                 <w:rStyle w:val="Hyperlink"/>
@@ -861,7 +861,7 @@
                 <w:noProof/>
                 <w:webHidden/>
               </w:rPr>
-              <w:instrText xml:space="preserve"> PAGEREF _Toc101789459 \h </w:instrText>
+              <w:instrText xml:space="preserve"> PAGEREF _Toc101799140 \h </w:instrText>
             </w:r>
             <w:r>
               <w:rPr>
@@ -904,7 +904,7 @@
               <w:noProof/>
             </w:rPr>
           </w:pPr>
-          <w:hyperlink w:anchor="_Toc101789460" w:history="1">
+          <w:hyperlink w:anchor="_Toc101799141" w:history="1">
             <w:r>
               <w:rPr>
                 <w:rStyle w:val="Hyperlink"/>
@@ -945,7 +945,7 @@
                 <w:noProof/>
                 <w:webHidden/>
               </w:rPr>
-              <w:instrText xml:space="preserve"> PAGEREF _Toc101789460 \h </w:instrText>
+              <w:instrText xml:space="preserve"> PAGEREF _Toc101799141 \h </w:instrText>
             </w:r>
             <w:r>
               <w:rPr>
@@ -988,7 +988,7 @@
               <w:noProof/>
             </w:rPr>
           </w:pPr>
-          <w:hyperlink w:anchor="_Toc101789461" w:history="1">
+          <w:hyperlink w:anchor="_Toc101799142" w:history="1">
             <w:r>
               <w:rPr>
                 <w:rStyle w:val="Hyperlink"/>
@@ -1029,7 +1029,7 @@
                 <w:noProof/>
                 <w:webHidden/>
               </w:rPr>
-              <w:instrText xml:space="preserve"> PAGEREF _Toc101789461 \h </w:instrText>
+              <w:instrText xml:space="preserve"> PAGEREF _Toc101799142 \h </w:instrText>
             </w:r>
             <w:r>
               <w:rPr>
@@ -1049,7 +1049,7 @@
                 <w:noProof/>
                 <w:webHidden/>
               </w:rPr>
-              <w:t>5</w:t>
+              <w:t>4</w:t>
             </w:r>
             <w:r>
               <w:rPr>
@@ -1072,7 +1072,7 @@
               <w:noProof/>
             </w:rPr>
           </w:pPr>
-          <w:hyperlink w:anchor="_Toc101789462" w:history="1">
+          <w:hyperlink w:anchor="_Toc101799143" w:history="1">
             <w:r>
               <w:rPr>
                 <w:rStyle w:val="Hyperlink"/>
@@ -1113,7 +1113,7 @@
                 <w:noProof/>
                 <w:webHidden/>
               </w:rPr>
-              <w:instrText xml:space="preserve"> PAGEREF _Toc101789462 \h </w:instrText>
+              <w:instrText xml:space="preserve"> PAGEREF _Toc101799143 \h </w:instrText>
             </w:r>
             <w:r>
               <w:rPr>
@@ -1133,7 +1133,7 @@
                 <w:noProof/>
                 <w:webHidden/>
               </w:rPr>
-              <w:t>5</w:t>
+              <w:t>4</w:t>
             </w:r>
             <w:r>
               <w:rPr>
@@ -1156,7 +1156,7 @@
               <w:noProof/>
             </w:rPr>
           </w:pPr>
-          <w:hyperlink w:anchor="_Toc101789463" w:history="1">
+          <w:hyperlink w:anchor="_Toc101799144" w:history="1">
             <w:r>
               <w:rPr>
                 <w:rStyle w:val="Hyperlink"/>
@@ -1197,7 +1197,7 @@
                 <w:noProof/>
                 <w:webHidden/>
               </w:rPr>
-              <w:instrText xml:space="preserve"> PAGEREF _Toc101789463 \h </w:instrText>
+              <w:instrText xml:space="preserve"> PAGEREF _Toc101799144 \h </w:instrText>
             </w:r>
             <w:r>
               <w:rPr>
@@ -1217,7 +1217,7 @@
                 <w:noProof/>
                 <w:webHidden/>
               </w:rPr>
-              <w:t>5</w:t>
+              <w:t>4</w:t>
             </w:r>
             <w:r>
               <w:rPr>
@@ -1240,7 +1240,7 @@
               <w:noProof/>
             </w:rPr>
           </w:pPr>
-          <w:hyperlink w:anchor="_Toc101789464" w:history="1">
+          <w:hyperlink w:anchor="_Toc101799145" w:history="1">
             <w:r>
               <w:rPr>
                 <w:rStyle w:val="Hyperlink"/>
@@ -1281,7 +1281,7 @@
                 <w:noProof/>
                 <w:webHidden/>
               </w:rPr>
-              <w:instrText xml:space="preserve"> PAGEREF _Toc101789464 \h </w:instrText>
+              <w:instrText xml:space="preserve"> PAGEREF _Toc101799145 \h </w:instrText>
             </w:r>
             <w:r>
               <w:rPr>
@@ -1301,7 +1301,7 @@
                 <w:noProof/>
                 <w:webHidden/>
               </w:rPr>
-              <w:t>5</w:t>
+              <w:t>4</w:t>
             </w:r>
             <w:r>
               <w:rPr>
@@ -1324,7 +1324,7 @@
               <w:noProof/>
             </w:rPr>
           </w:pPr>
-          <w:hyperlink w:anchor="_Toc101789465" w:history="1">
+          <w:hyperlink w:anchor="_Toc101799146" w:history="1">
             <w:r>
               <w:rPr>
                 <w:rStyle w:val="Hyperlink"/>
@@ -1365,7 +1365,7 @@
                 <w:noProof/>
                 <w:webHidden/>
               </w:rPr>
-              <w:instrText xml:space="preserve"> PAGEREF _Toc101789465 \h </w:instrText>
+              <w:instrText xml:space="preserve"> PAGEREF _Toc101799146 \h </w:instrText>
             </w:r>
             <w:r>
               <w:rPr>
@@ -1385,7 +1385,7 @@
                 <w:noProof/>
                 <w:webHidden/>
               </w:rPr>
-              <w:t>5</w:t>
+              <w:t>4</w:t>
             </w:r>
             <w:r>
               <w:rPr>
@@ -1408,7 +1408,7 @@
               <w:noProof/>
             </w:rPr>
           </w:pPr>
-          <w:hyperlink w:anchor="_Toc101789466" w:history="1">
+          <w:hyperlink w:anchor="_Toc101799147" w:history="1">
             <w:r>
               <w:rPr>
                 <w:rStyle w:val="Hyperlink"/>
@@ -1453,7 +1453,7 @@
                 <w:noProof/>
                 <w:webHidden/>
               </w:rPr>
-              <w:instrText xml:space="preserve"> PAGEREF _Toc101789466 \h </w:instrText>
+              <w:instrText xml:space="preserve"> PAGEREF _Toc101799147 \h </w:instrText>
             </w:r>
             <w:r>
               <w:rPr>
@@ -1473,7 +1473,7 @@
                 <w:noProof/>
                 <w:webHidden/>
               </w:rPr>
-              <w:t>5</w:t>
+              <w:t>4</w:t>
             </w:r>
             <w:r>
               <w:rPr>
@@ -1496,7 +1496,7 @@
               <w:noProof/>
             </w:rPr>
           </w:pPr>
-          <w:hyperlink w:anchor="_Toc101789467" w:history="1">
+          <w:hyperlink w:anchor="_Toc101799148" w:history="1">
             <w:r>
               <w:rPr>
                 <w:rStyle w:val="Hyperlink"/>
@@ -1537,7 +1537,7 @@
                 <w:noProof/>
                 <w:webHidden/>
               </w:rPr>
-              <w:instrText xml:space="preserve"> PAGEREF _Toc101789467 \h </w:instrText>
+              <w:instrText xml:space="preserve"> PAGEREF _Toc101799148 \h </w:instrText>
             </w:r>
             <w:r>
               <w:rPr>
@@ -1557,7 +1557,7 @@
                 <w:noProof/>
                 <w:webHidden/>
               </w:rPr>
-              <w:t>5</w:t>
+              <w:t>4</w:t>
             </w:r>
             <w:r>
               <w:rPr>
@@ -1580,7 +1580,7 @@
               <w:noProof/>
             </w:rPr>
           </w:pPr>
-          <w:hyperlink w:anchor="_Toc101789468" w:history="1">
+          <w:hyperlink w:anchor="_Toc101799149" w:history="1">
             <w:r>
               <w:rPr>
                 <w:rStyle w:val="Hyperlink"/>
@@ -1621,7 +1621,7 @@
                 <w:noProof/>
                 <w:webHidden/>
               </w:rPr>
-              <w:instrText xml:space="preserve"> PAGEREF _Toc101789468 \h </w:instrText>
+              <w:instrText xml:space="preserve"> PAGEREF _Toc101799149 \h </w:instrText>
             </w:r>
             <w:r>
               <w:rPr>
@@ -1641,7 +1641,7 @@
                 <w:noProof/>
                 <w:webHidden/>
               </w:rPr>
-              <w:t>5</w:t>
+              <w:t>4</w:t>
             </w:r>
             <w:r>
               <w:rPr>
@@ -1664,7 +1664,7 @@
               <w:noProof/>
             </w:rPr>
           </w:pPr>
-          <w:hyperlink w:anchor="_Toc101789469" w:history="1">
+          <w:hyperlink w:anchor="_Toc101799150" w:history="1">
             <w:r>
               <w:rPr>
                 <w:rStyle w:val="Hyperlink"/>
@@ -1684,7 +1684,7 @@
                 <w:rStyle w:val="Hyperlink"/>
                 <w:noProof/>
               </w:rPr>
-              <w:t>Stackoverflow threads which help implementation</w:t>
+              <w:t>Stackoverflow threads with helpful information</w:t>
             </w:r>
             <w:r>
               <w:rPr>
@@ -1705,7 +1705,7 @@
                 <w:noProof/>
                 <w:webHidden/>
               </w:rPr>
-              <w:instrText xml:space="preserve"> PAGEREF _Toc101789469 \h </w:instrText>
+              <w:instrText xml:space="preserve"> PAGEREF _Toc101799150 \h </w:instrText>
             </w:r>
             <w:r>
               <w:rPr>
@@ -1725,7 +1725,7 @@
                 <w:noProof/>
                 <w:webHidden/>
               </w:rPr>
-              <w:t>5</w:t>
+              <w:t>4</w:t>
             </w:r>
             <w:r>
               <w:rPr>
@@ -1748,7 +1748,7 @@
               <w:noProof/>
             </w:rPr>
           </w:pPr>
-          <w:hyperlink w:anchor="_Toc101789470" w:history="1">
+          <w:hyperlink w:anchor="_Toc101799151" w:history="1">
             <w:r>
               <w:rPr>
                 <w:rStyle w:val="Hyperlink"/>
@@ -1789,7 +1789,7 @@
                 <w:noProof/>
                 <w:webHidden/>
               </w:rPr>
-              <w:instrText xml:space="preserve"> PAGEREF _Toc101789470 \h </w:instrText>
+              <w:instrText xml:space="preserve"> PAGEREF _Toc101799151 \h </w:instrText>
             </w:r>
             <w:r>
               <w:rPr>
@@ -1809,7 +1809,91 @@
                 <w:noProof/>
                 <w:webHidden/>
               </w:rPr>
-              <w:t>5</w:t>
+              <w:t>4</w:t>
+            </w:r>
+            <w:r>
+              <w:rPr>
+                <w:noProof/>
+                <w:webHidden/>
+              </w:rPr>
+              <w:fldChar w:fldCharType="end"/>
+            </w:r>
+          </w:hyperlink>
+        </w:p>
+        <w:p>
+          <w:pPr>
+            <w:pStyle w:val="TOC3"/>
+            <w:tabs>
+              <w:tab w:val="left" w:pos="1100"/>
+              <w:tab w:val="right" w:leader="dot" w:pos="9350"/>
+            </w:tabs>
+            <w:rPr>
+              <w:rFonts w:eastAsiaTheme="minorEastAsia"/>
+              <w:noProof/>
+            </w:rPr>
+          </w:pPr>
+          <w:hyperlink w:anchor="_Toc101799152" w:history="1">
+            <w:r>
+              <w:rPr>
+                <w:rStyle w:val="Hyperlink"/>
+                <w:noProof/>
+              </w:rPr>
+              <w:t>5.5.</w:t>
+            </w:r>
+            <w:r>
+              <w:rPr>
+                <w:rFonts w:eastAsiaTheme="minorEastAsia"/>
+                <w:noProof/>
+              </w:rPr>
+              <w:tab/>
+            </w:r>
+            <w:r>
+              <w:rPr>
+                <w:rStyle w:val="Hyperlink"/>
+                <w:noProof/>
+              </w:rPr>
+              <w:t>Data sets for Hangman application</w:t>
+            </w:r>
+            <w:r>
+              <w:rPr>
+                <w:noProof/>
+                <w:webHidden/>
+              </w:rPr>
+              <w:tab/>
+            </w:r>
+            <w:r>
+              <w:rPr>
+                <w:noProof/>
+                <w:webHidden/>
+              </w:rPr>
+              <w:fldChar w:fldCharType="begin"/>
+            </w:r>
+            <w:r>
+              <w:rPr>
+                <w:noProof/>
+                <w:webHidden/>
+              </w:rPr>
+              <w:instrText xml:space="preserve"> PAGEREF _Toc101799152 \h </w:instrText>
+            </w:r>
+            <w:r>
+              <w:rPr>
+                <w:noProof/>
+                <w:webHidden/>
+              </w:rPr>
+            </w:r>
+            <w:r>
+              <w:rPr>
+                <w:noProof/>
+                <w:webHidden/>
+              </w:rPr>
+              <w:fldChar w:fldCharType="separate"/>
+            </w:r>
+            <w:r>
+              <w:rPr>
+                <w:noProof/>
+                <w:webHidden/>
+              </w:rPr>
+              <w:t>4</w:t>
             </w:r>
             <w:r>
               <w:rPr>
@@ -1832,7 +1916,7 @@
               <w:noProof/>
             </w:rPr>
           </w:pPr>
-          <w:hyperlink w:anchor="_Toc101789471" w:history="1">
+          <w:hyperlink w:anchor="_Toc101799153" w:history="1">
             <w:r>
               <w:rPr>
                 <w:rStyle w:val="Hyperlink"/>
@@ -1877,7 +1961,7 @@
                 <w:noProof/>
                 <w:webHidden/>
               </w:rPr>
-              <w:instrText xml:space="preserve"> PAGEREF _Toc101789471 \h </w:instrText>
+              <w:instrText xml:space="preserve"> PAGEREF _Toc101799153 \h </w:instrText>
             </w:r>
             <w:r>
               <w:rPr>
@@ -1920,7 +2004,7 @@
               <w:noProof/>
             </w:rPr>
           </w:pPr>
-          <w:hyperlink w:anchor="_Toc101789472" w:history="1">
+          <w:hyperlink w:anchor="_Toc101799154" w:history="1">
             <w:r>
               <w:rPr>
                 <w:rStyle w:val="Hyperlink"/>
@@ -1961,7 +2045,7 @@
                 <w:noProof/>
                 <w:webHidden/>
               </w:rPr>
-              <w:instrText xml:space="preserve"> PAGEREF _Toc101789472 \h </w:instrText>
+              <w:instrText xml:space="preserve"> PAGEREF _Toc101799154 \h </w:instrText>
             </w:r>
             <w:r>
               <w:rPr>
@@ -2004,7 +2088,7 @@
               <w:noProof/>
             </w:rPr>
           </w:pPr>
-          <w:hyperlink w:anchor="_Toc101789473" w:history="1">
+          <w:hyperlink w:anchor="_Toc101799155" w:history="1">
             <w:r>
               <w:rPr>
                 <w:rStyle w:val="Hyperlink"/>
@@ -2024,7 +2108,7 @@
                 <w:rStyle w:val="Hyperlink"/>
                 <w:noProof/>
               </w:rPr>
-              <w:t>x</w:t>
+              <w:t>More data sets and balance update in Hangman game</w:t>
             </w:r>
             <w:r>
               <w:rPr>
@@ -2045,7 +2129,7 @@
                 <w:noProof/>
                 <w:webHidden/>
               </w:rPr>
-              <w:instrText xml:space="preserve"> PAGEREF _Toc101789473 \h </w:instrText>
+              <w:instrText xml:space="preserve"> PAGEREF _Toc101799155 \h </w:instrText>
             </w:r>
             <w:r>
               <w:rPr>
@@ -2065,7 +2149,7 @@
                 <w:noProof/>
                 <w:webHidden/>
               </w:rPr>
-              <w:t>6</w:t>
+              <w:t>5</w:t>
             </w:r>
             <w:r>
               <w:rPr>
@@ -2088,7 +2172,7 @@
               <w:noProof/>
             </w:rPr>
           </w:pPr>
-          <w:hyperlink w:anchor="_Toc101789474" w:history="1">
+          <w:hyperlink w:anchor="_Toc101799156" w:history="1">
             <w:r>
               <w:rPr>
                 <w:rStyle w:val="Hyperlink"/>
@@ -2133,7 +2217,7 @@
                 <w:noProof/>
                 <w:webHidden/>
               </w:rPr>
-              <w:instrText xml:space="preserve"> PAGEREF _Toc101789474 \h </w:instrText>
+              <w:instrText xml:space="preserve"> PAGEREF _Toc101799156 \h </w:instrText>
             </w:r>
             <w:r>
               <w:rPr>
@@ -2153,7 +2237,7 @@
                 <w:noProof/>
                 <w:webHidden/>
               </w:rPr>
-              <w:t>6</w:t>
+              <w:t>5</w:t>
             </w:r>
             <w:r>
               <w:rPr>
@@ -2176,7 +2260,7 @@
               <w:noProof/>
             </w:rPr>
           </w:pPr>
-          <w:hyperlink w:anchor="_Toc101789475" w:history="1">
+          <w:hyperlink w:anchor="_Toc101799157" w:history="1">
             <w:r>
               <w:rPr>
                 <w:rStyle w:val="Hyperlink"/>
@@ -2217,7 +2301,7 @@
                 <w:noProof/>
                 <w:webHidden/>
               </w:rPr>
-              <w:instrText xml:space="preserve"> PAGEREF _Toc101789475 \h </w:instrText>
+              <w:instrText xml:space="preserve"> PAGEREF _Toc101799157 \h </w:instrText>
             </w:r>
             <w:r>
               <w:rPr>
@@ -2237,7 +2321,7 @@
                 <w:noProof/>
                 <w:webHidden/>
               </w:rPr>
-              <w:t>6</w:t>
+              <w:t>5</w:t>
             </w:r>
             <w:r>
               <w:rPr>
@@ -2260,7 +2344,7 @@
               <w:noProof/>
             </w:rPr>
           </w:pPr>
-          <w:hyperlink w:anchor="_Toc101789476" w:history="1">
+          <w:hyperlink w:anchor="_Toc101799158" w:history="1">
             <w:r>
               <w:rPr>
                 <w:rStyle w:val="Hyperlink"/>
@@ -2301,7 +2385,7 @@
                 <w:noProof/>
                 <w:webHidden/>
               </w:rPr>
-              <w:instrText xml:space="preserve"> PAGEREF _Toc101789476 \h </w:instrText>
+              <w:instrText xml:space="preserve"> PAGEREF _Toc101799158 \h </w:instrText>
             </w:r>
             <w:r>
               <w:rPr>
@@ -2321,7 +2405,7 @@
                 <w:noProof/>
                 <w:webHidden/>
               </w:rPr>
-              <w:t>6</w:t>
+              <w:t>5</w:t>
             </w:r>
             <w:r>
               <w:rPr>
@@ -2344,7 +2428,7 @@
               <w:noProof/>
             </w:rPr>
           </w:pPr>
-          <w:hyperlink w:anchor="_Toc101789477" w:history="1">
+          <w:hyperlink w:anchor="_Toc101799159" w:history="1">
             <w:r>
               <w:rPr>
                 <w:rStyle w:val="Hyperlink"/>
@@ -2385,7 +2469,7 @@
                 <w:noProof/>
                 <w:webHidden/>
               </w:rPr>
-              <w:instrText xml:space="preserve"> PAGEREF _Toc101789477 \h </w:instrText>
+              <w:instrText xml:space="preserve"> PAGEREF _Toc101799159 \h </w:instrText>
             </w:r>
             <w:r>
               <w:rPr>
@@ -2405,7 +2489,7 @@
                 <w:noProof/>
                 <w:webHidden/>
               </w:rPr>
-              <w:t>6</w:t>
+              <w:t>5</w:t>
             </w:r>
             <w:r>
               <w:rPr>
@@ -2428,7 +2512,7 @@
               <w:noProof/>
             </w:rPr>
           </w:pPr>
-          <w:hyperlink w:anchor="_Toc101789478" w:history="1">
+          <w:hyperlink w:anchor="_Toc101799160" w:history="1">
             <w:r>
               <w:rPr>
                 <w:rStyle w:val="Hyperlink"/>
@@ -2469,7 +2553,7 @@
                 <w:noProof/>
                 <w:webHidden/>
               </w:rPr>
-              <w:instrText xml:space="preserve"> PAGEREF _Toc101789478 \h </w:instrText>
+              <w:instrText xml:space="preserve"> PAGEREF _Toc101799160 \h </w:instrText>
             </w:r>
             <w:r>
               <w:rPr>
@@ -2512,7 +2596,7 @@
               <w:noProof/>
             </w:rPr>
           </w:pPr>
-          <w:hyperlink w:anchor="_Toc101789479" w:history="1">
+          <w:hyperlink w:anchor="_Toc101799161" w:history="1">
             <w:r>
               <w:rPr>
                 <w:rStyle w:val="Hyperlink"/>
@@ -2557,7 +2641,7 @@
                 <w:noProof/>
                 <w:webHidden/>
               </w:rPr>
-              <w:instrText xml:space="preserve"> PAGEREF _Toc101789479 \h </w:instrText>
+              <w:instrText xml:space="preserve"> PAGEREF _Toc101799161 \h </w:instrText>
             </w:r>
             <w:r>
               <w:rPr>
@@ -2600,7 +2684,7 @@
               <w:noProof/>
             </w:rPr>
           </w:pPr>
-          <w:hyperlink w:anchor="_Toc101789480" w:history="1">
+          <w:hyperlink w:anchor="_Toc101799162" w:history="1">
             <w:r>
               <w:rPr>
                 <w:rStyle w:val="Hyperlink"/>
@@ -2641,7 +2725,7 @@
                 <w:noProof/>
                 <w:webHidden/>
               </w:rPr>
-              <w:instrText xml:space="preserve"> PAGEREF _Toc101789480 \h </w:instrText>
+              <w:instrText xml:space="preserve"> PAGEREF _Toc101799162 \h </w:instrText>
             </w:r>
             <w:r>
               <w:rPr>
@@ -2684,7 +2768,7 @@
               <w:noProof/>
             </w:rPr>
           </w:pPr>
-          <w:hyperlink w:anchor="_Toc101789481" w:history="1">
+          <w:hyperlink w:anchor="_Toc101799163" w:history="1">
             <w:r>
               <w:rPr>
                 <w:rStyle w:val="Hyperlink"/>
@@ -2725,7 +2809,7 @@
                 <w:noProof/>
                 <w:webHidden/>
               </w:rPr>
-              <w:instrText xml:space="preserve"> PAGEREF _Toc101789481 \h </w:instrText>
+              <w:instrText xml:space="preserve"> PAGEREF _Toc101799163 \h </w:instrText>
             </w:r>
             <w:r>
               <w:rPr>
@@ -2763,6 +2847,7 @@
               <w:bCs/>
               <w:noProof/>
             </w:rPr>
+            <w:lastRenderedPageBreak/>
             <w:fldChar w:fldCharType="end"/>
           </w:r>
         </w:p>
@@ -2784,7 +2869,7 @@
           <w:szCs w:val="36"/>
         </w:rPr>
       </w:pPr>
-      <w:bookmarkStart w:id="1" w:name="_Toc101789451"/>
+      <w:bookmarkStart w:id="1" w:name="_Toc101799132"/>
       <w:r>
         <w:rPr>
           <w:b/>
@@ -2792,7 +2877,6 @@
           <w:sz w:val="36"/>
           <w:szCs w:val="36"/>
         </w:rPr>
-        <w:lastRenderedPageBreak/>
         <w:t>Version history</w:t>
       </w:r>
       <w:bookmarkEnd w:id="1"/>
@@ -3031,7 +3115,7 @@
           <w:bCs/>
         </w:rPr>
       </w:pPr>
-      <w:bookmarkStart w:id="2" w:name="_Toc101789452"/>
+      <w:bookmarkStart w:id="2" w:name="_Toc101799133"/>
       <w:r>
         <w:rPr>
           <w:b/>
@@ -3064,7 +3148,7 @@
         <w:jc w:val="both"/>
       </w:pPr>
       <w:bookmarkStart w:id="3" w:name="_Toc101716636"/>
-      <w:bookmarkStart w:id="4" w:name="_Toc101789453"/>
+      <w:bookmarkStart w:id="4" w:name="_Toc101799134"/>
       <w:r>
         <w:t>Overview</w:t>
       </w:r>
@@ -3176,9 +3260,11 @@
       <w:r>
         <w:t xml:space="preserve"> </w:t>
       </w:r>
+      <w:proofErr w:type="gramStart"/>
       <w:r>
         <w:t>using</w:t>
       </w:r>
+      <w:proofErr w:type="gramEnd"/>
       <w:r>
         <w:t xml:space="preserve"> above model</w:t>
       </w:r>
@@ -3197,7 +3283,7 @@
         <w:jc w:val="both"/>
       </w:pPr>
       <w:bookmarkStart w:id="5" w:name="_Toc101716637"/>
-      <w:bookmarkStart w:id="6" w:name="_Toc101789454"/>
+      <w:bookmarkStart w:id="6" w:name="_Toc101799135"/>
       <w:r>
         <w:t>Source</w:t>
       </w:r>
@@ -3251,7 +3337,7 @@
           <w:szCs w:val="36"/>
         </w:rPr>
       </w:pPr>
-      <w:bookmarkStart w:id="7" w:name="_Toc101789455"/>
+      <w:bookmarkStart w:id="7" w:name="_Toc101799136"/>
       <w:r>
         <w:rPr>
           <w:b/>
@@ -3282,7 +3368,7 @@
         <w:spacing w:line="360" w:lineRule="auto"/>
         <w:jc w:val="both"/>
       </w:pPr>
-      <w:bookmarkStart w:id="8" w:name="_Toc101789456"/>
+      <w:bookmarkStart w:id="8" w:name="_Toc101799137"/>
       <w:r>
         <w:t>List of contributors</w:t>
       </w:r>
@@ -3297,8 +3383,13 @@
         </w:numPr>
       </w:pPr>
       <w:r>
-        <w:t>Dawid Łukaszewski</w:t>
-      </w:r>
+        <w:t xml:space="preserve">Dawid </w:t>
+      </w:r>
+      <w:proofErr w:type="spellStart"/>
+      <w:r>
+        <w:t>Łukaszewski</w:t>
+      </w:r>
+      <w:proofErr w:type="spellEnd"/>
     </w:p>
     <w:p>
       <w:pPr>
@@ -3334,7 +3425,7 @@
         <w:spacing w:line="360" w:lineRule="auto"/>
         <w:jc w:val="both"/>
       </w:pPr>
-      <w:bookmarkStart w:id="9" w:name="_Toc101789457"/>
+      <w:bookmarkStart w:id="9" w:name="_Toc101799138"/>
       <w:r>
         <w:t>Initial task division</w:t>
       </w:r>
@@ -3806,7 +3897,7 @@
           <w:szCs w:val="36"/>
         </w:rPr>
       </w:pPr>
-      <w:bookmarkStart w:id="10" w:name="_Toc101789458"/>
+      <w:bookmarkStart w:id="10" w:name="_Toc101799139"/>
       <w:r>
         <w:rPr>
           <w:b/>
@@ -3814,6 +3905,7 @@
           <w:sz w:val="36"/>
           <w:szCs w:val="36"/>
         </w:rPr>
+        <w:lastRenderedPageBreak/>
         <w:t>Challenges</w:t>
       </w:r>
       <w:bookmarkEnd w:id="10"/>
@@ -3828,7 +3920,7 @@
         <w:spacing w:line="360" w:lineRule="auto"/>
         <w:jc w:val="both"/>
       </w:pPr>
-      <w:bookmarkStart w:id="11" w:name="_Toc101789459"/>
+      <w:bookmarkStart w:id="11" w:name="_Toc101799140"/>
       <w:r>
         <w:t>Solved</w:t>
       </w:r>
@@ -3844,7 +3936,7 @@
         <w:spacing w:line="360" w:lineRule="auto"/>
         <w:jc w:val="both"/>
       </w:pPr>
-      <w:bookmarkStart w:id="12" w:name="_Toc101789460"/>
+      <w:bookmarkStart w:id="12" w:name="_Toc101799141"/>
       <w:r>
         <w:t>Python version issue</w:t>
       </w:r>
@@ -3864,7 +3956,15 @@
         <w:t xml:space="preserve"> split between Python version 3.6 and 3.10. As </w:t>
       </w:r>
       <w:r>
-        <w:t>task clearly listed 3.6 version we opted to downgrade</w:t>
+        <w:t xml:space="preserve">task clearly listed 3.6 </w:t>
+      </w:r>
+      <w:proofErr w:type="gramStart"/>
+      <w:r>
+        <w:t>version</w:t>
+      </w:r>
+      <w:proofErr w:type="gramEnd"/>
+      <w:r>
+        <w:t xml:space="preserve"> we opted to downgrade</w:t>
       </w:r>
       <w:r>
         <w:t xml:space="preserve"> to unify the code and ensure compatibility.</w:t>
@@ -3880,9 +3980,8 @@
         <w:spacing w:line="360" w:lineRule="auto"/>
         <w:jc w:val="both"/>
       </w:pPr>
-      <w:bookmarkStart w:id="13" w:name="_Toc101789461"/>
-      <w:r>
-        <w:lastRenderedPageBreak/>
+      <w:bookmarkStart w:id="13" w:name="_Toc101799142"/>
+      <w:r>
         <w:t>Modeling upwards vs downwards</w:t>
       </w:r>
       <w:bookmarkEnd w:id="13"/>
@@ -3904,7 +4003,15 @@
         <w:t xml:space="preserve"> </w:t>
       </w:r>
       <w:r>
-        <w:t xml:space="preserve">child data in parent record (e.g. all </w:t>
+        <w:t>child data in parent record (</w:t>
+      </w:r>
+      <w:proofErr w:type="gramStart"/>
+      <w:r>
+        <w:t>e.g.</w:t>
+      </w:r>
+      <w:proofErr w:type="gramEnd"/>
+      <w:r>
+        <w:t xml:space="preserve"> all </w:t>
       </w:r>
       <w:r>
         <w:t xml:space="preserve">related </w:t>
@@ -3951,6 +4058,7 @@
       <w:r>
         <w:t xml:space="preserve">TC </w:t>
       </w:r>
+      <w:proofErr w:type="gramStart"/>
       <w:r>
         <w:t>ha</w:t>
       </w:r>
@@ -3958,7 +4066,11 @@
         <w:t>s</w:t>
       </w:r>
       <w:r>
-        <w:t xml:space="preserve"> to </w:t>
+        <w:t xml:space="preserve"> to</w:t>
+      </w:r>
+      <w:proofErr w:type="gramEnd"/>
+      <w:r>
+        <w:t xml:space="preserve"> </w:t>
       </w:r>
       <w:r>
         <w:t>be related to single TCD</w:t>
@@ -4004,7 +4116,7 @@
         <w:spacing w:line="360" w:lineRule="auto"/>
         <w:jc w:val="both"/>
       </w:pPr>
-      <w:bookmarkStart w:id="14" w:name="_Toc101789462"/>
+      <w:bookmarkStart w:id="14" w:name="_Toc101799143"/>
       <w:r>
         <w:t>x</w:t>
       </w:r>
@@ -4020,7 +4132,7 @@
         <w:spacing w:line="360" w:lineRule="auto"/>
         <w:jc w:val="both"/>
       </w:pPr>
-      <w:bookmarkStart w:id="15" w:name="_Toc101789463"/>
+      <w:bookmarkStart w:id="15" w:name="_Toc101799144"/>
       <w:r>
         <w:t>Unsolved</w:t>
       </w:r>
@@ -4036,7 +4148,7 @@
         <w:spacing w:line="360" w:lineRule="auto"/>
         <w:jc w:val="both"/>
       </w:pPr>
-      <w:bookmarkStart w:id="16" w:name="_Toc101789464"/>
+      <w:bookmarkStart w:id="16" w:name="_Toc101799145"/>
       <w:r>
         <w:t>x</w:t>
       </w:r>
@@ -4052,7 +4164,7 @@
         <w:spacing w:line="360" w:lineRule="auto"/>
         <w:jc w:val="both"/>
       </w:pPr>
-      <w:bookmarkStart w:id="17" w:name="_Toc101789465"/>
+      <w:bookmarkStart w:id="17" w:name="_Toc101799146"/>
       <w:r>
         <w:t>x</w:t>
       </w:r>
@@ -4074,7 +4186,7 @@
           <w:szCs w:val="36"/>
         </w:rPr>
       </w:pPr>
-      <w:bookmarkStart w:id="18" w:name="_Toc101789466"/>
+      <w:bookmarkStart w:id="18" w:name="_Toc101799147"/>
       <w:r>
         <w:rPr>
           <w:b/>
@@ -4096,7 +4208,7 @@
         <w:spacing w:line="360" w:lineRule="auto"/>
         <w:jc w:val="both"/>
       </w:pPr>
-      <w:bookmarkStart w:id="19" w:name="_Toc101789467"/>
+      <w:bookmarkStart w:id="19" w:name="_Toc101799148"/>
       <w:r>
         <w:t>Python documentation for base python functions</w:t>
       </w:r>
@@ -4129,9 +4241,14 @@
         <w:spacing w:line="360" w:lineRule="auto"/>
         <w:jc w:val="both"/>
       </w:pPr>
-      <w:bookmarkStart w:id="20" w:name="_Toc101789468"/>
-      <w:r>
-        <w:t>Pandas user guide</w:t>
+      <w:bookmarkStart w:id="20" w:name="_Toc101799149"/>
+      <w:proofErr w:type="gramStart"/>
+      <w:r>
+        <w:t>Pandas</w:t>
+      </w:r>
+      <w:proofErr w:type="gramEnd"/>
+      <w:r>
+        <w:t xml:space="preserve"> user guide</w:t>
       </w:r>
       <w:bookmarkEnd w:id="20"/>
     </w:p>
@@ -4162,9 +4279,14 @@
         <w:spacing w:line="360" w:lineRule="auto"/>
         <w:jc w:val="both"/>
       </w:pPr>
-      <w:bookmarkStart w:id="21" w:name="_Toc101789469"/>
-      <w:r>
-        <w:t>Stackoverflow threads w</w:t>
+      <w:bookmarkStart w:id="21" w:name="_Toc101799150"/>
+      <w:proofErr w:type="spellStart"/>
+      <w:r>
+        <w:t>Stackoverflow</w:t>
+      </w:r>
+      <w:proofErr w:type="spellEnd"/>
+      <w:r>
+        <w:t xml:space="preserve"> threads w</w:t>
       </w:r>
       <w:r>
         <w:t>ith helpful information</w:t>
@@ -4249,7 +4371,7 @@
         <w:spacing w:line="360" w:lineRule="auto"/>
         <w:jc w:val="both"/>
       </w:pPr>
-      <w:bookmarkStart w:id="22" w:name="_Toc101789470"/>
+      <w:bookmarkStart w:id="22" w:name="_Toc101799151"/>
       <w:r>
         <w:t>Other useful links</w:t>
       </w:r>
@@ -4289,9 +4411,11 @@
         <w:spacing w:line="360" w:lineRule="auto"/>
         <w:jc w:val="both"/>
       </w:pPr>
+      <w:bookmarkStart w:id="23" w:name="_Toc101799152"/>
       <w:r>
         <w:t>Data sets for Hangman application</w:t>
       </w:r>
+      <w:bookmarkEnd w:id="23"/>
     </w:p>
     <w:p>
       <w:pPr>
@@ -4354,7 +4478,7 @@
           <w:szCs w:val="36"/>
         </w:rPr>
       </w:pPr>
-      <w:bookmarkStart w:id="23" w:name="_Toc101789471"/>
+      <w:bookmarkStart w:id="24" w:name="_Toc101799153"/>
       <w:r>
         <w:rPr>
           <w:b/>
@@ -4362,9 +4486,10 @@
           <w:sz w:val="36"/>
           <w:szCs w:val="36"/>
         </w:rPr>
+        <w:lastRenderedPageBreak/>
         <w:t>Ideas for future development</w:t>
       </w:r>
-      <w:bookmarkEnd w:id="23"/>
+      <w:bookmarkEnd w:id="24"/>
     </w:p>
     <w:p>
       <w:pPr>
@@ -4376,7 +4501,7 @@
         <w:spacing w:line="360" w:lineRule="auto"/>
         <w:jc w:val="both"/>
       </w:pPr>
-      <w:bookmarkStart w:id="24" w:name="_Toc101789472"/>
+      <w:bookmarkStart w:id="25" w:name="_Toc101799154"/>
       <w:r>
         <w:t>Add relations between Test</w:t>
       </w:r>
@@ -4392,15 +4517,19 @@
       <w:r>
         <w:t>Cycle</w:t>
       </w:r>
-      <w:bookmarkEnd w:id="24"/>
+      <w:bookmarkEnd w:id="25"/>
     </w:p>
     <w:p>
       <w:r>
-        <w:t xml:space="preserve">Current version of application only have Test Cycle related to Test Result, what means, that Test Case scope for each Test Cycle is the same. If there is new functionality implemented in tested application, all </w:t>
-      </w:r>
-      <w:r>
-        <w:lastRenderedPageBreak/>
-        <w:t xml:space="preserve">new Test Cases will be </w:t>
+        <w:t xml:space="preserve">Current version of application only </w:t>
+      </w:r>
+      <w:proofErr w:type="gramStart"/>
+      <w:r>
+        <w:t>have</w:t>
+      </w:r>
+      <w:proofErr w:type="gramEnd"/>
+      <w:r>
+        <w:t xml:space="preserve"> Test Cycle related to Test Result, what means, that Test Case scope for each Test Cycle is the same. If there is new functionality implemented in tested application, all new Test Cases will be </w:t>
       </w:r>
       <w:r>
         <w:t xml:space="preserve">included in reports generated for older Test Cycles and marked as ‘NOT RUN’. The same situation will occur for </w:t>
@@ -4422,9 +4551,11 @@
         <w:spacing w:line="360" w:lineRule="auto"/>
         <w:jc w:val="both"/>
       </w:pPr>
+      <w:bookmarkStart w:id="26" w:name="_Toc101799155"/>
       <w:r>
         <w:t>More data sets and balance update in Hangman game</w:t>
       </w:r>
+      <w:bookmarkEnd w:id="26"/>
     </w:p>
     <w:p>
       <w:r>
@@ -4450,7 +4581,7 @@
           <w:szCs w:val="36"/>
         </w:rPr>
       </w:pPr>
-      <w:bookmarkStart w:id="25" w:name="_Toc101789474"/>
+      <w:bookmarkStart w:id="27" w:name="_Toc101799156"/>
       <w:r>
         <w:rPr>
           <w:b/>
@@ -4469,7 +4600,7 @@
         </w:rPr>
         <w:t>report</w:t>
       </w:r>
-      <w:bookmarkEnd w:id="25"/>
+      <w:bookmarkEnd w:id="27"/>
     </w:p>
     <w:p>
       <w:pPr>
@@ -4481,14 +4612,14 @@
         <w:spacing w:line="360" w:lineRule="auto"/>
         <w:jc w:val="both"/>
       </w:pPr>
-      <w:bookmarkStart w:id="26" w:name="_Toc101789475"/>
+      <w:bookmarkStart w:id="28" w:name="_Toc101799157"/>
       <w:r>
         <w:t xml:space="preserve">Validation model </w:t>
       </w:r>
       <w:r>
         <w:t>application</w:t>
       </w:r>
-      <w:bookmarkEnd w:id="26"/>
+      <w:bookmarkEnd w:id="28"/>
     </w:p>
     <w:p>
       <w:pPr>
@@ -4620,11 +4751,11 @@
         <w:spacing w:line="360" w:lineRule="auto"/>
         <w:jc w:val="both"/>
       </w:pPr>
-      <w:bookmarkStart w:id="27" w:name="_Toc101789476"/>
+      <w:bookmarkStart w:id="29" w:name="_Toc101799158"/>
       <w:r>
         <w:t>Hangman – Python application to be tested</w:t>
       </w:r>
-      <w:bookmarkEnd w:id="27"/>
+      <w:bookmarkEnd w:id="29"/>
     </w:p>
     <w:p>
       <w:pPr>
@@ -4687,14 +4818,14 @@
         <w:spacing w:line="360" w:lineRule="auto"/>
         <w:jc w:val="both"/>
       </w:pPr>
-      <w:bookmarkStart w:id="28" w:name="_Toc101789477"/>
+      <w:bookmarkStart w:id="30" w:name="_Toc101799159"/>
       <w:r>
         <w:t>Final</w:t>
       </w:r>
       <w:r>
         <w:t xml:space="preserve"> task division</w:t>
       </w:r>
-      <w:bookmarkEnd w:id="28"/>
+      <w:bookmarkEnd w:id="30"/>
     </w:p>
     <w:tbl>
       <w:tblPr>
@@ -5196,6 +5327,7 @@
               <w:jc w:val="center"/>
             </w:pPr>
             <w:r>
+              <w:lastRenderedPageBreak/>
               <w:t>Test execution</w:t>
             </w:r>
           </w:p>
@@ -5308,12 +5440,11 @@
         <w:spacing w:line="360" w:lineRule="auto"/>
         <w:jc w:val="both"/>
       </w:pPr>
-      <w:bookmarkStart w:id="29" w:name="_Toc101789478"/>
-      <w:r>
-        <w:lastRenderedPageBreak/>
+      <w:bookmarkStart w:id="31" w:name="_Toc101799160"/>
+      <w:r>
         <w:t>x</w:t>
       </w:r>
-      <w:bookmarkEnd w:id="29"/>
+      <w:bookmarkEnd w:id="31"/>
     </w:p>
     <w:p>
       <w:pPr>
@@ -5331,7 +5462,7 @@
           <w:szCs w:val="36"/>
         </w:rPr>
       </w:pPr>
-      <w:bookmarkStart w:id="30" w:name="_Toc101789479"/>
+      <w:bookmarkStart w:id="32" w:name="_Toc101799161"/>
       <w:r>
         <w:rPr>
           <w:b/>
@@ -5341,7 +5472,7 @@
         </w:rPr>
         <w:t>Retrospection</w:t>
       </w:r>
-      <w:bookmarkEnd w:id="30"/>
+      <w:bookmarkEnd w:id="32"/>
     </w:p>
     <w:p>
       <w:pPr>
@@ -5353,14 +5484,14 @@
         <w:spacing w:line="360" w:lineRule="auto"/>
         <w:jc w:val="both"/>
       </w:pPr>
-      <w:bookmarkStart w:id="31" w:name="_Toc101789480"/>
+      <w:bookmarkStart w:id="33" w:name="_Toc101799162"/>
       <w:r>
         <w:t xml:space="preserve">What </w:t>
       </w:r>
       <w:r>
         <w:t>went well</w:t>
       </w:r>
-      <w:bookmarkEnd w:id="31"/>
+      <w:bookmarkEnd w:id="33"/>
     </w:p>
     <w:p>
       <w:pPr>
@@ -5408,11 +5539,11 @@
         <w:spacing w:line="360" w:lineRule="auto"/>
         <w:jc w:val="both"/>
       </w:pPr>
-      <w:bookmarkStart w:id="32" w:name="_Toc101789481"/>
+      <w:bookmarkStart w:id="34" w:name="_Toc101799163"/>
       <w:r>
         <w:t>What needs improvement</w:t>
       </w:r>
-      <w:bookmarkEnd w:id="32"/>
+      <w:bookmarkEnd w:id="34"/>
     </w:p>
     <w:p>
       <w:pPr>

</xml_diff>